<commit_message>
added combined assembly MMETSP id from Harriet
</commit_message>
<xml_diff>
--- a/paper/For GigaScience_draft7.docx
+++ b/paper/For GigaScience_draft7.docx
@@ -343,8 +343,16 @@
         <w:rPr>
           <w:rFonts w:eastAsia="Times New Roman"/>
         </w:rPr>
-        <w:t>required prior to analyzing RNAseq</w:t>
-      </w:r>
+        <w:t xml:space="preserve">required prior to analyzing </w:t>
+      </w:r>
+      <w:proofErr w:type="spellStart"/>
+      <w:r>
+        <w:rPr>
+          <w:rFonts w:eastAsia="Times New Roman"/>
+        </w:rPr>
+        <w:t>RNAseq</w:t>
+      </w:r>
+      <w:proofErr w:type="spellEnd"/>
       <w:r>
         <w:rPr>
           <w:rFonts w:eastAsia="Times New Roman"/>
@@ -579,11 +587,19 @@
         </w:rPr>
         <w:t xml:space="preserve">raw </w:t>
       </w:r>
-      <w:r>
-        <w:rPr>
-          <w:rFonts w:eastAsia="Times New Roman"/>
-        </w:rPr>
-        <w:t xml:space="preserve">trascriptomic </w:t>
+      <w:proofErr w:type="spellStart"/>
+      <w:r>
+        <w:rPr>
+          <w:rFonts w:eastAsia="Times New Roman"/>
+        </w:rPr>
+        <w:t>trascriptomic</w:t>
+      </w:r>
+      <w:proofErr w:type="spellEnd"/>
+      <w:r>
+        <w:rPr>
+          <w:rFonts w:eastAsia="Times New Roman"/>
+        </w:rPr>
+        <w:t xml:space="preserve"> </w:t>
       </w:r>
       <w:r>
         <w:rPr>
@@ -743,7 +759,21 @@
         <w:rPr>
           <w:rFonts w:eastAsia="Times New Roman"/>
         </w:rPr>
-        <w:t xml:space="preserve"> contigs as well as new content</w:t>
+        <w:t xml:space="preserve"> </w:t>
+      </w:r>
+      <w:proofErr w:type="spellStart"/>
+      <w:r>
+        <w:rPr>
+          <w:rFonts w:eastAsia="Times New Roman"/>
+        </w:rPr>
+        <w:t>contigs</w:t>
+      </w:r>
+      <w:proofErr w:type="spellEnd"/>
+      <w:r>
+        <w:rPr>
+          <w:rFonts w:eastAsia="Times New Roman"/>
+        </w:rPr>
+        <w:t xml:space="preserve"> as well as new content</w:t>
       </w:r>
       <w:r>
         <w:rPr>
@@ -821,12 +851,14 @@
         </w:rPr>
         <w:t xml:space="preserve">annotated </w:t>
       </w:r>
+      <w:proofErr w:type="spellStart"/>
       <w:r>
         <w:rPr>
           <w:rFonts w:eastAsia="Times New Roman"/>
         </w:rPr>
         <w:t>contigs</w:t>
       </w:r>
+      <w:proofErr w:type="spellEnd"/>
       <w:r>
         <w:rPr>
           <w:rFonts w:eastAsia="Times New Roman"/>
@@ -867,13 +899,35 @@
         <w:rPr>
           <w:rFonts w:eastAsia="Times New Roman"/>
         </w:rPr>
-        <w:t>Taxonomic trends were observed in the assembly metrics, with transcriptomes assembled from the phyla Dinoflagellata</w:t>
-      </w:r>
-      <w:r>
-        <w:rPr>
-          <w:rFonts w:eastAsia="Times New Roman"/>
-        </w:rPr>
-        <w:t xml:space="preserve"> and Ciliophora </w:t>
+        <w:t xml:space="preserve">Taxonomic trends were observed in the assembly metrics, with transcriptomes assembled from the phyla </w:t>
+      </w:r>
+      <w:proofErr w:type="spellStart"/>
+      <w:r>
+        <w:rPr>
+          <w:rFonts w:eastAsia="Times New Roman"/>
+        </w:rPr>
+        <w:t>Dinoflagellata</w:t>
+      </w:r>
+      <w:proofErr w:type="spellEnd"/>
+      <w:r>
+        <w:rPr>
+          <w:rFonts w:eastAsia="Times New Roman"/>
+        </w:rPr>
+        <w:t xml:space="preserve"> and </w:t>
+      </w:r>
+      <w:proofErr w:type="spellStart"/>
+      <w:r>
+        <w:rPr>
+          <w:rFonts w:eastAsia="Times New Roman"/>
+        </w:rPr>
+        <w:t>Ciliophora</w:t>
+      </w:r>
+      <w:proofErr w:type="spellEnd"/>
+      <w:r>
+        <w:rPr>
+          <w:rFonts w:eastAsia="Times New Roman"/>
+        </w:rPr>
+        <w:t xml:space="preserve"> </w:t>
       </w:r>
       <w:r>
         <w:rPr>
@@ -897,8 +951,16 @@
         <w:rPr>
           <w:rFonts w:eastAsia="Times New Roman"/>
         </w:rPr>
-        <w:t xml:space="preserve"> and number of contigs</w:t>
-      </w:r>
+        <w:t xml:space="preserve"> and number of </w:t>
+      </w:r>
+      <w:proofErr w:type="spellStart"/>
+      <w:r>
+        <w:rPr>
+          <w:rFonts w:eastAsia="Times New Roman"/>
+        </w:rPr>
+        <w:t>contigs</w:t>
+      </w:r>
+      <w:proofErr w:type="spellEnd"/>
       <w:r>
         <w:rPr>
           <w:rFonts w:eastAsia="Times New Roman"/>
@@ -1329,7 +1391,21 @@
         <w:rPr>
           <w:rFonts w:eastAsia="Times New Roman"/>
         </w:rPr>
-        <w:t xml:space="preserve">, raw RNA sequence data (RNAseq) must be assembled </w:t>
+        <w:t>, raw RNA sequence data (</w:t>
+      </w:r>
+      <w:proofErr w:type="spellStart"/>
+      <w:r>
+        <w:rPr>
+          <w:rFonts w:eastAsia="Times New Roman"/>
+        </w:rPr>
+        <w:t>RNAseq</w:t>
+      </w:r>
+      <w:proofErr w:type="spellEnd"/>
+      <w:r>
+        <w:rPr>
+          <w:rFonts w:eastAsia="Times New Roman"/>
+        </w:rPr>
+        <w:t xml:space="preserve">) must be assembled </w:t>
       </w:r>
       <w:r>
         <w:rPr>
@@ -1834,7 +1910,21 @@
         <w:rPr>
           <w:rFonts w:eastAsia="Times New Roman"/>
         </w:rPr>
-        <w:t xml:space="preserve"> RNAseq assembly </w:t>
+        <w:t xml:space="preserve"> </w:t>
+      </w:r>
+      <w:proofErr w:type="spellStart"/>
+      <w:r>
+        <w:rPr>
+          <w:rFonts w:eastAsia="Times New Roman"/>
+        </w:rPr>
+        <w:t>RNAseq</w:t>
+      </w:r>
+      <w:proofErr w:type="spellEnd"/>
+      <w:r>
+        <w:rPr>
+          <w:rFonts w:eastAsia="Times New Roman"/>
+        </w:rPr>
+        <w:t xml:space="preserve"> assembly </w:t>
       </w:r>
       <w:r>
         <w:rPr>
@@ -1999,7 +2089,21 @@
         <w:rPr>
           <w:rFonts w:eastAsia="Times New Roman"/>
         </w:rPr>
-        <w:t xml:space="preserve">, SOAPdenovo-Trans </w:t>
+        <w:t xml:space="preserve">, </w:t>
+      </w:r>
+      <w:proofErr w:type="spellStart"/>
+      <w:r>
+        <w:rPr>
+          <w:rFonts w:eastAsia="Times New Roman"/>
+        </w:rPr>
+        <w:t>SOAPdenovo</w:t>
+      </w:r>
+      <w:proofErr w:type="spellEnd"/>
+      <w:r>
+        <w:rPr>
+          <w:rFonts w:eastAsia="Times New Roman"/>
+        </w:rPr>
+        <w:t xml:space="preserve">-Trans </w:t>
       </w:r>
       <w:r>
         <w:rPr>
@@ -2036,7 +2140,21 @@
         <w:rPr>
           <w:rFonts w:eastAsia="Times New Roman"/>
         </w:rPr>
-        <w:t xml:space="preserve">, Trans-ABySS </w:t>
+        <w:t>, Trans-</w:t>
+      </w:r>
+      <w:proofErr w:type="spellStart"/>
+      <w:r>
+        <w:rPr>
+          <w:rFonts w:eastAsia="Times New Roman"/>
+        </w:rPr>
+        <w:t>ABySS</w:t>
+      </w:r>
+      <w:proofErr w:type="spellEnd"/>
+      <w:r>
+        <w:rPr>
+          <w:rFonts w:eastAsia="Times New Roman"/>
+        </w:rPr>
+        <w:t xml:space="preserve"> </w:t>
       </w:r>
       <w:r>
         <w:rPr>
@@ -2116,13 +2234,27 @@
         <w:rPr>
           <w:rFonts w:eastAsia="Times New Roman"/>
         </w:rPr>
-        <w:t xml:space="preserve"> SPA</w:t>
-      </w:r>
-      <w:r>
-        <w:rPr>
-          <w:rFonts w:eastAsia="Times New Roman"/>
-        </w:rPr>
-        <w:t xml:space="preserve">des </w:t>
+        <w:t xml:space="preserve"> </w:t>
+      </w:r>
+      <w:proofErr w:type="spellStart"/>
+      <w:r>
+        <w:rPr>
+          <w:rFonts w:eastAsia="Times New Roman"/>
+        </w:rPr>
+        <w:t>SPA</w:t>
+      </w:r>
+      <w:r>
+        <w:rPr>
+          <w:rFonts w:eastAsia="Times New Roman"/>
+        </w:rPr>
+        <w:t>des</w:t>
+      </w:r>
+      <w:proofErr w:type="spellEnd"/>
+      <w:r>
+        <w:rPr>
+          <w:rFonts w:eastAsia="Times New Roman"/>
+        </w:rPr>
+        <w:t xml:space="preserve"> </w:t>
       </w:r>
       <w:r>
         <w:rPr>
@@ -2165,7 +2297,21 @@
         <w:rPr>
           <w:rFonts w:eastAsia="Times New Roman"/>
         </w:rPr>
-        <w:t xml:space="preserve"> IDBA-tran </w:t>
+        <w:t xml:space="preserve"> IDBA-</w:t>
+      </w:r>
+      <w:proofErr w:type="spellStart"/>
+      <w:r>
+        <w:rPr>
+          <w:rFonts w:eastAsia="Times New Roman"/>
+        </w:rPr>
+        <w:t>tran</w:t>
+      </w:r>
+      <w:proofErr w:type="spellEnd"/>
+      <w:r>
+        <w:rPr>
+          <w:rFonts w:eastAsia="Times New Roman"/>
+        </w:rPr>
+        <w:t xml:space="preserve"> </w:t>
       </w:r>
       <w:r>
         <w:rPr>
@@ -2317,7 +2463,21 @@
         <w:rPr>
           <w:rFonts w:eastAsia="Times New Roman"/>
         </w:rPr>
-        <w:t>Illumina RNAseq data</w:t>
+        <w:t xml:space="preserve">Illumina </w:t>
+      </w:r>
+      <w:proofErr w:type="spellStart"/>
+      <w:r>
+        <w:rPr>
+          <w:rFonts w:eastAsia="Times New Roman"/>
+        </w:rPr>
+        <w:t>RNAseq</w:t>
+      </w:r>
+      <w:proofErr w:type="spellEnd"/>
+      <w:r>
+        <w:rPr>
+          <w:rFonts w:eastAsia="Times New Roman"/>
+        </w:rPr>
+        <w:t xml:space="preserve"> data</w:t>
       </w:r>
       <w:r>
         <w:rPr>
@@ -2477,8 +2637,30 @@
         <w:rPr>
           <w:rFonts w:eastAsia="Times New Roman"/>
         </w:rPr>
-        <w:t>incorporates Trimmomatic, digital normalization with khmer</w:t>
-      </w:r>
+        <w:t xml:space="preserve">incorporates </w:t>
+      </w:r>
+      <w:proofErr w:type="spellStart"/>
+      <w:r>
+        <w:rPr>
+          <w:rFonts w:eastAsia="Times New Roman"/>
+        </w:rPr>
+        <w:t>Trimmomatic</w:t>
+      </w:r>
+      <w:proofErr w:type="spellEnd"/>
+      <w:r>
+        <w:rPr>
+          <w:rFonts w:eastAsia="Times New Roman"/>
+        </w:rPr>
+        <w:t xml:space="preserve">, digital normalization with </w:t>
+      </w:r>
+      <w:proofErr w:type="spellStart"/>
+      <w:r>
+        <w:rPr>
+          <w:rFonts w:eastAsia="Times New Roman"/>
+        </w:rPr>
+        <w:t>khmer</w:t>
+      </w:r>
+      <w:proofErr w:type="spellEnd"/>
       <w:r>
         <w:rPr>
           <w:rFonts w:eastAsia="Times New Roman"/>
@@ -2549,11 +2731,19 @@
         </w:rPr>
         <w:t xml:space="preserve"> </w:t>
       </w:r>
-      <w:r>
-        <w:rPr>
-          <w:rFonts w:eastAsia="Times New Roman"/>
-        </w:rPr>
-        <w:t xml:space="preserve">RNAseq data </w:t>
+      <w:proofErr w:type="spellStart"/>
+      <w:r>
+        <w:rPr>
+          <w:rFonts w:eastAsia="Times New Roman"/>
+        </w:rPr>
+        <w:t>RNAseq</w:t>
+      </w:r>
+      <w:proofErr w:type="spellEnd"/>
+      <w:r>
+        <w:rPr>
+          <w:rFonts w:eastAsia="Times New Roman"/>
+        </w:rPr>
+        <w:t xml:space="preserve"> data </w:t>
       </w:r>
       <w:r>
         <w:rPr>
@@ -2597,11 +2787,19 @@
         </w:rPr>
         <w:t xml:space="preserve">The MMETSP </w:t>
       </w:r>
-      <w:r>
-        <w:rPr>
-          <w:rFonts w:eastAsia="Times New Roman"/>
-        </w:rPr>
-        <w:t xml:space="preserve">RNAseq </w:t>
+      <w:proofErr w:type="spellStart"/>
+      <w:r>
+        <w:rPr>
+          <w:rFonts w:eastAsia="Times New Roman"/>
+        </w:rPr>
+        <w:t>RNAseq</w:t>
+      </w:r>
+      <w:proofErr w:type="spellEnd"/>
+      <w:r>
+        <w:rPr>
+          <w:rFonts w:eastAsia="Times New Roman"/>
+        </w:rPr>
+        <w:t xml:space="preserve"> </w:t>
       </w:r>
       <w:r>
         <w:rPr>
@@ -2631,12 +2829,26 @@
         <w:rPr>
           <w:lang w:val="en-US"/>
         </w:rPr>
-        <w:t xml:space="preserve">broaden the diversity of sequenced marine protists to facilitate our understanding of their evolution and their roles in </w:t>
-      </w:r>
+        <w:t xml:space="preserve">broaden the diversity of sequenced marine </w:t>
+      </w:r>
+      <w:proofErr w:type="spellStart"/>
       <w:r>
         <w:rPr>
           <w:lang w:val="en-US"/>
         </w:rPr>
+        <w:t>protists</w:t>
+      </w:r>
+      <w:proofErr w:type="spellEnd"/>
+      <w:r>
+        <w:rPr>
+          <w:lang w:val="en-US"/>
+        </w:rPr>
+        <w:t xml:space="preserve"> to facilitate our understanding of their evolution and their roles in </w:t>
+      </w:r>
+      <w:r>
+        <w:rPr>
+          <w:lang w:val="en-US"/>
+        </w:rPr>
         <w:t xml:space="preserve">marine ecosystems and biogeochemical </w:t>
       </w:r>
       <w:r>
@@ -2716,7 +2928,35 @@
         <w:rPr>
           <w:rFonts w:eastAsia="Times New Roman"/>
         </w:rPr>
-        <w:t>rgest publicly available RNAseq data sets. Moreover, the MMETSP used a standardized library preparation procedure and all of the samples were sequenced at the same facility, making the data sets unusually comparatble.</w:t>
+        <w:t xml:space="preserve">rgest publicly available </w:t>
+      </w:r>
+      <w:proofErr w:type="spellStart"/>
+      <w:r>
+        <w:rPr>
+          <w:rFonts w:eastAsia="Times New Roman"/>
+        </w:rPr>
+        <w:t>RNAseq</w:t>
+      </w:r>
+      <w:proofErr w:type="spellEnd"/>
+      <w:r>
+        <w:rPr>
+          <w:rFonts w:eastAsia="Times New Roman"/>
+        </w:rPr>
+        <w:t xml:space="preserve"> data sets. Moreover, the MMETSP used a standardized library preparation procedure and all of the samples were sequenced at the same facility, making the data sets unusually </w:t>
+      </w:r>
+      <w:proofErr w:type="spellStart"/>
+      <w:r>
+        <w:rPr>
+          <w:rFonts w:eastAsia="Times New Roman"/>
+        </w:rPr>
+        <w:t>comparatble</w:t>
+      </w:r>
+      <w:proofErr w:type="spellEnd"/>
+      <w:r>
+        <w:rPr>
+          <w:rFonts w:eastAsia="Times New Roman"/>
+        </w:rPr>
+        <w:t>.</w:t>
       </w:r>
     </w:p>
     <w:p>
@@ -2747,13 +2987,29 @@
           <w:rFonts w:eastAsia="Times New Roman"/>
           <w:highlight w:val="white"/>
         </w:rPr>
-        <w:t xml:space="preserve">, which used the Trans-ABySS software program </w:t>
-      </w:r>
+        <w:t>, which used the Trans-</w:t>
+      </w:r>
+      <w:proofErr w:type="spellStart"/>
       <w:r>
         <w:rPr>
           <w:rFonts w:eastAsia="Times New Roman"/>
           <w:highlight w:val="white"/>
         </w:rPr>
+        <w:t>ABySS</w:t>
+      </w:r>
+      <w:proofErr w:type="spellEnd"/>
+      <w:r>
+        <w:rPr>
+          <w:rFonts w:eastAsia="Times New Roman"/>
+          <w:highlight w:val="white"/>
+        </w:rPr>
+        <w:t xml:space="preserve"> software program </w:t>
+      </w:r>
+      <w:r>
+        <w:rPr>
+          <w:rFonts w:eastAsia="Times New Roman"/>
+          <w:highlight w:val="white"/>
+        </w:rPr>
         <w:fldChar w:fldCharType="begin" w:fldLock="1"/>
       </w:r>
       <w:r>
@@ -2811,7 +3067,7 @@
           <w:rFonts w:eastAsia="Times New Roman"/>
           <w:highlight w:val="white"/>
         </w:rPr>
-        <w:instrText>ADDIN CSL_CITATION { "citationItems" : [ { "id" : "ITEM-1", "itemData" : { "DOI" : "10.1111/jpy.12441", "ISSN" : "00223646", "author" : [ { "dropping-particle" : "", "family" : "Durkin", "given" : "Colleen A.", "non-dropping-particle" : "", "parse-names" : false, "suffix" : "" }, { "dropping-particle" : "", "family" : "Koester", "given" : "Julie A.", "non-dropping-particle" : "", "parse-names" : false, "suffix" : "" }, { "dropping-particle" : "", "family" : "Bender", "given" : "Sara J.", "non-dropping-particle" : "", "parse-names" : false, "suffix" : "" }, { "dropping-particle" : "", "family" : "Armbrust", "given" : "E. Virginia", "non-dropping-particle" : "", "parse-names" : false, "suffix" : "" } ], "container-title" : "Journal of Phycology", "editor" : [ { "dropping-particle" : "", "family" : "Kroth", "given" : "P.", "non-dropping-particle" : "", "parse-names" : false, "suffix" : "" } ], "id" : "ITEM-1", "issue" : "5", "issued" : { "date-parts" : [ [ "2016", "10", "1" ] ] }, "page" : "716-731", "title" : "The evolution of silicon transporters in diatoms", "type" : "article-journal", "volume" : "52" }, "uris" : [ "http://www.mendeley.com/documents/?uuid=5db90521-fc59-3ace-ae8f-24690d69d3a8" ] }, { "id" : "ITEM-2", "itemData" : { "DOI" : "10.1371/journal.pone.0129081", "ISSN" : "1932-6203", "author" : [ { "dropping-particle" : "", "family" : "Groussman", "given" : "Ryan D.", "non-dropping-particle" : "", "parse-names" : false, "suffix" : "" }, { "dropping-particle" : "", "family" : "Parker", "given" : "Micaela S.", "non-dropping-particle" : "", "parse-names" : false, "suffix" : "" }, { "dropping-particle" : "", "family" : "Armbrust", "given" : "E. Virginia", "non-dropping-particle" : "", "parse-names" : false, "suffix" : "" } ], "container-title" : "PLOS ONE", "editor" : [ { "dropping-particle" : "", "family" : "Missirlis", "given" : "Fanis", "non-dropping-particle" : "", "parse-names" : false, "suffix" : "" } ], "id" : "ITEM-2", "issue" : "6", "issued" : { "date-parts" : [ [ "2015", "6", "8" ] ] }, "page" : "e0129081", "publisher" : "Public Library of Science", "title" : "Diversity and Evolutionary History of Iron Metabolism Genes in Diatoms", "type" : "article-journal", "volume" : "10" }, "uris" : [ "http://www.mendeley.com/documents/?uuid=21246d7d-e67d-3bf9-81f4-b662a2cab6ac" ] } ], "mendeley" : { "formattedCitation" : "[27,28]", "plainTextFormattedCitation" : "[27,28]", "previouslyFormattedCitation" : "[27,28]" }, "properties" : {  }, "schema" : "https://github.com/citation-style-language/schema/raw/master/csl-citation.json" }</w:instrText>
+        <w:instrText>ADDIN CSL_CITATION { "citationItems" : [ { "id" : "ITEM-1", "itemData" : { "DOI" : "10.1111/jpy.12441", "ISSN" : "00223646", "author" : [ { "dropping-particle" : "", "family" : "Durkin", "given" : "Colleen A.", "non-dropping-particle" : "", "parse-names" : false, "suffix" : "" }, { "dropping-particle" : "", "family" : "Koester", "given" : "Julie A.", "non-dropping-particle" : "", "parse-names" : false, "suffix" : "" }, { "dropping-particle" : "", "family" : "Bender", "given" : "Sara J.", "non-dropping-particle" : "", "parse-names" : false, "suffix" : "" }, { "dropping-particle" : "", "family" : "Armbrust", "given" : "E. Virginia", "non-dropping-particle" : "", "parse-names" : false, "suffix" : "" } ], "container-title" : "Journal of Phycology", "editor" : [ { "dropping-particle" : "", "family" : "Kroth", "given" : "P.", "non-dropping-particle" : "", "parse-names" : false, "suffix" : "" } ], "id" : "ITEM-1", "issue" : "5", "issued" : { "date-parts" : [ [ "2016", "10", "1" ] ] }, "page" : "716-731", "title" : "The evolution of silicon transporters in diatoms", "type" : "article-journal", "volume" : "52" }, "uris" : [ "http://www.mendeley.com/documents/?uuid=5db90521-fc59-3ace-ae8f-24690d69d3a8" ] }, { "id" : "ITEM-2", "itemData" : { "DOI" : "10.1371/journal.pone.0129081", "ISSN" : "1932-6203", "author" : [ { "dropping-particle" : "", "family" : "Groussman", "given" : "Ryan D.", "non-dropping-particle" : "", "parse-names" : false, "suffix" : "" }, { "dropping-particle" : "", "family" : "Parker", "given" : "Micaela S.", "non-dropping-particle" : "", "parse-names" : false, "suffix" : "" }, { "dropping-particle" : "", "family" : "Armbrust", "given" : "E. Virginia", "non-dropping-particle" : "", "parse-names" : false, "suffix" : "" } ], "container-title" : "PLOS ONE", "editor" : [ { "dropping-particle" : "", "family" : "Missirlis", "given" : "Fanis", "non-dropping-particle" : "", "parse-names" : false, "suffix" : "" } ], "id" : "ITEM-2", "issue" : "6", "issued" : { "date-parts" : [ [ "2015", "6", "8" ] ] }, "page" : "e0129081", "publisher" : "Public Library of Science", "title" : "Diversity and Evolutionary History of Iron Metabolism Genes in Diatoms", "type" : "article-journal", "volume" : "10" }, "uris" : [ "http://www.mendeley.com/documents/?uuid=21246d7d-e67d-3bf9-81f4-b662a2cab6ac" ] }, { "id" : "ITEM-3", "itemData" : { "DOI" : "10.1038/nature25982", "ISSN" : "0028-0836", "abstract" : "Phytotransferrin, a functional analogue of transferrin, has an obligate requirement for carbonate to bind iron, which suggests that acidification-driven declines in the concentration of seawater carbonate ions may negatively affect diatom iron acquisition.", "author" : [ { "dropping-particle" : "", "family" : "McQuaid", "given" : "Jeffrey B.", "non-dropping-particle" : "", "parse-names" : false, "suffix" : "" }, { "dropping-particle" : "", "family" : "Kustka", "given" : "Adam B.", "non-dropping-particle" : "", "parse-names" : false, "suffix" : "" }, { "dropping-particle" : "", "family" : "Oborn\u00edk", "given" : "Miroslav", "non-dropping-particle" : "", "parse-names" : false, "suffix" : "" }, { "dropping-particle" : "", "family" : "Hor\u00e1k", "given" : "Ale\u0161", "non-dropping-particle" : "", "parse-names" : false, "suffix" : "" }, { "dropping-particle" : "", "family" : "McCrow", "given" : "John P.", "non-dropping-particle" : "", "parse-names" : false, "suffix" : "" }, { "dropping-particle" : "", "family" : "Karas", "given" : "Bogumil J.", "non-dropping-particle" : "", "parse-names" : false, "suffix" : "" }, { "dropping-particle" : "", "family" : "Zheng", "given" : "Hong", "non-dropping-particle" : "", "parse-names" : false, "suffix" : "" }, { "dropping-particle" : "", "family" : "Kindeberg", "given" : "Theodor", "non-dropping-particle" : "", "parse-names" : false, "suffix" : "" }, { "dropping-particle" : "", "family" : "Andersson", "given" : "Andreas J.", "non-dropping-particle" : "", "parse-names" : false, "suffix" : "" }, { "dropping-particle" : "", "family" : "Barbeau", "given" : "Katherine A.", "non-dropping-particle" : "", "parse-names" : false, "suffix" : "" }, { "dropping-particle" : "", "family" : "Allen", "given" : "Andrew E.", "non-dropping-particle" : "", "parse-names" : false, "suffix" : "" } ], "container-title" : "Nature", "id" : "ITEM-3", "issued" : { "date-parts" : [ [ "2018", "3", "14" ] ] }, "publisher" : "Nature Publishing Group", "title" : "Carbonate-sensitive phytotransferrin controls high-affinity iron uptake in diatoms", "type" : "article-journal" }, "uris" : [ "http://www.mendeley.com/documents/?uuid=09ba9dbe-640d-307a-b886-e4b642a6ee11" ] } ], "mendeley" : { "formattedCitation" : "[27\u201329]", "plainTextFormattedCitation" : "[27\u201329]", "previouslyFormattedCitation" : "[27\u201329]" }, "properties" : {  }, "schema" : "https://github.com/citation-style-language/schema/raw/master/csl-citation.json" }</w:instrText>
       </w:r>
       <w:r>
         <w:rPr>
@@ -2826,7 +3082,7 @@
           <w:noProof/>
           <w:highlight w:val="white"/>
         </w:rPr>
-        <w:t>[27,28]</w:t>
+        <w:t>[27–29]</w:t>
       </w:r>
       <w:r>
         <w:rPr>
@@ -2854,7 +3110,7 @@
           <w:rFonts w:eastAsia="Times New Roman"/>
           <w:highlight w:val="white"/>
         </w:rPr>
-        <w:instrText>ADDIN CSL_CITATION { "citationItems" : [ { "id" : "ITEM-1", "itemData" : { "DOI" : "10.3389/fmicb.2017.01279", "ISSN" : "1664-302X", "abstract" : "The concentration and composition of bioavailable nitrogen (N) and phosphorus (P) in the upper ocean shape eukaryotic phytoplankton communities and influence physiological responses. Phytoplankton are known to exhibit similar physiological responses to limiting N and P conditions such as decreased growth rates, chlorosis, and increased assimilation of N and P. Are these responses similar at the molecular level across multiple species? To interrogate this question, five species from biogeochemically important, bloom-forming taxa (Bacillariophyta, Dinophyta and Haptophyta) were grown under similar low N, low P, and replete nutrient conditions to identify transcriptional patterns and associated changes in biochemical pools related to N and P-stress. Metabolic profiles, revealed through the transcriptomes of these taxa, clustered together based on species, rather than nutrient stressor, suggesting that the global metabolic response to nutrient stresses was largely, but not exclusively, species-specific. Nutrient stress led to few transcriptional changes in the two dinoflagellates, consistent with other research. An orthologous group analysis examined functionally conserved (i.e., similarly changed) responses to nutrient stress and therefore focused on the diatom and haptophytes. Most ortholog changes were specific to a single nutrient treatment, but a small number of orthologs were similarly changed under both N and P stress in 2 or more species. Many of these orthologs were related to photosynthesis and may represent generalized stress responses. A greater number of orthologs were conserved across more than one species under low P compared low N. Screening the conserved orthologs for functions related to N and P metabolism revealed increased relative abundance of orthologs for nitrate, nitrite, ammonium, and amino acid transporters under N stress, and increased relative abundance of orthologs related to acquisition of inorganic and organic P substrates under P stress. Although the global transcriptional responses were dominated by species-specific changes, the analysis of conserved responses revealed functional similarities in resource acquisition pathways among different phytoplankton taxa. This overlap in nutrient stress responses observed among species may be useful for tracking the physiological ecology of phytoplankton field populations.", "author" : [ { "dropping-particle" : "", "family" : "Harke", "given" : "Matthew J.", "non-dropping-particle" : "", "parse-names" : false, "suffix" : "" }, { "dropping-particle" : "", "family" : "Juhl", "given" : "Andrew R.", "non-dropping-particle" : "", "parse-names" : false, "suffix" : "" }, { "dropping-particle" : "", "family" : "Haley", "given" : "Sheean T.", "non-dropping-particle" : "", "parse-names" : false, "suffix" : "" }, { "dropping-particle" : "", "family" : "Alexander", "given" : "Harriet", "non-dropping-particle" : "", "parse-names" : false, "suffix" : "" }, { "dropping-particle" : "", "family" : "Dyhrman", "given" : "Sonya T.", "non-dropping-particle" : "", "parse-names" : false, "suffix" : "" } ], "container-title" : "Frontiers in Microbiology", "id" : "ITEM-1", "issued" : { "date-parts" : [ [ "2017", "7", "18" ] ] }, "page" : "1279", "publisher" : "Frontiers", "title" : "Conserved Transcriptional Responses to Nutrient Stress in Bloom-Forming Algae", "type" : "article-journal", "volume" : "8" }, "uris" : [ "http://www.mendeley.com/documents/?uuid=07e4fd4b-8e38-376d-9349-dfe1b128de6d" ] }, { "id" : "ITEM-2", "itemData" : { "DOI" : "10.3389/fmicb.2014.00375", "ISSN" : "1664-302X", "abstract" : "Transcriptome profiling was performed on four treatments of the harmful algal bloom-forming pelagophyte Aureococcus anophagefferens strain CCMP 1850 to assess responses to common stressors for dense phytoplankton blooms: low inorganic nitrogen concentrations, low inorganic phosphorus concentrations, low light levels, and a replete control. The de novo assemblies of pooled reads from all treatments reconstructed ~ 54,000 transcripts using Trinity, and ~ 31,000 transcripts using ABySS. Comparison to the strain CCMP 1984 genome showed that the majority of the gene models were present in both de novo assemblies and that roughly 95% of contigs from both assemblies mapped to the genome, with Trinity capturing slightly more genome content. Sequence reads were mapped back to the de novo assemblies as well as the gene models and differential expression was analyzed using a Bayesian approach called Analysis of Sequence Counts (ASC). On average, 93% of significantly upregulated transcripts recovered by genome mapping were present in the significantly upregulated pool from both de novo assembly methods. Transcripts related to the transport and metabolism of nitrogen were upregulated in the low nitrogen treatment, transcripts encoding enzymes that hydrolyze organic phosphorus or relieve arsenic toxicity were upregulated in the low phosphorus treatment, and transcripts for enzymes that catabolize organic compounds, restructure lipid membranes, or are involved in sulfolipid biosynthesis were upregulated in the low light treatment. A comparison of this transcriptome to the nutrient regulated transcriptional response of CCMP 1984 identified conserved responses between these two strains. These analyses reveal the transcriptional underpinnings of physiological shifts that could contribute to the ecological success of this species in situ: organic matter processing, metal detoxification, lipid restructuring, and photosynthetic apparatus turnover.", "author" : [ { "dropping-particle" : "", "family" : "Frischkorn", "given" : "Kyle R.", "non-dropping-particle" : "", "parse-names" : false, "suffix" : "" }, { "dropping-particle" : "", "family" : "Harke", "given" : "Matthew J.", "non-dropping-particle" : "", "parse-names" : false, "suffix" : "" }, { "dropping-particle" : "", "family" : "Gobler", "given" : "Christopher J.", "non-dropping-particle" : "", "parse-names" : false, "suffix" : "" }, { "dropping-particle" : "", "family" : "Dyhrman", "given" : "Sonya T.", "non-dropping-particle" : "", "parse-names" : false, "suffix" : "" } ], "container-title" : "Frontiers in Microbiology", "id" : "ITEM-2", "issued" : { "date-parts" : [ [ "2014", "7", "24" ] ] }, "page" : "375", "publisher" : "Frontiers", "title" : "De novo assembly of Aureococcus anophagefferens transcriptomes reveals diverse responses to the low nutrient and low light conditions present during blooms", "type" : "article-journal", "volume" : "5" }, "uris" : [ "http://www.mendeley.com/documents/?uuid=a3174f55-c68d-38ba-9ee9-b0bf1f3ed71c" ] } ], "mendeley" : { "formattedCitation" : "[8,29]", "plainTextFormattedCitation" : "[8,29]", "previouslyFormattedCitation" : "[8,29]" }, "properties" : {  }, "schema" : "https://github.com/citation-style-language/schema/raw/master/csl-citation.json" }</w:instrText>
+        <w:instrText>ADDIN CSL_CITATION { "citationItems" : [ { "id" : "ITEM-1", "itemData" : { "DOI" : "10.3389/fmicb.2017.01279", "ISSN" : "1664-302X", "abstract" : "The concentration and composition of bioavailable nitrogen (N) and phosphorus (P) in the upper ocean shape eukaryotic phytoplankton communities and influence physiological responses. Phytoplankton are known to exhibit similar physiological responses to limiting N and P conditions such as decreased growth rates, chlorosis, and increased assimilation of N and P. Are these responses similar at the molecular level across multiple species? To interrogate this question, five species from biogeochemically important, bloom-forming taxa (Bacillariophyta, Dinophyta and Haptophyta) were grown under similar low N, low P, and replete nutrient conditions to identify transcriptional patterns and associated changes in biochemical pools related to N and P-stress. Metabolic profiles, revealed through the transcriptomes of these taxa, clustered together based on species, rather than nutrient stressor, suggesting that the global metabolic response to nutrient stresses was largely, but not exclusively, species-specific. Nutrient stress led to few transcriptional changes in the two dinoflagellates, consistent with other research. An orthologous group analysis examined functionally conserved (i.e., similarly changed) responses to nutrient stress and therefore focused on the diatom and haptophytes. Most ortholog changes were specific to a single nutrient treatment, but a small number of orthologs were similarly changed under both N and P stress in 2 or more species. Many of these orthologs were related to photosynthesis and may represent generalized stress responses. A greater number of orthologs were conserved across more than one species under low P compared low N. Screening the conserved orthologs for functions related to N and P metabolism revealed increased relative abundance of orthologs for nitrate, nitrite, ammonium, and amino acid transporters under N stress, and increased relative abundance of orthologs related to acquisition of inorganic and organic P substrates under P stress. Although the global transcriptional responses were dominated by species-specific changes, the analysis of conserved responses revealed functional similarities in resource acquisition pathways among different phytoplankton taxa. This overlap in nutrient stress responses observed among species may be useful for tracking the physiological ecology of phytoplankton field populations.", "author" : [ { "dropping-particle" : "", "family" : "Harke", "given" : "Matthew J.", "non-dropping-particle" : "", "parse-names" : false, "suffix" : "" }, { "dropping-particle" : "", "family" : "Juhl", "given" : "Andrew R.", "non-dropping-particle" : "", "parse-names" : false, "suffix" : "" }, { "dropping-particle" : "", "family" : "Haley", "given" : "Sheean T.", "non-dropping-particle" : "", "parse-names" : false, "suffix" : "" }, { "dropping-particle" : "", "family" : "Alexander", "given" : "Harriet", "non-dropping-particle" : "", "parse-names" : false, "suffix" : "" }, { "dropping-particle" : "", "family" : "Dyhrman", "given" : "Sonya T.", "non-dropping-particle" : "", "parse-names" : false, "suffix" : "" } ], "container-title" : "Frontiers in Microbiology", "id" : "ITEM-1", "issued" : { "date-parts" : [ [ "2017", "7", "18" ] ] }, "page" : "1279", "publisher" : "Frontiers", "title" : "Conserved Transcriptional Responses to Nutrient Stress in Bloom-Forming Algae", "type" : "article-journal", "volume" : "8" }, "uris" : [ "http://www.mendeley.com/documents/?uuid=07e4fd4b-8e38-376d-9349-dfe1b128de6d" ] }, { "id" : "ITEM-2", "itemData" : { "DOI" : "10.3389/fmicb.2014.00375", "ISSN" : "1664-302X", "abstract" : "Transcriptome profiling was performed on four treatments of the harmful algal bloom-forming pelagophyte Aureococcus anophagefferens strain CCMP 1850 to assess responses to common stressors for dense phytoplankton blooms: low inorganic nitrogen concentrations, low inorganic phosphorus concentrations, low light levels, and a replete control. The de novo assemblies of pooled reads from all treatments reconstructed ~ 54,000 transcripts using Trinity, and ~ 31,000 transcripts using ABySS. Comparison to the strain CCMP 1984 genome showed that the majority of the gene models were present in both de novo assemblies and that roughly 95% of contigs from both assemblies mapped to the genome, with Trinity capturing slightly more genome content. Sequence reads were mapped back to the de novo assemblies as well as the gene models and differential expression was analyzed using a Bayesian approach called Analysis of Sequence Counts (ASC). On average, 93% of significantly upregulated transcripts recovered by genome mapping were present in the significantly upregulated pool from both de novo assembly methods. Transcripts related to the transport and metabolism of nitrogen were upregulated in the low nitrogen treatment, transcripts encoding enzymes that hydrolyze organic phosphorus or relieve arsenic toxicity were upregulated in the low phosphorus treatment, and transcripts for enzymes that catabolize organic compounds, restructure lipid membranes, or are involved in sulfolipid biosynthesis were upregulated in the low light treatment. A comparison of this transcriptome to the nutrient regulated transcriptional response of CCMP 1984 identified conserved responses between these two strains. These analyses reveal the transcriptional underpinnings of physiological shifts that could contribute to the ecological success of this species in situ: organic matter processing, metal detoxification, lipid restructuring, and photosynthetic apparatus turnover.", "author" : [ { "dropping-particle" : "", "family" : "Frischkorn", "given" : "Kyle R.", "non-dropping-particle" : "", "parse-names" : false, "suffix" : "" }, { "dropping-particle" : "", "family" : "Harke", "given" : "Matthew J.", "non-dropping-particle" : "", "parse-names" : false, "suffix" : "" }, { "dropping-particle" : "", "family" : "Gobler", "given" : "Christopher J.", "non-dropping-particle" : "", "parse-names" : false, "suffix" : "" }, { "dropping-particle" : "", "family" : "Dyhrman", "given" : "Sonya T.", "non-dropping-particle" : "", "parse-names" : false, "suffix" : "" } ], "container-title" : "Frontiers in Microbiology", "id" : "ITEM-2", "issued" : { "date-parts" : [ [ "2014", "7", "24" ] ] }, "page" : "375", "publisher" : "Frontiers", "title" : "De novo assembly of Aureococcus anophagefferens transcriptomes reveals diverse responses to the low nutrient and low light conditions present during blooms", "type" : "article-journal", "volume" : "5" }, "uris" : [ "http://www.mendeley.com/documents/?uuid=a3174f55-c68d-38ba-9ee9-b0bf1f3ed71c" ] } ], "mendeley" : { "formattedCitation" : "[8,30]", "plainTextFormattedCitation" : "[8,30]", "previouslyFormattedCitation" : "[8,30]" }, "properties" : {  }, "schema" : "https://github.com/citation-style-language/schema/raw/master/csl-citation.json" }</w:instrText>
       </w:r>
       <w:r>
         <w:rPr>
@@ -2869,7 +3125,7 @@
           <w:noProof/>
           <w:highlight w:val="white"/>
         </w:rPr>
-        <w:t>[8,29]</w:t>
+        <w:t>[8,30]</w:t>
       </w:r>
       <w:r>
         <w:rPr>
@@ -2897,7 +3153,7 @@
           <w:rFonts w:eastAsia="Times New Roman"/>
           <w:highlight w:val="white"/>
         </w:rPr>
-        <w:instrText>ADDIN CSL_CITATION { "citationItems" : [ { "id" : "ITEM-1", "itemData" : { "DOI" : "10.1371/journal.pone.0097801", "ISSN" : "1932-6203", "author" : [ { "dropping-particle" : "", "family" : "Koid", "given" : "Amy E.", "non-dropping-particle" : "", "parse-names" : false, "suffix" : "" }, { "dropping-particle" : "", "family" : "Liu", "given" : "Zhenfeng", "non-dropping-particle" : "", "parse-names" : false, "suffix" : "" }, { "dropping-particle" : "", "family" : "Terrado", "given" : "Ramon", "non-dropping-particle" : "", "parse-names" : false, "suffix" : "" }, { "dropping-particle" : "", "family" : "Jones", "given" : "Adriane C.", "non-dropping-particle" : "", "parse-names" : false, "suffix" : "" }, { "dropping-particle" : "", "family" : "Caron", "given" : "David A.", "non-dropping-particle" : "", "parse-names" : false, "suffix" : "" }, { "dropping-particle" : "", "family" : "Heidelberg", "given" : "Karla B.", "non-dropping-particle" : "", "parse-names" : false, "suffix" : "" } ], "container-title" : "PLoS ONE", "editor" : [ { "dropping-particle" : "", "family" : "Xiao", "given" : "Jingfa", "non-dropping-particle" : "", "parse-names" : false, "suffix" : "" } ], "id" : "ITEM-1", "issue" : "6", "issued" : { "date-parts" : [ [ "2014", "6", "13" ] ] }, "page" : "e97801", "publisher" : "Public Library of Science", "title" : "Comparative Transcriptome Analysis of Four Prymnesiophyte Algae", "type" : "article-journal", "volume" : "9" }, "uris" : [ "http://www.mendeley.com/documents/?uuid=3a02a2b5-6eaf-3688-baa0-acab6fe6f781" ] } ], "mendeley" : { "formattedCitation" : "[30]", "plainTextFormattedCitation" : "[30]", "previouslyFormattedCitation" : "[30]" }, "properties" : {  }, "schema" : "https://github.com/citation-style-language/schema/raw/master/csl-citation.json" }</w:instrText>
+        <w:instrText>ADDIN CSL_CITATION { "citationItems" : [ { "id" : "ITEM-1", "itemData" : { "DOI" : "10.1371/journal.pone.0097801", "ISSN" : "1932-6203", "author" : [ { "dropping-particle" : "", "family" : "Koid", "given" : "Amy E.", "non-dropping-particle" : "", "parse-names" : false, "suffix" : "" }, { "dropping-particle" : "", "family" : "Liu", "given" : "Zhenfeng", "non-dropping-particle" : "", "parse-names" : false, "suffix" : "" }, { "dropping-particle" : "", "family" : "Terrado", "given" : "Ramon", "non-dropping-particle" : "", "parse-names" : false, "suffix" : "" }, { "dropping-particle" : "", "family" : "Jones", "given" : "Adriane C.", "non-dropping-particle" : "", "parse-names" : false, "suffix" : "" }, { "dropping-particle" : "", "family" : "Caron", "given" : "David A.", "non-dropping-particle" : "", "parse-names" : false, "suffix" : "" }, { "dropping-particle" : "", "family" : "Heidelberg", "given" : "Karla B.", "non-dropping-particle" : "", "parse-names" : false, "suffix" : "" } ], "container-title" : "PLoS ONE", "editor" : [ { "dropping-particle" : "", "family" : "Xiao", "given" : "Jingfa", "non-dropping-particle" : "", "parse-names" : false, "suffix" : "" } ], "id" : "ITEM-1", "issue" : "6", "issued" : { "date-parts" : [ [ "2014", "6", "13" ] ] }, "page" : "e97801", "publisher" : "Public Library of Science", "title" : "Comparative Transcriptome Analysis of Four Prymnesiophyte Algae", "type" : "article-journal", "volume" : "9" }, "uris" : [ "http://www.mendeley.com/documents/?uuid=3a02a2b5-6eaf-3688-baa0-acab6fe6f781" ] } ], "mendeley" : { "formattedCitation" : "[31]", "plainTextFormattedCitation" : "[31]", "previouslyFormattedCitation" : "[31]" }, "properties" : {  }, "schema" : "https://github.com/citation-style-language/schema/raw/master/csl-citation.json" }</w:instrText>
       </w:r>
       <w:r>
         <w:rPr>
@@ -2912,7 +3168,7 @@
           <w:noProof/>
           <w:highlight w:val="white"/>
         </w:rPr>
-        <w:t>[30]</w:t>
+        <w:t>[31]</w:t>
       </w:r>
       <w:r>
         <w:rPr>
@@ -2962,7 +3218,7 @@
           <w:rFonts w:eastAsia="Times New Roman"/>
           <w:highlight w:val="white"/>
         </w:rPr>
-        <w:instrText>ADDIN CSL_CITATION { "citationItems" : [ { "id" : "ITEM-1", "itemData" : { "DOI" : "10.1002/bies.201600213", "ISSN" : "02659247", "author" : [ { "dropping-particle" : "", "family" : "Alkalaeva", "given" : "Elena", "non-dropping-particle" : "", "parse-names" : false, "suffix" : "" }, { "dropping-particle" : "", "family" : "Mikhailova", "given" : "Tatiana", "non-dropping-particle" : "", "parse-names" : false, "suffix" : "" } ], "container-title" : "BioEssays", "id" : "ITEM-1", "issue" : "3", "issued" : { "date-parts" : [ [ "2017", "3", "1" ] ] }, "page" : "1600213", "title" : "Reassigning stop codons via translation termination: How a few eukaryotes broke the dogma", "type" : "article-journal", "volume" : "39" }, "uris" : [ "http://www.mendeley.com/documents/?uuid=e3411820-f84f-3baa-a891-d454b551ba2f" ] }, { "id" : "ITEM-2", "itemData" : { "DOI" : "10.1093/molbev/msw166", "ISSN" : "0737-4038", "author" : [ { "dropping-particle" : "", "family" : "Heaphy", "given" : "Stephen M.", "non-dropping-particle" : "", "parse-names" : false, "suffix" : "" }, { "dropping-particle" : "", "family" : "Mariotti", "given" : "Marco", "non-dropping-particle" : "", "parse-names" : false, "suffix" : "" }, { "dropping-particle" : "", "family" : "Gladyshev", "given" : "Vadim N.", "non-dropping-particle" : "", "parse-names" : false, "suffix" : "" }, { "dropping-particle" : "", "family" : "Atkins", "given" : "John F.", "non-dropping-particle" : "", "parse-names" : false, "suffix" : "" }, { "dropping-particle" : "V.", "family" : "Baranov", "given" : "Pavel", "non-dropping-particle" : "", "parse-names" : false, "suffix" : "" } ], "container-title" : "Molecular Biology and Evolution", "id" : "ITEM-2", "issue" : "11", "issued" : { "date-parts" : [ [ "2016", "11", "1" ] ] }, "page" : "2885-2889", "publisher" : "Oxford University Press", "title" : "Novel Ciliate Genetic Code Variants Including the Reassignment of All Three Stop Codons to Sense Codons in &lt;i&gt;Condylostoma magnum&lt;/i&gt;", "type" : "article-journal", "volume" : "33" }, "uris" : [ "http://www.mendeley.com/documents/?uuid=85099aae-ca12-3e01-9458-3d540746e207" ] }, { "id" : "ITEM-3", "itemData" : { "DOI" : "10.1016/j.cell.2016.06.020", "ISBN" : "0008316317", "ISSN" : "10974172", "PMID" : "27426948", "abstract" : "The prevailing view of the nuclear genetic code is that it is largely frozen and unambiguous. Flexibility in the\u00a0nuclear genetic code has been demonstrated in ciliates that reassign standard stop codons to amino acids, resulting in seven variant genetic codes, including three previously undescribed ones reported here. Surprisingly, in two of these species, we find efficient translation of all 64 codons as standard amino acids and recognition of either one or all three stop codons. How, therefore, does the translation machinery interpret a \u201cstop\u201d codon? We provide evidence, based on ribosomal profiling and \u201cstop\u201d codon depletion shortly before coding sequence ends, that mRNA 3\u2032 ends may contribute to distinguishing stop from sense in a context-dependent manner. We further propose that such context-dependent termination/readthrough suppression near transcript ends enables genetic code evolution.", "author" : [ { "dropping-particle" : "", "family" : "Swart", "given" : "Estienne Carl", "non-dropping-particle" : "", "parse-names" : false, "suffix" : "" }, { "dropping-particle" : "", "family" : "Serra", "given" : "Valentina", "non-dropping-particle" : "", "parse-names" : false, "suffix" : "" }, { "dropping-particle" : "", "family" : "Petroni", "given" : "Giulio", "non-dropping-particle" : "", "parse-names" : false, "suffix" : "" }, { "dropping-particle" : "", "family" : "Nowacki", "given" : "Mariusz", "non-dropping-particle" : "", "parse-names" : false, "suffix" : "" } ], "container-title" : "Cell", "id" : "ITEM-3", "issue" : "3", "issued" : { "date-parts" : [ [ "2016" ] ] }, "page" : "691-702", "publisher" : "The Author(s)", "title" : "Genetic Codes with No Dedicated Stop Codon: Context-Dependent Translation Termination", "type" : "article-journal", "volume" : "166" }, "uris" : [ "http://www.mendeley.com/documents/?uuid=1caafea4-dba4-4244-b813-f68284dfbdf3" ] } ], "mendeley" : { "formattedCitation" : "[31\u201333]", "plainTextFormattedCitation" : "[31\u201333]", "previouslyFormattedCitation" : "[31\u201333]" }, "properties" : {  }, "schema" : "https://github.com/citation-style-language/schema/raw/master/csl-citation.json" }</w:instrText>
+        <w:instrText>ADDIN CSL_CITATION { "citationItems" : [ { "id" : "ITEM-1", "itemData" : { "DOI" : "10.1002/bies.201600213", "ISSN" : "02659247", "author" : [ { "dropping-particle" : "", "family" : "Alkalaeva", "given" : "Elena", "non-dropping-particle" : "", "parse-names" : false, "suffix" : "" }, { "dropping-particle" : "", "family" : "Mikhailova", "given" : "Tatiana", "non-dropping-particle" : "", "parse-names" : false, "suffix" : "" } ], "container-title" : "BioEssays", "id" : "ITEM-1", "issue" : "3", "issued" : { "date-parts" : [ [ "2017", "3", "1" ] ] }, "page" : "1600213", "title" : "Reassigning stop codons via translation termination: How a few eukaryotes broke the dogma", "type" : "article-journal", "volume" : "39" }, "uris" : [ "http://www.mendeley.com/documents/?uuid=e3411820-f84f-3baa-a891-d454b551ba2f" ] }, { "id" : "ITEM-2", "itemData" : { "DOI" : "10.1093/molbev/msw166", "ISSN" : "0737-4038", "author" : [ { "dropping-particle" : "", "family" : "Heaphy", "given" : "Stephen M.", "non-dropping-particle" : "", "parse-names" : false, "suffix" : "" }, { "dropping-particle" : "", "family" : "Mariotti", "given" : "Marco", "non-dropping-particle" : "", "parse-names" : false, "suffix" : "" }, { "dropping-particle" : "", "family" : "Gladyshev", "given" : "Vadim N.", "non-dropping-particle" : "", "parse-names" : false, "suffix" : "" }, { "dropping-particle" : "", "family" : "Atkins", "given" : "John F.", "non-dropping-particle" : "", "parse-names" : false, "suffix" : "" }, { "dropping-particle" : "V.", "family" : "Baranov", "given" : "Pavel", "non-dropping-particle" : "", "parse-names" : false, "suffix" : "" } ], "container-title" : "Molecular Biology and Evolution", "id" : "ITEM-2", "issue" : "11", "issued" : { "date-parts" : [ [ "2016", "11", "1" ] ] }, "page" : "2885-2889", "publisher" : "Oxford University Press", "title" : "Novel Ciliate Genetic Code Variants Including the Reassignment of All Three Stop Codons to Sense Codons in &lt;i&gt;Condylostoma magnum&lt;/i&gt;", "type" : "article-journal", "volume" : "33" }, "uris" : [ "http://www.mendeley.com/documents/?uuid=85099aae-ca12-3e01-9458-3d540746e207" ] }, { "id" : "ITEM-3", "itemData" : { "DOI" : "10.1016/j.cell.2016.06.020", "ISBN" : "0008316317", "ISSN" : "10974172", "PMID" : "27426948", "abstract" : "The prevailing view of the nuclear genetic code is that it is largely frozen and unambiguous. Flexibility in the\u00a0nuclear genetic code has been demonstrated in ciliates that reassign standard stop codons to amino acids, resulting in seven variant genetic codes, including three previously undescribed ones reported here. Surprisingly, in two of these species, we find efficient translation of all 64 codons as standard amino acids and recognition of either one or all three stop codons. How, therefore, does the translation machinery interpret a \u201cstop\u201d codon? We provide evidence, based on ribosomal profiling and \u201cstop\u201d codon depletion shortly before coding sequence ends, that mRNA 3\u2032 ends may contribute to distinguishing stop from sense in a context-dependent manner. We further propose that such context-dependent termination/readthrough suppression near transcript ends enables genetic code evolution.", "author" : [ { "dropping-particle" : "", "family" : "Swart", "given" : "Estienne Carl", "non-dropping-particle" : "", "parse-names" : false, "suffix" : "" }, { "dropping-particle" : "", "family" : "Serra", "given" : "Valentina", "non-dropping-particle" : "", "parse-names" : false, "suffix" : "" }, { "dropping-particle" : "", "family" : "Petroni", "given" : "Giulio", "non-dropping-particle" : "", "parse-names" : false, "suffix" : "" }, { "dropping-particle" : "", "family" : "Nowacki", "given" : "Mariusz", "non-dropping-particle" : "", "parse-names" : false, "suffix" : "" } ], "container-title" : "Cell", "id" : "ITEM-3", "issue" : "3", "issued" : { "date-parts" : [ [ "2016" ] ] }, "page" : "691-702", "publisher" : "The Author(s)", "title" : "Genetic Codes with No Dedicated Stop Codon: Context-Dependent Translation Termination", "type" : "article-journal", "volume" : "166" }, "uris" : [ "http://www.mendeley.com/documents/?uuid=1caafea4-dba4-4244-b813-f68284dfbdf3" ] } ], "mendeley" : { "formattedCitation" : "[32\u201334]", "plainTextFormattedCitation" : "[32\u201334]", "previouslyFormattedCitation" : "[32\u201334]" }, "properties" : {  }, "schema" : "https://github.com/citation-style-language/schema/raw/master/csl-citation.json" }</w:instrText>
       </w:r>
       <w:r>
         <w:rPr>
@@ -2977,7 +3233,7 @@
           <w:noProof/>
           <w:highlight w:val="white"/>
         </w:rPr>
-        <w:t>[31–33]</w:t>
+        <w:t>[32–34]</w:t>
       </w:r>
       <w:r>
         <w:rPr>
@@ -3019,7 +3275,7 @@
           <w:rFonts w:eastAsia="Times New Roman"/>
           <w:highlight w:val="white"/>
         </w:rPr>
-        <w:instrText>ADDIN CSL_CITATION { "citationItems" : [ { "id" : "ITEM-1", "itemData" : { "DOI" : "10.1073/pnas.1421993112", "ISSN" : "1091-6490", "PMID" : "25870299", "abstract" : "Diverse communities of marine phytoplankton carry out half of global primary production. The vast diversity of the phytoplankton has long perplexed ecologists because these organisms coexist in an isotropic environment while competing for the same basic resources (e.g., inorganic nutrients). Differential niche partitioning of resources is one hypothesis to explain this \"paradox of the plankton,\" but it is difficult to quantify and track variation in phytoplankton metabolism in situ. Here, we use quantitative metatranscriptome analyses to examine pathways of nitrogen (N) and phosphorus (P) metabolism in diatoms that cooccur regularly in an estuary on the east coast of the United States (Narragansett Bay). Expression of known N and P metabolic pathways varied between diatoms, indicating apparent differences in resource utilization capacity that may prevent direct competition. Nutrient amendment incubations skewed N/P ratios, elucidating nutrient-responsive patterns of expression and facilitating a quantitative comparison between diatoms. The resource-responsive (RR) gene sets deviated in composition from the metabolic profile of the organism, being enriched in genes associated with N and P metabolism. Expression of the RR gene set varied over time and differed significantly between diatoms, resulting in opposite transcriptional responses to the same environment. Apparent differences in metabolic capacity and the expression of that capacity in the environment suggest that diatom-specific resource partitioning was occurring in Narragansett Bay. This high-resolution approach highlights the molecular underpinnings of diatom resource utilization and how cooccurring diatoms adjust their cellular physiology to partition their niche space.", "author" : [ { "dropping-particle" : "", "family" : "Alexander", "given" : "Harriet", "non-dropping-particle" : "", "parse-names" : false, "suffix" : "" }, { "dropping-particle" : "", "family" : "Jenkins", "given" : "Bethany D", "non-dropping-particle" : "", "parse-names" : false, "suffix" : "" }, { "dropping-particle" : "", "family" : "Rynearson", "given" : "Tatiana A", "non-dropping-particle" : "", "parse-names" : false, "suffix" : "" }, { "dropping-particle" : "", "family" : "Dyhrman", "given" : "Sonya T", "non-dropping-particle" : "", "parse-names" : false, "suffix" : "" } ], "container-title" : "Proceedings of the National Academy of Sciences of the United States of America", "id" : "ITEM-1", "issue" : "17", "issued" : { "date-parts" : [ [ "2015", "4", "28" ] ] }, "page" : "E2182-90", "publisher" : "National Academy of Sciences", "title" : "Metatranscriptome analyses indicate resource partitioning between diatoms in the field.", "type" : "article-journal", "volume" : "112" }, "uris" : [ "http://www.mendeley.com/documents/?uuid=8d79b7a8-a121-3caa-aadb-f64118748f78" ] }, { "id" : "ITEM-2", "itemData" : { "DOI" : "10.1073/pnas.1518165112", "ISSN" : "1091-6490", "PMID" : "26460011", "abstract" : "A diverse microbial assemblage in the ocean is responsible for nearly half of global primary production. It has been hypothesized and experimentally demonstrated that nutrient loading can stimulate blooms of large eukaryotic phytoplankton in oligotrophic systems. Although central to balancing biogeochemical models, knowledge of the metabolic traits that govern the dynamics of these bloom-forming phytoplankton is limited. We used eukaryotic metatranscriptomic techniques to identify the metabolic basis of functional group-specific traits that may drive the shift between net heterotrophy and autotrophy in the oligotrophic ocean. Replicated blooms were simulated by deep seawater (DSW) addition to mimic nutrient loading in the North Pacific Subtropical Gyre, and the transcriptional responses of phytoplankton functional groups were assayed. Responses of the diatom, haptophyte, and dinoflagellate functional groups in simulated blooms were unique, with diatoms and haptophytes significantly (95% confidence) shifting their quantitative metabolic fingerprint from the in situ condition, whereas dinoflagellates showed little response. Significantly differentially abundant genes identified the importance of colimitation by nutrients, metals, and vitamins in eukaryotic phytoplankton metabolism and bloom formation in this system. The variable transcript allocation ratio, used to quantify transcript reallocation following DSW amendment, differed for diatoms and haptophytes, reflecting the long-standing paradigm of phytoplankton r- and K-type growth strategies. Although the underlying metabolic potential of the large eukaryotic phytoplankton was consistently present, the lack of a bloom during the study period suggests a crucial dependence on physical and biogeochemical forcing, which are susceptible to alteration with changing climate.", "author" : [ { "dropping-particle" : "", "family" : "Alexander", "given" : "Harriet", "non-dropping-particle" : "", "parse-names" : false, "suffix" : "" }, { "dropping-particle" : "", "family" : "Rouco", "given" : "M\u00f3nica", "non-dropping-particle" : "", "parse-names" : false, "suffix" : "" }, { "dropping-particle" : "", "family" : "Haley", "given" : "Sheean T", "non-dropping-particle" : "", "parse-names" : false, "suffix" : "" }, { "dropping-particle" : "", "family" : "Wilson", "given" : "Samuel T", "non-dropping-particle" : "", "parse-names" : false, "suffix" : "" }, { "dropping-particle" : "", "family" : "Karl", "given" : "David M", "non-dropping-particle" : "", "parse-names" : false, "suffix" : "" }, { "dropping-particle" : "", "family" : "Dyhrman", "given" : "Sonya T", "non-dropping-particle" : "", "parse-names" : false, "suffix" : "" } ], "container-title" : "Proceedings of the National Academy of Sciences of the United States of America", "id" : "ITEM-2", "issue" : "44", "issued" : { "date-parts" : [ [ "2015", "11", "3" ] ] }, "page" : "E5972-9", "publisher" : "National Academy of Sciences", "title" : "Functional group-specific traits drive phytoplankton dynamics in the oligotrophic ocean.", "type" : "article-journal", "volume" : "112" }, "uris" : [ "http://www.mendeley.com/documents/?uuid=3aa891dc-0e10-3ccc-a201-01ed2eb76277" ] }, { "id" : "ITEM-3", "itemData" : { "DOI" : "10.1038/ismej.2016.129", "ISSN" : "1751-7362", "abstract" : "Molecular insights into a dinoflagellate bloom", "author" : [ { "dropping-particle" : "", "family" : "Gong", "given" : "Weida", "non-dropping-particle" : "", "parse-names" : false, "suffix" : "" }, { "dropping-particle" : "", "family" : "Browne", "given" : "Jamie", "non-dropping-particle" : "", "parse-names" : false, "suffix" : "" }, { "dropping-particle" : "", "family" : "Hall", "given" : "Nathan", "non-dropping-particle" : "", "parse-names" : false, "suffix" : "" }, { "dropping-particle" : "", "family" : "Schruth", "given" : "David", "non-dropping-particle" : "", "parse-names" : false, "suffix" : "" }, { "dropping-particle" : "", "family" : "Paerl", "given" : "Hans", "non-dropping-particle" : "", "parse-names" : false, "suffix" : "" }, { "dropping-particle" : "", "family" : "Marchetti", "given" : "Adrian", "non-dropping-particle" : "", "parse-names" : false, "suffix" : "" } ], "container-title" : "The ISME Journal", "id" : "ITEM-3", "issue" : "2", "issued" : { "date-parts" : [ [ "2017", "2", "9" ] ] }, "page" : "439-452", "publisher" : "Nature Publishing Group", "title" : "Molecular insights into a dinoflagellate bloom", "type" : "article-journal", "volume" : "11" }, "uris" : [ "http://www.mendeley.com/documents/?uuid=91c38321-6e19-3388-9192-2f89d5f92371" ] } ], "mendeley" : { "formattedCitation" : "[34\u201336]", "manualFormatting" : " [34\u201336]", "plainTextFormattedCitation" : "[34\u201336]", "previouslyFormattedCitation" : "[34\u201336]" }, "properties" : {  }, "schema" : "https://github.com/citation-style-language/schema/raw/master/csl-citation.json" }</w:instrText>
+        <w:instrText>ADDIN CSL_CITATION { "citationItems" : [ { "id" : "ITEM-1", "itemData" : { "DOI" : "10.1073/pnas.1421993112", "ISSN" : "1091-6490", "PMID" : "25870299", "abstract" : "Diverse communities of marine phytoplankton carry out half of global primary production. The vast diversity of the phytoplankton has long perplexed ecologists because these organisms coexist in an isotropic environment while competing for the same basic resources (e.g., inorganic nutrients). Differential niche partitioning of resources is one hypothesis to explain this \"paradox of the plankton,\" but it is difficult to quantify and track variation in phytoplankton metabolism in situ. Here, we use quantitative metatranscriptome analyses to examine pathways of nitrogen (N) and phosphorus (P) metabolism in diatoms that cooccur regularly in an estuary on the east coast of the United States (Narragansett Bay). Expression of known N and P metabolic pathways varied between diatoms, indicating apparent differences in resource utilization capacity that may prevent direct competition. Nutrient amendment incubations skewed N/P ratios, elucidating nutrient-responsive patterns of expression and facilitating a quantitative comparison between diatoms. The resource-responsive (RR) gene sets deviated in composition from the metabolic profile of the organism, being enriched in genes associated with N and P metabolism. Expression of the RR gene set varied over time and differed significantly between diatoms, resulting in opposite transcriptional responses to the same environment. Apparent differences in metabolic capacity and the expression of that capacity in the environment suggest that diatom-specific resource partitioning was occurring in Narragansett Bay. This high-resolution approach highlights the molecular underpinnings of diatom resource utilization and how cooccurring diatoms adjust their cellular physiology to partition their niche space.", "author" : [ { "dropping-particle" : "", "family" : "Alexander", "given" : "Harriet", "non-dropping-particle" : "", "parse-names" : false, "suffix" : "" }, { "dropping-particle" : "", "family" : "Jenkins", "given" : "Bethany D", "non-dropping-particle" : "", "parse-names" : false, "suffix" : "" }, { "dropping-particle" : "", "family" : "Rynearson", "given" : "Tatiana A", "non-dropping-particle" : "", "parse-names" : false, "suffix" : "" }, { "dropping-particle" : "", "family" : "Dyhrman", "given" : "Sonya T", "non-dropping-particle" : "", "parse-names" : false, "suffix" : "" } ], "container-title" : "Proceedings of the National Academy of Sciences of the United States of America", "id" : "ITEM-1", "issue" : "17", "issued" : { "date-parts" : [ [ "2015", "4", "28" ] ] }, "page" : "E2182-90", "publisher" : "National Academy of Sciences", "title" : "Metatranscriptome analyses indicate resource partitioning between diatoms in the field.", "type" : "article-journal", "volume" : "112" }, "uris" : [ "http://www.mendeley.com/documents/?uuid=8d79b7a8-a121-3caa-aadb-f64118748f78" ] }, { "id" : "ITEM-2", "itemData" : { "DOI" : "10.1073/pnas.1518165112", "ISSN" : "1091-6490", "PMID" : "26460011", "abstract" : "A diverse microbial assemblage in the ocean is responsible for nearly half of global primary production. It has been hypothesized and experimentally demonstrated that nutrient loading can stimulate blooms of large eukaryotic phytoplankton in oligotrophic systems. Although central to balancing biogeochemical models, knowledge of the metabolic traits that govern the dynamics of these bloom-forming phytoplankton is limited. We used eukaryotic metatranscriptomic techniques to identify the metabolic basis of functional group-specific traits that may drive the shift between net heterotrophy and autotrophy in the oligotrophic ocean. Replicated blooms were simulated by deep seawater (DSW) addition to mimic nutrient loading in the North Pacific Subtropical Gyre, and the transcriptional responses of phytoplankton functional groups were assayed. Responses of the diatom, haptophyte, and dinoflagellate functional groups in simulated blooms were unique, with diatoms and haptophytes significantly (95% confidence) shifting their quantitative metabolic fingerprint from the in situ condition, whereas dinoflagellates showed little response. Significantly differentially abundant genes identified the importance of colimitation by nutrients, metals, and vitamins in eukaryotic phytoplankton metabolism and bloom formation in this system. The variable transcript allocation ratio, used to quantify transcript reallocation following DSW amendment, differed for diatoms and haptophytes, reflecting the long-standing paradigm of phytoplankton r- and K-type growth strategies. Although the underlying metabolic potential of the large eukaryotic phytoplankton was consistently present, the lack of a bloom during the study period suggests a crucial dependence on physical and biogeochemical forcing, which are susceptible to alteration with changing climate.", "author" : [ { "dropping-particle" : "", "family" : "Alexander", "given" : "Harriet", "non-dropping-particle" : "", "parse-names" : false, "suffix" : "" }, { "dropping-particle" : "", "family" : "Rouco", "given" : "M\u00f3nica", "non-dropping-particle" : "", "parse-names" : false, "suffix" : "" }, { "dropping-particle" : "", "family" : "Haley", "given" : "Sheean T", "non-dropping-particle" : "", "parse-names" : false, "suffix" : "" }, { "dropping-particle" : "", "family" : "Wilson", "given" : "Samuel T", "non-dropping-particle" : "", "parse-names" : false, "suffix" : "" }, { "dropping-particle" : "", "family" : "Karl", "given" : "David M", "non-dropping-particle" : "", "parse-names" : false, "suffix" : "" }, { "dropping-particle" : "", "family" : "Dyhrman", "given" : "Sonya T", "non-dropping-particle" : "", "parse-names" : false, "suffix" : "" } ], "container-title" : "Proceedings of the National Academy of Sciences of the United States of America", "id" : "ITEM-2", "issue" : "44", "issued" : { "date-parts" : [ [ "2015", "11", "3" ] ] }, "page" : "E5972-9", "publisher" : "National Academy of Sciences", "title" : "Functional group-specific traits drive phytoplankton dynamics in the oligotrophic ocean.", "type" : "article-journal", "volume" : "112" }, "uris" : [ "http://www.mendeley.com/documents/?uuid=3aa891dc-0e10-3ccc-a201-01ed2eb76277" ] }, { "id" : "ITEM-3", "itemData" : { "DOI" : "10.1038/ismej.2016.129", "ISSN" : "1751-7362", "abstract" : "Molecular insights into a dinoflagellate bloom", "author" : [ { "dropping-particle" : "", "family" : "Gong", "given" : "Weida", "non-dropping-particle" : "", "parse-names" : false, "suffix" : "" }, { "dropping-particle" : "", "family" : "Browne", "given" : "Jamie", "non-dropping-particle" : "", "parse-names" : false, "suffix" : "" }, { "dropping-particle" : "", "family" : "Hall", "given" : "Nathan", "non-dropping-particle" : "", "parse-names" : false, "suffix" : "" }, { "dropping-particle" : "", "family" : "Schruth", "given" : "David", "non-dropping-particle" : "", "parse-names" : false, "suffix" : "" }, { "dropping-particle" : "", "family" : "Paerl", "given" : "Hans", "non-dropping-particle" : "", "parse-names" : false, "suffix" : "" }, { "dropping-particle" : "", "family" : "Marchetti", "given" : "Adrian", "non-dropping-particle" : "", "parse-names" : false, "suffix" : "" } ], "container-title" : "The ISME Journal", "id" : "ITEM-3", "issue" : "2", "issued" : { "date-parts" : [ [ "2017", "2", "9" ] ] }, "page" : "439-452", "publisher" : "Nature Publishing Group", "title" : "Molecular insights into a dinoflagellate bloom", "type" : "article-journal", "volume" : "11" }, "uris" : [ "http://www.mendeley.com/documents/?uuid=91c38321-6e19-3388-9192-2f89d5f92371" ] } ], "mendeley" : { "formattedCitation" : "[35\u201337]", "manualFormatting" : " [34\u201336]", "plainTextFormattedCitation" : "[35\u201337]", "previouslyFormattedCitation" : "[35\u201337]" }, "properties" : {  }, "schema" : "https://github.com/citation-style-language/schema/raw/master/csl-citation.json" }</w:instrText>
       </w:r>
       <w:r>
         <w:rPr>
@@ -3095,7 +3351,23 @@
           <w:rFonts w:eastAsia="Times New Roman"/>
           <w:highlight w:val="white"/>
         </w:rPr>
-        <w:t>tion. Below, we show that our re-assemblies had higher evaluation metrics, contained most of the NCGR contigs as well as new content. Also, assemblies varied by taxonomic group being assembled.</w:t>
+        <w:t xml:space="preserve">tion. Below, we show that our re-assemblies had higher evaluation metrics, contained most of the NCGR </w:t>
+      </w:r>
+      <w:proofErr w:type="spellStart"/>
+      <w:r>
+        <w:rPr>
+          <w:rFonts w:eastAsia="Times New Roman"/>
+          <w:highlight w:val="white"/>
+        </w:rPr>
+        <w:t>contigs</w:t>
+      </w:r>
+      <w:proofErr w:type="spellEnd"/>
+      <w:r>
+        <w:rPr>
+          <w:rFonts w:eastAsia="Times New Roman"/>
+          <w:highlight w:val="white"/>
+        </w:rPr>
+        <w:t xml:space="preserve"> as well as new content. Also, assemblies varied by taxonomic group being assembled.</w:t>
       </w:r>
     </w:p>
     <w:p>
@@ -3176,13 +3448,29 @@
           <w:rFonts w:eastAsia="Times New Roman"/>
           <w:highlight w:val="white"/>
         </w:rPr>
-        <w:t xml:space="preserve">An automated pipeline was developed to execute the steps of the Eel Pond mRNAseq Protocol </w:t>
-      </w:r>
+        <w:t xml:space="preserve">An automated pipeline was developed to execute the steps of the Eel Pond </w:t>
+      </w:r>
+      <w:proofErr w:type="spellStart"/>
       <w:r>
         <w:rPr>
           <w:rFonts w:eastAsia="Times New Roman"/>
           <w:highlight w:val="white"/>
         </w:rPr>
+        <w:t>mRNAseq</w:t>
+      </w:r>
+      <w:proofErr w:type="spellEnd"/>
+      <w:r>
+        <w:rPr>
+          <w:rFonts w:eastAsia="Times New Roman"/>
+          <w:highlight w:val="white"/>
+        </w:rPr>
+        <w:t xml:space="preserve"> Protocol </w:t>
+      </w:r>
+      <w:r>
+        <w:rPr>
+          <w:rFonts w:eastAsia="Times New Roman"/>
+          <w:highlight w:val="white"/>
+        </w:rPr>
         <w:fldChar w:fldCharType="begin" w:fldLock="1"/>
       </w:r>
       <w:r>
@@ -3190,7 +3478,7 @@
           <w:rFonts w:eastAsia="Times New Roman"/>
           <w:highlight w:val="white"/>
         </w:rPr>
-        <w:instrText>ADDIN CSL_CITATION { "citationItems" : [ { "id" : "ITEM-1", "itemData" : { "DOI" : "10.6084/M9.FIGSHARE.878460.V2", "author" : [ { "dropping-particle" : "", "family" : "Brown", "given" : "C. Titus", "non-dropping-particle" : "", "parse-names" : false, "suffix" : "" }, { "dropping-particle" : "", "family" : "Scott", "given" : "Camille", "non-dropping-particle" : "", "parse-names" : false, "suffix" : "" }, { "dropping-particle" : "", "family" : "Crusoe", "given" : "Michael R.", "non-dropping-particle" : "", "parse-names" : false, "suffix" : "" }, { "dropping-particle" : "", "family" : "Sheneman", "given" : "Leigh", "non-dropping-particle" : "", "parse-names" : false, "suffix" : "" }, { "dropping-particle" : "", "family" : "Rosenthal", "given" : "Josh", "non-dropping-particle" : "", "parse-names" : false, "suffix" : "" }, { "dropping-particle" : "", "family" : "Howe", "given" : "Adina", "non-dropping-particle" : "", "parse-names" : false, "suffix" : "" } ], "id" : "ITEM-1", "issued" : { "date-parts" : [ [ "2013", "1", "1" ] ] }, "title" : "khmer-protocols 0.8.4 documentation", "type" : "article-journal" }, "uris" : [ "http://www.mendeley.com/documents/?uuid=32ddb983-ecef-3e13-b732-ed88e9c7ccae" ] } ], "mendeley" : { "formattedCitation" : "[37]", "plainTextFormattedCitation" : "[37]", "previouslyFormattedCitation" : "[37]" }, "properties" : {  }, "schema" : "https://github.com/citation-style-language/schema/raw/master/csl-citation.json" }</w:instrText>
+        <w:instrText>ADDIN CSL_CITATION { "citationItems" : [ { "id" : "ITEM-1", "itemData" : { "DOI" : "10.6084/M9.FIGSHARE.878460.V2", "author" : [ { "dropping-particle" : "", "family" : "Brown", "given" : "C. Titus", "non-dropping-particle" : "", "parse-names" : false, "suffix" : "" }, { "dropping-particle" : "", "family" : "Scott", "given" : "Camille", "non-dropping-particle" : "", "parse-names" : false, "suffix" : "" }, { "dropping-particle" : "", "family" : "Crusoe", "given" : "Michael R.", "non-dropping-particle" : "", "parse-names" : false, "suffix" : "" }, { "dropping-particle" : "", "family" : "Sheneman", "given" : "Leigh", "non-dropping-particle" : "", "parse-names" : false, "suffix" : "" }, { "dropping-particle" : "", "family" : "Rosenthal", "given" : "Josh", "non-dropping-particle" : "", "parse-names" : false, "suffix" : "" }, { "dropping-particle" : "", "family" : "Howe", "given" : "Adina", "non-dropping-particle" : "", "parse-names" : false, "suffix" : "" } ], "id" : "ITEM-1", "issued" : { "date-parts" : [ [ "2013", "1", "1" ] ] }, "title" : "khmer-protocols 0.8.4 documentation", "type" : "article-journal" }, "uris" : [ "http://www.mendeley.com/documents/?uuid=32ddb983-ecef-3e13-b732-ed88e9c7ccae" ] } ], "mendeley" : { "formattedCitation" : "[38]", "plainTextFormattedCitation" : "[38]", "previouslyFormattedCitation" : "[38]" }, "properties" : {  }, "schema" : "https://github.com/citation-style-language/schema/raw/master/csl-citation.json" }</w:instrText>
       </w:r>
       <w:r>
         <w:rPr>
@@ -3205,7 +3493,7 @@
           <w:noProof/>
           <w:highlight w:val="white"/>
         </w:rPr>
-        <w:t>[37]</w:t>
+        <w:t>[38]</w:t>
       </w:r>
       <w:r>
         <w:rPr>
@@ -3226,13 +3514,29 @@
           <w:rFonts w:eastAsia="Times New Roman"/>
           <w:highlight w:val="white"/>
         </w:rPr>
-        <w:t xml:space="preserve">RNA-seq reads </w:t>
-      </w:r>
+        <w:t>RNA-</w:t>
+      </w:r>
+      <w:proofErr w:type="spellStart"/>
       <w:r>
         <w:rPr>
           <w:rFonts w:eastAsia="Times New Roman"/>
           <w:highlight w:val="white"/>
         </w:rPr>
+        <w:t>seq</w:t>
+      </w:r>
+      <w:proofErr w:type="spellEnd"/>
+      <w:r>
+        <w:rPr>
+          <w:rFonts w:eastAsia="Times New Roman"/>
+          <w:highlight w:val="white"/>
+        </w:rPr>
+        <w:t xml:space="preserve"> reads </w:t>
+      </w:r>
+      <w:r>
+        <w:rPr>
+          <w:rFonts w:eastAsia="Times New Roman"/>
+          <w:highlight w:val="white"/>
+        </w:rPr>
         <w:t>that uses</w:t>
       </w:r>
       <w:r>
@@ -3302,7 +3606,7 @@
         <w:rPr>
           <w:rFonts w:eastAsia="Times New Roman"/>
         </w:rPr>
-        <w:instrText>ADDIN CSL_CITATION { "citationItems" : [ { "id" : "ITEM-1", "itemData" : { "DOI" : "10.7287/peerj.preprints.505v1", "ISSN" : "2167-9843", "abstract" : "De novo transcriptome sequencing and assembly for non-model organisms has become prevalent in the past decade. However, most assembly approaches are computationally expensive, and little in-depth evaluation has been done to compare de novo approaches. We sequenced several developmental stages of two free-spawning marine species\u2014Molgula occulta and Molgula oculata\u2014assembled their transcriptomes using four different combinations of preprocessing and assembly approaches, and evaluated the quality of the assembly. We present a straightforward and reproducible mRNAseq assembly protocol that combines quality filtering, digital normalization, and assembly, together with several metrics to evaluate our de novo assemblies. The use of digital normalization in the protocol reduces the time and memory needed to complete the assembly and makes this pipeline available to labs without large computing infrastructure. Despite varying widely in basic assembly statistics, all of the assembled transcriptomes evaluate well in metrics such as gene recovery and estimated completeness.", "author" : [ { "dropping-particle" : "", "family" : "Lowe", "given" : "Elijah K", "non-dropping-particle" : "", "parse-names" : false, "suffix" : "" }, { "dropping-particle" : "", "family" : "Swalla", "given" : "Billie J", "non-dropping-particle" : "", "parse-names" : false, "suffix" : "" }, { "dropping-particle" : "", "family" : "Brown", "given" : "C Titus", "non-dropping-particle" : "", "parse-names" : false, "suffix" : "" } ], "container-title" : "PeerJ PrePrints", "id" : "ITEM-1", "issued" : { "date-parts" : [ [ "2014" ] ] }, "page" : "e505v1", "title" : "Evaluating a lightweight transcriptome assembly pipeline on two closely related ascidian species", "type" : "article-journal", "volume" : "2" }, "uris" : [ "http://www.mendeley.com/documents/?uuid=96d7d4ca-aa2f-4d55-a0f1-d0954fea901d" ] } ], "mendeley" : { "formattedCitation" : "[38]", "plainTextFormattedCitation" : "[38]", "previouslyFormattedCitation" : "[38]" }, "properties" : {  }, "schema" : "https://github.com/citation-style-language/schema/raw/master/csl-citation.json" }</w:instrText>
+        <w:instrText>ADDIN CSL_CITATION { "citationItems" : [ { "id" : "ITEM-1", "itemData" : { "DOI" : "10.7287/peerj.preprints.505v1", "ISSN" : "2167-9843", "abstract" : "De novo transcriptome sequencing and assembly for non-model organisms has become prevalent in the past decade. However, most assembly approaches are computationally expensive, and little in-depth evaluation has been done to compare de novo approaches. We sequenced several developmental stages of two free-spawning marine species\u2014Molgula occulta and Molgula oculata\u2014assembled their transcriptomes using four different combinations of preprocessing and assembly approaches, and evaluated the quality of the assembly. We present a straightforward and reproducible mRNAseq assembly protocol that combines quality filtering, digital normalization, and assembly, together with several metrics to evaluate our de novo assemblies. The use of digital normalization in the protocol reduces the time and memory needed to complete the assembly and makes this pipeline available to labs without large computing infrastructure. Despite varying widely in basic assembly statistics, all of the assembled transcriptomes evaluate well in metrics such as gene recovery and estimated completeness.", "author" : [ { "dropping-particle" : "", "family" : "Lowe", "given" : "Elijah K", "non-dropping-particle" : "", "parse-names" : false, "suffix" : "" }, { "dropping-particle" : "", "family" : "Swalla", "given" : "Billie J", "non-dropping-particle" : "", "parse-names" : false, "suffix" : "" }, { "dropping-particle" : "", "family" : "Brown", "given" : "C Titus", "non-dropping-particle" : "", "parse-names" : false, "suffix" : "" } ], "container-title" : "PeerJ PrePrints", "id" : "ITEM-1", "issued" : { "date-parts" : [ [ "2014" ] ] }, "page" : "e505v1", "title" : "Evaluating a lightweight transcriptome assembly pipeline on two closely related ascidian species", "type" : "article-journal", "volume" : "2" }, "uris" : [ "http://www.mendeley.com/documents/?uuid=96d7d4ca-aa2f-4d55-a0f1-d0954fea901d" ] } ], "mendeley" : { "formattedCitation" : "[39]", "plainTextFormattedCitation" : "[39]", "previouslyFormattedCitation" : "[39]" }, "properties" : {  }, "schema" : "https://github.com/citation-style-language/schema/raw/master/csl-citation.json" }</w:instrText>
       </w:r>
       <w:r>
         <w:rPr>
@@ -3315,7 +3619,7 @@
           <w:rFonts w:eastAsia="Times New Roman"/>
           <w:noProof/>
         </w:rPr>
-        <w:t>[38]</w:t>
+        <w:t>[39]</w:t>
       </w:r>
       <w:r>
         <w:rPr>
@@ -3442,7 +3746,21 @@
         <w:rPr>
           <w:rFonts w:eastAsia="Times New Roman"/>
         </w:rPr>
-        <w:t>raw fastq data</w:t>
+        <w:t xml:space="preserve">raw </w:t>
+      </w:r>
+      <w:proofErr w:type="spellStart"/>
+      <w:r>
+        <w:rPr>
+          <w:rFonts w:eastAsia="Times New Roman"/>
+        </w:rPr>
+        <w:t>fastq</w:t>
+      </w:r>
+      <w:proofErr w:type="spellEnd"/>
+      <w:r>
+        <w:rPr>
+          <w:rFonts w:eastAsia="Times New Roman"/>
+        </w:rPr>
+        <w:t xml:space="preserve"> data</w:t>
       </w:r>
     </w:p>
     <w:p>
@@ -3464,7 +3782,21 @@
         <w:rPr>
           <w:rFonts w:eastAsia="Times New Roman"/>
         </w:rPr>
-        <w:t>Raw RNA-seq data</w:t>
+        <w:t>Raw RNA-</w:t>
+      </w:r>
+      <w:proofErr w:type="spellStart"/>
+      <w:r>
+        <w:rPr>
+          <w:rFonts w:eastAsia="Times New Roman"/>
+        </w:rPr>
+        <w:t>seq</w:t>
+      </w:r>
+      <w:proofErr w:type="spellEnd"/>
+      <w:r>
+        <w:rPr>
+          <w:rFonts w:eastAsia="Times New Roman"/>
+        </w:rPr>
+        <w:t xml:space="preserve"> data</w:t>
       </w:r>
       <w:r>
         <w:rPr>
@@ -3482,7 +3814,21 @@
         <w:rPr>
           <w:rFonts w:eastAsia="Times New Roman"/>
         </w:rPr>
-        <w:t xml:space="preserve">I) Sequence Read Archive (SRA) from BioProject </w:t>
+        <w:t xml:space="preserve">I) Sequence Read Archive (SRA) from </w:t>
+      </w:r>
+      <w:proofErr w:type="spellStart"/>
+      <w:r>
+        <w:rPr>
+          <w:rFonts w:eastAsia="Times New Roman"/>
+        </w:rPr>
+        <w:t>BioProject</w:t>
+      </w:r>
+      <w:proofErr w:type="spellEnd"/>
+      <w:r>
+        <w:rPr>
+          <w:rFonts w:eastAsia="Times New Roman"/>
+        </w:rPr>
+        <w:t xml:space="preserve"> </w:t>
       </w:r>
       <w:r>
         <w:rPr>
@@ -3597,7 +3943,21 @@
         <w:rPr>
           <w:rFonts w:eastAsia="Times New Roman"/>
         </w:rPr>
-        <w:t xml:space="preserve">and extract fastq files from </w:t>
+        <w:t xml:space="preserve">and extract </w:t>
+      </w:r>
+      <w:proofErr w:type="spellStart"/>
+      <w:r>
+        <w:rPr>
+          <w:rFonts w:eastAsia="Times New Roman"/>
+        </w:rPr>
+        <w:t>fastq</w:t>
+      </w:r>
+      <w:proofErr w:type="spellEnd"/>
+      <w:r>
+        <w:rPr>
+          <w:rFonts w:eastAsia="Times New Roman"/>
+        </w:rPr>
+        <w:t xml:space="preserve"> files from </w:t>
       </w:r>
       <w:r>
         <w:rPr>
@@ -3627,7 +3987,21 @@
         <w:rPr>
           <w:rFonts w:eastAsia="Times New Roman"/>
         </w:rPr>
-        <w:t>uses the fastq-dump program from</w:t>
+        <w:t xml:space="preserve">uses the </w:t>
+      </w:r>
+      <w:proofErr w:type="spellStart"/>
+      <w:r>
+        <w:rPr>
+          <w:rFonts w:eastAsia="Times New Roman"/>
+        </w:rPr>
+        <w:t>fastq</w:t>
+      </w:r>
+      <w:proofErr w:type="spellEnd"/>
+      <w:r>
+        <w:rPr>
+          <w:rFonts w:eastAsia="Times New Roman"/>
+        </w:rPr>
+        <w:t>-dump program from</w:t>
       </w:r>
       <w:r>
         <w:rPr>
@@ -3639,7 +4013,21 @@
         <w:rPr>
           <w:rFonts w:eastAsia="Times New Roman"/>
         </w:rPr>
-        <w:t xml:space="preserve"> to extract the SRA-formatted fastq files</w:t>
+        <w:t xml:space="preserve"> to extract the SRA-formatted </w:t>
+      </w:r>
+      <w:proofErr w:type="spellStart"/>
+      <w:r>
+        <w:rPr>
+          <w:rFonts w:eastAsia="Times New Roman"/>
+        </w:rPr>
+        <w:t>fastq</w:t>
+      </w:r>
+      <w:proofErr w:type="spellEnd"/>
+      <w:r>
+        <w:rPr>
+          <w:rFonts w:eastAsia="Times New Roman"/>
+        </w:rPr>
+        <w:t xml:space="preserve"> files</w:t>
       </w:r>
       <w:r>
         <w:rPr>
@@ -3657,7 +4045,7 @@
         <w:rPr>
           <w:rFonts w:eastAsia="Times New Roman"/>
         </w:rPr>
-        <w:instrText>ADDIN CSL_CITATION { "citationItems" : [ { "id" : "ITEM-1", "itemData" : { "DOI" : "10.1093/nar/gkq1019", "ISSN" : "0305-1048", "author" : [ { "dropping-particle" : "", "family" : "Leinonen", "given" : "R.", "non-dropping-particle" : "", "parse-names" : false, "suffix" : "" }, { "dropping-particle" : "", "family" : "Sugawara", "given" : "H.", "non-dropping-particle" : "", "parse-names" : false, "suffix" : "" }, { "dropping-particle" : "", "family" : "Shumway", "given" : "M.", "non-dropping-particle" : "", "parse-names" : false, "suffix" : "" } ], "container-title" : "Nucleic Acids Research", "id" : "ITEM-1", "issue" : "Database", "issued" : { "date-parts" : [ [ "2011", "1", "1" ] ] }, "page" : "D19-D21", "publisher" : "Oxford University Press", "title" : "The Sequence Read Archive", "type" : "article-journal", "volume" : "39" }, "uris" : [ "http://www.mendeley.com/documents/?uuid=dbf8b9b6-c6af-35a6-84a8-d0acc850a4e6" ] } ], "mendeley" : { "formattedCitation" : "[39]", "plainTextFormattedCitation" : "[39]", "previouslyFormattedCitation" : "[39]" }, "properties" : {  }, "schema" : "https://github.com/citation-style-language/schema/raw/master/csl-citation.json" }</w:instrText>
+        <w:instrText>ADDIN CSL_CITATION { "citationItems" : [ { "id" : "ITEM-1", "itemData" : { "DOI" : "10.1093/nar/gkq1019", "ISSN" : "0305-1048", "author" : [ { "dropping-particle" : "", "family" : "Leinonen", "given" : "R.", "non-dropping-particle" : "", "parse-names" : false, "suffix" : "" }, { "dropping-particle" : "", "family" : "Sugawara", "given" : "H.", "non-dropping-particle" : "", "parse-names" : false, "suffix" : "" }, { "dropping-particle" : "", "family" : "Shumway", "given" : "M.", "non-dropping-particle" : "", "parse-names" : false, "suffix" : "" } ], "container-title" : "Nucleic Acids Research", "id" : "ITEM-1", "issue" : "Database", "issued" : { "date-parts" : [ [ "2011", "1", "1" ] ] }, "page" : "D19-D21", "publisher" : "Oxford University Press", "title" : "The Sequence Read Archive", "type" : "article-journal", "volume" : "39" }, "uris" : [ "http://www.mendeley.com/documents/?uuid=dbf8b9b6-c6af-35a6-84a8-d0acc850a4e6" ] } ], "mendeley" : { "formattedCitation" : "[40]", "plainTextFormattedCitation" : "[40]", "previouslyFormattedCitation" : "[40]" }, "properties" : {  }, "schema" : "https://github.com/citation-style-language/schema/raw/master/csl-citation.json" }</w:instrText>
       </w:r>
       <w:r>
         <w:rPr>
@@ -3670,7 +4058,7 @@
           <w:rFonts w:eastAsia="Times New Roman"/>
           <w:noProof/>
         </w:rPr>
-        <w:t>[39]</w:t>
+        <w:t>[40]</w:t>
       </w:r>
       <w:r>
         <w:rPr>
@@ -3804,6 +4192,8 @@
         </w:rPr>
         <w:t xml:space="preserve"> </w:t>
       </w:r>
+      <w:bookmarkStart w:id="0" w:name="_GoBack"/>
+      <w:bookmarkEnd w:id="0"/>
       <w:r>
         <w:rPr>
           <w:rFonts w:eastAsia="Times New Roman"/>
@@ -4079,6 +4469,7 @@
         </w:rPr>
         <w:t xml:space="preserve">the </w:t>
       </w:r>
+      <w:proofErr w:type="spellStart"/>
       <w:r>
         <w:rPr>
           <w:rFonts w:eastAsia="Times New Roman"/>
@@ -4091,6 +4482,7 @@
         </w:rPr>
         <w:t>icrobe</w:t>
       </w:r>
+      <w:proofErr w:type="spellEnd"/>
       <w:r>
         <w:rPr>
           <w:rFonts w:eastAsia="Times New Roman"/>
@@ -4205,6 +4597,7 @@
         </w:rPr>
         <w:t xml:space="preserve">Reads were analyzed with </w:t>
       </w:r>
+      <w:proofErr w:type="spellStart"/>
       <w:r>
         <w:rPr>
           <w:rFonts w:eastAsia="Times New Roman"/>
@@ -4215,7 +4608,14 @@
         <w:rPr>
           <w:rFonts w:eastAsia="Times New Roman"/>
         </w:rPr>
-        <w:t xml:space="preserve">astQC (version 0.11.5) </w:t>
+        <w:t>astQC</w:t>
+      </w:r>
+      <w:proofErr w:type="spellEnd"/>
+      <w:r>
+        <w:rPr>
+          <w:rFonts w:eastAsia="Times New Roman"/>
+        </w:rPr>
+        <w:t xml:space="preserve"> (version 0.11.5) </w:t>
       </w:r>
       <w:r>
         <w:rPr>
@@ -4227,7 +4627,7 @@
         <w:rPr>
           <w:rFonts w:eastAsia="Times New Roman"/>
         </w:rPr>
-        <w:instrText>ADDIN CSL_CITATION { "citationItems" : [ { "id" : "ITEM-1", "itemData" : { "author" : [ { "dropping-particle" : "", "family" : "Andrews", "given" : "Simon", "non-dropping-particle" : "", "parse-names" : false, "suffix" : "" } ], "id" : "ITEM-1", "issued" : { "date-parts" : [ [ "2016" ] ] }, "title" : "FastQC: A quality control tool for high throughput sequence data.", "type" : "article" }, "uris" : [ "http://www.mendeley.com/documents/?uuid=41cd1497-b571-4e11-9e5a-b1a40cd04743" ] } ], "mendeley" : { "formattedCitation" : "[40]", "plainTextFormattedCitation" : "[40]", "previouslyFormattedCitation" : "[40]" }, "properties" : {  }, "schema" : "https://github.com/citation-style-language/schema/raw/master/csl-citation.json" }</w:instrText>
+        <w:instrText>ADDIN CSL_CITATION { "citationItems" : [ { "id" : "ITEM-1", "itemData" : { "author" : [ { "dropping-particle" : "", "family" : "Andrews", "given" : "Simon", "non-dropping-particle" : "", "parse-names" : false, "suffix" : "" } ], "id" : "ITEM-1", "issued" : { "date-parts" : [ [ "2016" ] ] }, "title" : "FastQC: A quality control tool for high throughput sequence data.", "type" : "article" }, "uris" : [ "http://www.mendeley.com/documents/?uuid=41cd1497-b571-4e11-9e5a-b1a40cd04743" ] } ], "mendeley" : { "formattedCitation" : "[41]", "plainTextFormattedCitation" : "[41]", "previouslyFormattedCitation" : "[41]" }, "properties" : {  }, "schema" : "https://github.com/citation-style-language/schema/raw/master/csl-citation.json" }</w:instrText>
       </w:r>
       <w:r>
         <w:rPr>
@@ -4240,7 +4640,7 @@
           <w:rFonts w:eastAsia="Times New Roman"/>
           <w:noProof/>
         </w:rPr>
-        <w:t>[40]</w:t>
+        <w:t>[41]</w:t>
       </w:r>
       <w:r>
         <w:rPr>
@@ -4258,7 +4658,21 @@
         <w:rPr>
           <w:rFonts w:eastAsia="Times New Roman"/>
         </w:rPr>
-        <w:t xml:space="preserve">and multiqc (version 1.2) </w:t>
+        <w:t xml:space="preserve">and </w:t>
+      </w:r>
+      <w:proofErr w:type="spellStart"/>
+      <w:r>
+        <w:rPr>
+          <w:rFonts w:eastAsia="Times New Roman"/>
+        </w:rPr>
+        <w:t>multiqc</w:t>
+      </w:r>
+      <w:proofErr w:type="spellEnd"/>
+      <w:r>
+        <w:rPr>
+          <w:rFonts w:eastAsia="Times New Roman"/>
+        </w:rPr>
+        <w:t xml:space="preserve"> (version 1.2) </w:t>
       </w:r>
       <w:r>
         <w:rPr>
@@ -4270,7 +4684,7 @@
         <w:rPr>
           <w:rFonts w:eastAsia="Times New Roman"/>
         </w:rPr>
-        <w:instrText>ADDIN CSL_CITATION { "citationItems" : [ { "id" : "ITEM-1", "itemData" : { "DOI" : "10.1093/bioinformatics/btw354", "ISSN" : "1367-4803", "author" : [ { "dropping-particle" : "", "family" : "Ewels", "given" : "Philip", "non-dropping-particle" : "", "parse-names" : false, "suffix" : "" }, { "dropping-particle" : "", "family" : "Magnusson", "given" : "M\u00e5ns", "non-dropping-particle" : "", "parse-names" : false, "suffix" : "" }, { "dropping-particle" : "", "family" : "Lundin", "given" : "Sverker", "non-dropping-particle" : "", "parse-names" : false, "suffix" : "" }, { "dropping-particle" : "", "family" : "K\u00e4ller", "given" : "Max", "non-dropping-particle" : "", "parse-names" : false, "suffix" : "" } ], "container-title" : "Bioinformatics", "id" : "ITEM-1", "issue" : "19", "issued" : { "date-parts" : [ [ "2016", "10", "1" ] ] }, "page" : "3047-3048", "publisher" : "Oxford University Press", "title" : "MultiQC: summarize analysis results for multiple tools and samples in a single report", "type" : "article-journal", "volume" : "32" }, "uris" : [ "http://www.mendeley.com/documents/?uuid=2b3e0fd1-4831-310e-9a52-53c226c4051a" ] } ], "mendeley" : { "formattedCitation" : "[41]", "plainTextFormattedCitation" : "[41]", "previouslyFormattedCitation" : "[41]" }, "properties" : {  }, "schema" : "https://github.com/citation-style-language/schema/raw/master/csl-citation.json" }</w:instrText>
+        <w:instrText>ADDIN CSL_CITATION { "citationItems" : [ { "id" : "ITEM-1", "itemData" : { "DOI" : "10.1093/bioinformatics/btw354", "ISSN" : "1367-4803", "author" : [ { "dropping-particle" : "", "family" : "Ewels", "given" : "Philip", "non-dropping-particle" : "", "parse-names" : false, "suffix" : "" }, { "dropping-particle" : "", "family" : "Magnusson", "given" : "M\u00e5ns", "non-dropping-particle" : "", "parse-names" : false, "suffix" : "" }, { "dropping-particle" : "", "family" : "Lundin", "given" : "Sverker", "non-dropping-particle" : "", "parse-names" : false, "suffix" : "" }, { "dropping-particle" : "", "family" : "K\u00e4ller", "given" : "Max", "non-dropping-particle" : "", "parse-names" : false, "suffix" : "" } ], "container-title" : "Bioinformatics", "id" : "ITEM-1", "issue" : "19", "issued" : { "date-parts" : [ [ "2016", "10", "1" ] ] }, "page" : "3047-3048", "publisher" : "Oxford University Press", "title" : "MultiQC: summarize analysis results for multiple tools and samples in a single report", "type" : "article-journal", "volume" : "32" }, "uris" : [ "http://www.mendeley.com/documents/?uuid=2b3e0fd1-4831-310e-9a52-53c226c4051a" ] } ], "mendeley" : { "formattedCitation" : "[42]", "plainTextFormattedCitation" : "[42]", "previouslyFormattedCitation" : "[42]" }, "properties" : {  }, "schema" : "https://github.com/citation-style-language/schema/raw/master/csl-citation.json" }</w:instrText>
       </w:r>
       <w:r>
         <w:rPr>
@@ -4283,7 +4697,7 @@
           <w:rFonts w:eastAsia="Times New Roman"/>
           <w:noProof/>
         </w:rPr>
-        <w:t>[41]</w:t>
+        <w:t>[42]</w:t>
       </w:r>
       <w:r>
         <w:rPr>
@@ -4321,11 +4735,19 @@
         </w:rPr>
         <w:t xml:space="preserve">with </w:t>
       </w:r>
-      <w:r>
-        <w:rPr>
-          <w:rFonts w:eastAsia="Times New Roman"/>
-        </w:rPr>
-        <w:t xml:space="preserve">Trimmomatic (version 0.33) </w:t>
+      <w:proofErr w:type="spellStart"/>
+      <w:r>
+        <w:rPr>
+          <w:rFonts w:eastAsia="Times New Roman"/>
+        </w:rPr>
+        <w:t>Trimmomatic</w:t>
+      </w:r>
+      <w:proofErr w:type="spellEnd"/>
+      <w:r>
+        <w:rPr>
+          <w:rFonts w:eastAsia="Times New Roman"/>
+        </w:rPr>
+        <w:t xml:space="preserve"> (version 0.33) </w:t>
       </w:r>
       <w:r>
         <w:rPr>
@@ -4337,7 +4759,7 @@
         <w:rPr>
           <w:rFonts w:eastAsia="Times New Roman"/>
         </w:rPr>
-        <w:instrText>ADDIN CSL_CITATION { "citationItems" : [ { "id" : "ITEM-1", "itemData" : { "DOI" : "10.1093/bioinformatics/btu170", "ISSN" : "1460-2059", "author" : [ { "dropping-particle" : "", "family" : "Bolger", "given" : "Anthony M.", "non-dropping-particle" : "", "parse-names" : false, "suffix" : "" }, { "dropping-particle" : "", "family" : "Lohse", "given" : "Marc", "non-dropping-particle" : "", "parse-names" : false, "suffix" : "" }, { "dropping-particle" : "", "family" : "Usadel", "given" : "Bjoern", "non-dropping-particle" : "", "parse-names" : false, "suffix" : "" } ], "container-title" : "Bioinformatics", "id" : "ITEM-1", "issue" : "15", "issued" : { "date-parts" : [ [ "2014", "8", "1" ] ] }, "page" : "2114-2120", "publisher" : "Oxford University Press", "title" : "Trimmomatic: a flexible trimmer for Illumina sequence data", "type" : "article-journal", "volume" : "30" }, "uris" : [ "http://www.mendeley.com/documents/?uuid=321fe3c9-0220-3a19-8397-064291c65446" ] } ], "mendeley" : { "formattedCitation" : "[42]", "plainTextFormattedCitation" : "[42]", "previouslyFormattedCitation" : "[42]" }, "properties" : {  }, "schema" : "https://github.com/citation-style-language/schema/raw/master/csl-citation.json" }</w:instrText>
+        <w:instrText>ADDIN CSL_CITATION { "citationItems" : [ { "id" : "ITEM-1", "itemData" : { "DOI" : "10.1093/bioinformatics/btu170", "ISSN" : "1460-2059", "author" : [ { "dropping-particle" : "", "family" : "Bolger", "given" : "Anthony M.", "non-dropping-particle" : "", "parse-names" : false, "suffix" : "" }, { "dropping-particle" : "", "family" : "Lohse", "given" : "Marc", "non-dropping-particle" : "", "parse-names" : false, "suffix" : "" }, { "dropping-particle" : "", "family" : "Usadel", "given" : "Bjoern", "non-dropping-particle" : "", "parse-names" : false, "suffix" : "" } ], "container-title" : "Bioinformatics", "id" : "ITEM-1", "issue" : "15", "issued" : { "date-parts" : [ [ "2014", "8", "1" ] ] }, "page" : "2114-2120", "publisher" : "Oxford University Press", "title" : "Trimmomatic: a flexible trimmer for Illumina sequence data", "type" : "article-journal", "volume" : "30" }, "uris" : [ "http://www.mendeley.com/documents/?uuid=321fe3c9-0220-3a19-8397-064291c65446" ] } ], "mendeley" : { "formattedCitation" : "[43]", "plainTextFormattedCitation" : "[43]", "previouslyFormattedCitation" : "[43]" }, "properties" : {  }, "schema" : "https://github.com/citation-style-language/schema/raw/master/csl-citation.json" }</w:instrText>
       </w:r>
       <w:r>
         <w:rPr>
@@ -4350,7 +4772,7 @@
           <w:rFonts w:eastAsia="Times New Roman"/>
           <w:noProof/>
         </w:rPr>
-        <w:t>[42]</w:t>
+        <w:t>[43]</w:t>
       </w:r>
       <w:r>
         <w:rPr>
@@ -4425,6 +4847,7 @@
         </w:rPr>
         <w:t xml:space="preserve">a threshold </w:t>
       </w:r>
+      <w:proofErr w:type="spellStart"/>
       <w:r>
         <w:rPr>
           <w:rFonts w:eastAsia="Times New Roman"/>
@@ -4435,7 +4858,14 @@
         <w:rPr>
           <w:rFonts w:eastAsia="Times New Roman"/>
         </w:rPr>
-        <w:t xml:space="preserve">hred </w:t>
+        <w:t>hred</w:t>
+      </w:r>
+      <w:proofErr w:type="spellEnd"/>
+      <w:r>
+        <w:rPr>
+          <w:rFonts w:eastAsia="Times New Roman"/>
+        </w:rPr>
+        <w:t xml:space="preserve"> </w:t>
       </w:r>
       <w:r>
         <w:rPr>
@@ -4522,7 +4952,21 @@
         <w:rPr>
           <w:rFonts w:eastAsia="Times New Roman"/>
         </w:rPr>
-        <w:t xml:space="preserve">the following processes were performed using the khmer software package (version 2.0) </w:t>
+        <w:t xml:space="preserve">the following processes were performed using the </w:t>
+      </w:r>
+      <w:proofErr w:type="spellStart"/>
+      <w:r>
+        <w:rPr>
+          <w:rFonts w:eastAsia="Times New Roman"/>
+        </w:rPr>
+        <w:t>khmer</w:t>
+      </w:r>
+      <w:proofErr w:type="spellEnd"/>
+      <w:r>
+        <w:rPr>
+          <w:rFonts w:eastAsia="Times New Roman"/>
+        </w:rPr>
+        <w:t xml:space="preserve"> software package (version 2.0) </w:t>
       </w:r>
       <w:r>
         <w:rPr>
@@ -4534,7 +4978,7 @@
         <w:rPr>
           <w:rFonts w:eastAsia="Times New Roman"/>
         </w:rPr>
-        <w:instrText>ADDIN CSL_CITATION { "citationItems" : [ { "id" : "ITEM-1", "itemData" : { "DOI" : "10.12688/f1000research.6924.1", "ISBN" : "2046-1402", "ISSN" : "2046-1402", "PMID" : "26535114", "abstract" : "The khmer package is a freely available software library for working efficiently\u00a0with fixed length DNA words, or k-mers. khmer provides implementations of a\u00a0probabilistic k-mer counting data structure, a compressible De Bruijn graph representation,\u00a0De Bruijn graph partitioning, and digital normalization. khmer is implemented\u00a0in C++ and Python, and is freely available under the BSD license at\u00a0 https://github.com/dib-lab/khmer/.", "author" : [ { "dropping-particle" : "", "family" : "Crusoe", "given" : "Michael R", "non-dropping-particle" : "", "parse-names" : false, "suffix" : "" }, { "dropping-particle" : "", "family" : "Alameldin", "given" : "Hussien F", "non-dropping-particle" : "", "parse-names" : false, "suffix" : "" }, { "dropping-particle" : "", "family" : "Awad", "given" : "Sherine", "non-dropping-particle" : "", "parse-names" : false, "suffix" : "" }, { "dropping-particle" : "", "family" : "Boucher", "given" : "Elmar", "non-dropping-particle" : "", "parse-names" : false, "suffix" : "" }, { "dropping-particle" : "", "family" : "Caldwell", "given" : "Adam", "non-dropping-particle" : "", "parse-names" : false, "suffix" : "" }, { "dropping-particle" : "", "family" : "Cartwright", "given" : "Reed", "non-dropping-particle" : "", "parse-names" : false, "suffix" : "" }, { "dropping-particle" : "", "family" : "Charbonneau", "given" : "Amanda", "non-dropping-particle" : "", "parse-names" : false, "suffix" : "" }, { "dropping-particle" : "", "family" : "Constantinides", "given" : "Bede", "non-dropping-particle" : "", "parse-names" : false, "suffix" : "" }, { "dropping-particle" : "", "family" : "Edvenson", "given" : "Greg", "non-dropping-particle" : "", "parse-names" : false, "suffix" : "" }, { "dropping-particle" : "", "family" : "Fay", "given" : "Scott", "non-dropping-particle" : "", "parse-names" : false, "suffix" : "" }, { "dropping-particle" : "", "family" : "Fenton", "given" : "Jacob", "non-dropping-particle" : "", "parse-names" : false, "suffix" : "" }, { "dropping-particle" : "", "family" : "Fenzl", "given" : "Thomas", "non-dropping-particle" : "", "parse-names" : false, "suffix" : "" }, { "dropping-particle" : "", "family" : "Fish", "given" : "Jordan", "non-dropping-particle" : "", "parse-names" : false, "suffix" : "" }, { "dropping-particle" : "", "family" : "Garcia-Gutierrez", "given" : "Leonor", "non-dropping-particle" : "", "parse-names" : false, "suffix" : "" }, { "dropping-particle" : "", "family" : "Garland", "given" : "Phillip", "non-dropping-particle" : "", "parse-names" : false, "suffix" : "" }, { "dropping-particle" : "", "family" : "Gluck", "given" : "Jonathan", "non-dropping-particle" : "", "parse-names" : false, "suffix" : "" }, { "dropping-particle" : "", "family" : "Gonz\u00e1lez", "given" : "Iv\u00e1n", "non-dropping-particle" : "", "parse-names" : false, "suffix" : "" }, { "dropping-particle" : "", "family" : "Guermond", "given" : "Sarah", "non-dropping-particle" : "", "parse-names" : false, "suffix" : "" }, { "dropping-particle" : "", "family" : "Guo", "given" : "Jiarong", "non-dropping-particle" : "", "parse-names" : false, "suffix" : "" }, { "dropping-particle" : "", "family" : "Gupta", "given" : "Aditi", "non-dropping-particle" : "", "parse-names" : false, "suffix" : "" }, { "dropping-particle" : "", "family" : "Herr", "given" : "Joshua R", "non-dropping-particle" : "", "parse-names" : false, "suffix" : "" }, { "dropping-particle" : "", "family" : "Howe", "given" : "Adina", "non-dropping-particle" : "", "parse-names" : false, "suffix" : "" }, { "dropping-particle" : "", "family" : "Hyer", "given" : "Alex", "non-dropping-particle" : "", "parse-names" : false, "suffix" : "" }, { "dropping-particle" : "", "family" : "H\u00e4rpfer", "given" : "Andreas", "non-dropping-particle" : "", "parse-names" : false, "suffix" : "" }, { "dropping-particle" : "", "family" : "Irber", "given" : "Luiz", "non-dropping-particle" : "", "parse-names" : false, "suffix" : "" }, { "dropping-particle" : "", "family" : "Kidd", "given" : "Rhys", "non-dropping-particle" : "", "parse-names" : false, "suffix" : "" }, { "dropping-particle" : "", "family" : "Lin", "given" : "David", "non-dropping-particle" : "", "parse-names" : false, "suffix" : "" }, { "dropping-particle" : "", "family" : "Lippi", "given" : "Justin", "non-dropping-particle" : "", "parse-names" : false, "suffix" : "" }, { "dropping-particle" : "", "family" : "Mansour", "given" : "Tamer", "non-dropping-particle" : "", "parse-names" : false, "suffix" : "" }, { "dropping-particle" : "", "family" : "McA'Nulty", "given" : "Pamela", "non-dropping-particle" : "", "parse-names" : false, "suffix" : "" }, { "dropping-particle" : "", "family" : "McDonald", "given" : "Eric", "non-dropping-particle" : "", "parse-names" : false, "suffix" : "" }, { "dropping-particle" : "", "family" : "Mizzi", "given" : "Jessica", "non-dropping-particle" : "", "parse-names" : false, "suffix" : "" }, { "dropping-particle" : "", "family" : "Murray", "given" : "Kevin D", "non-dropping-particle" : "", "parse-names" : false, "suffix" : "" }, { "dropping-particle" : "", "family" : "Nahum", "given" : "Joshua R", "non-dropping-particle" : "", "parse-names" : false, "suffix" : "" }, { "dropping-particle" : "", "family" : "Nanlohy", "given" : "Kaben", "non-dropping-particle" : "", "parse-names" : false, "suffix" : "" }, { "dropping-particle" : "", "family" : "Nederbragt", "given" : "Alexander Johan", "non-dropping-particle" : "", "parse-names" : false, "suffix" : "" }, { "dropping-particle" : "", "family" : "Ortiz-Zuazaga", "given" : "Humberto", "non-dropping-particle" : "", "parse-names" : false, "suffix" : "" }, { "dropping-particle" : "", "family" : "Ory", "given" : "Jeramia", "non-dropping-particle" : "", "parse-names" : false, "suffix" : "" }, { "dropping-particle" : "", "family" : "Pell", "given" : "Jason", "non-dropping-particle" : "", "parse-names" : false, "suffix" : "" }, { "dropping-particle" : "", "family" : "Pepe-Ranney", "given" : "Charles", "non-dropping-particle" : "", "parse-names" : false, "suffix" : "" }, { "dropping-particle" : "", "family" : "Russ", "given" : "Zachary N", "non-dropping-particle" : "", "parse-names" : false, "suffix" : "" }, { "dropping-particle" : "", "family" : "Schwarz", "given" : "Erich", "non-dropping-particle" : "", "parse-names" : false, "suffix" : "" }, { "dropping-particle" : "", "family" : "Scott", "given" : "Camille", "non-dropping-particle" : "", "parse-names" : false, "suffix" : "" }, { "dropping-particle" : "", "family" : "Seaman", "given" : "Josiah", "non-dropping-particle" : "", "parse-names" : false, "suffix" : "" }, { "dropping-particle" : "", "family" : "Sievert", "given" : "Scott", "non-dropping-particle" : "", "parse-names" : false, "suffix" : "" }, { "dropping-particle" : "", "family" : "Simpson", "given" : "Jared", "non-dropping-particle" : "", "parse-names" : false, "suffix" : "" }, { "dropping-particle" : "", "family" : "Skennerton", "given" : "Connor T", "non-dropping-particle" : "", "parse-names" : false, "suffix" : "" }, { "dropping-particle" : "", "family" : "Spencer", "given" : "James", "non-dropping-particle" : "", "parse-names" : false, "suffix" : "" }, { "dropping-particle" : "", "family" : "Srinivasan", "given" : "Ramakrishnan", "non-dropping-particle" : "", "parse-names" : false, "suffix" : "" }, { "dropping-particle" : "", "family" : "Standage", "given" : "Daniel", "non-dropping-particle" : "", "parse-names" : false, "suffix" : "" }, { "dropping-particle" : "", "family" : "Stapleton", "given" : "James A", "non-dropping-particle" : "", "parse-names" : false, "suffix" : "" }, { "dropping-particle" : "", "family" : "Steinman", "given" : "Susan R", "non-dropping-particle" : "", "parse-names" : false, "suffix" : "" }, { "dropping-particle" : "", "family" : "Stein", "given" : "Joe", "non-dropping-particle" : "", "parse-names" : false, "suffix" : "" }, { "dropping-particle" : "", "family" : "Taylor", "given" : "Benjamin", "non-dropping-particle" : "", "parse-names" : false, "suffix" : "" }, { "dropping-particle" : "", "family" : "Trimble", "given" : "Will", "non-dropping-particle" : "", "parse-names" : false, "suffix" : "" }, { "dropping-particle" : "", "family" : "Wiencko", "given" : "Heather L", "non-dropping-particle" : "", "parse-names" : false, "suffix" : "" }, { "dropping-particle" : "", "family" : "Wright", "given" : "Michael", "non-dropping-particle" : "", "parse-names" : false, "suffix" : "" }, { "dropping-particle" : "", "family" : "Wyss", "given" : "Brian", "non-dropping-particle" : "", "parse-names" : false, "suffix" : "" }, { "dropping-particle" : "", "family" : "Zhang", "given" : "Qingpeng", "non-dropping-particle" : "", "parse-names" : false, "suffix" : "" }, { "dropping-particle" : "", "family" : "Zyme", "given" : "En", "non-dropping-particle" : "", "parse-names" : false, "suffix" : "" }, { "dropping-particle" : "", "family" : "Brown", "given" : "C Titus", "non-dropping-particle" : "", "parse-names" : false, "suffix" : "" } ], "container-title" : "F1000Research", "id" : "ITEM-1", "issued" : { "date-parts" : [ [ "2015" ] ] }, "page" : "900", "title" : "The khmer software package: enabling efficient nucleotide sequence analysis.", "type" : "article-journal", "volume" : "4" }, "uris" : [ "http://www.mendeley.com/documents/?uuid=9b98fa12-00e8-4942-a578-276a1bcd9ff7" ] } ], "mendeley" : { "formattedCitation" : "[43]", "plainTextFormattedCitation" : "[43]", "previouslyFormattedCitation" : "[43]" }, "properties" : {  }, "schema" : "https://github.com/citation-style-language/schema/raw/master/csl-citation.json" }</w:instrText>
+        <w:instrText>ADDIN CSL_CITATION { "citationItems" : [ { "id" : "ITEM-1", "itemData" : { "DOI" : "10.12688/f1000research.6924.1", "ISBN" : "2046-1402", "ISSN" : "2046-1402", "PMID" : "26535114", "abstract" : "The khmer package is a freely available software library for working efficiently\u00a0with fixed length DNA words, or k-mers. khmer provides implementations of a\u00a0probabilistic k-mer counting data structure, a compressible De Bruijn graph representation,\u00a0De Bruijn graph partitioning, and digital normalization. khmer is implemented\u00a0in C++ and Python, and is freely available under the BSD license at\u00a0 https://github.com/dib-lab/khmer/.", "author" : [ { "dropping-particle" : "", "family" : "Crusoe", "given" : "Michael R", "non-dropping-particle" : "", "parse-names" : false, "suffix" : "" }, { "dropping-particle" : "", "family" : "Alameldin", "given" : "Hussien F", "non-dropping-particle" : "", "parse-names" : false, "suffix" : "" }, { "dropping-particle" : "", "family" : "Awad", "given" : "Sherine", "non-dropping-particle" : "", "parse-names" : false, "suffix" : "" }, { "dropping-particle" : "", "family" : "Boucher", "given" : "Elmar", "non-dropping-particle" : "", "parse-names" : false, "suffix" : "" }, { "dropping-particle" : "", "family" : "Caldwell", "given" : "Adam", "non-dropping-particle" : "", "parse-names" : false, "suffix" : "" }, { "dropping-particle" : "", "family" : "Cartwright", "given" : "Reed", "non-dropping-particle" : "", "parse-names" : false, "suffix" : "" }, { "dropping-particle" : "", "family" : "Charbonneau", "given" : "Amanda", "non-dropping-particle" : "", "parse-names" : false, "suffix" : "" }, { "dropping-particle" : "", "family" : "Constantinides", "given" : "Bede", "non-dropping-particle" : "", "parse-names" : false, "suffix" : "" }, { "dropping-particle" : "", "family" : "Edvenson", "given" : "Greg", "non-dropping-particle" : "", "parse-names" : false, "suffix" : "" }, { "dropping-particle" : "", "family" : "Fay", "given" : "Scott", "non-dropping-particle" : "", "parse-names" : false, "suffix" : "" }, { "dropping-particle" : "", "family" : "Fenton", "given" : "Jacob", "non-dropping-particle" : "", "parse-names" : false, "suffix" : "" }, { "dropping-particle" : "", "family" : "Fenzl", "given" : "Thomas", "non-dropping-particle" : "", "parse-names" : false, "suffix" : "" }, { "dropping-particle" : "", "family" : "Fish", "given" : "Jordan", "non-dropping-particle" : "", "parse-names" : false, "suffix" : "" }, { "dropping-particle" : "", "family" : "Garcia-Gutierrez", "given" : "Leonor", "non-dropping-particle" : "", "parse-names" : false, "suffix" : "" }, { "dropping-particle" : "", "family" : "Garland", "given" : "Phillip", "non-dropping-particle" : "", "parse-names" : false, "suffix" : "" }, { "dropping-particle" : "", "family" : "Gluck", "given" : "Jonathan", "non-dropping-particle" : "", "parse-names" : false, "suffix" : "" }, { "dropping-particle" : "", "family" : "Gonz\u00e1lez", "given" : "Iv\u00e1n", "non-dropping-particle" : "", "parse-names" : false, "suffix" : "" }, { "dropping-particle" : "", "family" : "Guermond", "given" : "Sarah", "non-dropping-particle" : "", "parse-names" : false, "suffix" : "" }, { "dropping-particle" : "", "family" : "Guo", "given" : "Jiarong", "non-dropping-particle" : "", "parse-names" : false, "suffix" : "" }, { "dropping-particle" : "", "family" : "Gupta", "given" : "Aditi", "non-dropping-particle" : "", "parse-names" : false, "suffix" : "" }, { "dropping-particle" : "", "family" : "Herr", "given" : "Joshua R", "non-dropping-particle" : "", "parse-names" : false, "suffix" : "" }, { "dropping-particle" : "", "family" : "Howe", "given" : "Adina", "non-dropping-particle" : "", "parse-names" : false, "suffix" : "" }, { "dropping-particle" : "", "family" : "Hyer", "given" : "Alex", "non-dropping-particle" : "", "parse-names" : false, "suffix" : "" }, { "dropping-particle" : "", "family" : "H\u00e4rpfer", "given" : "Andreas", "non-dropping-particle" : "", "parse-names" : false, "suffix" : "" }, { "dropping-particle" : "", "family" : "Irber", "given" : "Luiz", "non-dropping-particle" : "", "parse-names" : false, "suffix" : "" }, { "dropping-particle" : "", "family" : "Kidd", "given" : "Rhys", "non-dropping-particle" : "", "parse-names" : false, "suffix" : "" }, { "dropping-particle" : "", "family" : "Lin", "given" : "David", "non-dropping-particle" : "", "parse-names" : false, "suffix" : "" }, { "dropping-particle" : "", "family" : "Lippi", "given" : "Justin", "non-dropping-particle" : "", "parse-names" : false, "suffix" : "" }, { "dropping-particle" : "", "family" : "Mansour", "given" : "Tamer", "non-dropping-particle" : "", "parse-names" : false, "suffix" : "" }, { "dropping-particle" : "", "family" : "McA'Nulty", "given" : "Pamela", "non-dropping-particle" : "", "parse-names" : false, "suffix" : "" }, { "dropping-particle" : "", "family" : "McDonald", "given" : "Eric", "non-dropping-particle" : "", "parse-names" : false, "suffix" : "" }, { "dropping-particle" : "", "family" : "Mizzi", "given" : "Jessica", "non-dropping-particle" : "", "parse-names" : false, "suffix" : "" }, { "dropping-particle" : "", "family" : "Murray", "given" : "Kevin D", "non-dropping-particle" : "", "parse-names" : false, "suffix" : "" }, { "dropping-particle" : "", "family" : "Nahum", "given" : "Joshua R", "non-dropping-particle" : "", "parse-names" : false, "suffix" : "" }, { "dropping-particle" : "", "family" : "Nanlohy", "given" : "Kaben", "non-dropping-particle" : "", "parse-names" : false, "suffix" : "" }, { "dropping-particle" : "", "family" : "Nederbragt", "given" : "Alexander Johan", "non-dropping-particle" : "", "parse-names" : false, "suffix" : "" }, { "dropping-particle" : "", "family" : "Ortiz-Zuazaga", "given" : "Humberto", "non-dropping-particle" : "", "parse-names" : false, "suffix" : "" }, { "dropping-particle" : "", "family" : "Ory", "given" : "Jeramia", "non-dropping-particle" : "", "parse-names" : false, "suffix" : "" }, { "dropping-particle" : "", "family" : "Pell", "given" : "Jason", "non-dropping-particle" : "", "parse-names" : false, "suffix" : "" }, { "dropping-particle" : "", "family" : "Pepe-Ranney", "given" : "Charles", "non-dropping-particle" : "", "parse-names" : false, "suffix" : "" }, { "dropping-particle" : "", "family" : "Russ", "given" : "Zachary N", "non-dropping-particle" : "", "parse-names" : false, "suffix" : "" }, { "dropping-particle" : "", "family" : "Schwarz", "given" : "Erich", "non-dropping-particle" : "", "parse-names" : false, "suffix" : "" }, { "dropping-particle" : "", "family" : "Scott", "given" : "Camille", "non-dropping-particle" : "", "parse-names" : false, "suffix" : "" }, { "dropping-particle" : "", "family" : "Seaman", "given" : "Josiah", "non-dropping-particle" : "", "parse-names" : false, "suffix" : "" }, { "dropping-particle" : "", "family" : "Sievert", "given" : "Scott", "non-dropping-particle" : "", "parse-names" : false, "suffix" : "" }, { "dropping-particle" : "", "family" : "Simpson", "given" : "Jared", "non-dropping-particle" : "", "parse-names" : false, "suffix" : "" }, { "dropping-particle" : "", "family" : "Skennerton", "given" : "Connor T", "non-dropping-particle" : "", "parse-names" : false, "suffix" : "" }, { "dropping-particle" : "", "family" : "Spencer", "given" : "James", "non-dropping-particle" : "", "parse-names" : false, "suffix" : "" }, { "dropping-particle" : "", "family" : "Srinivasan", "given" : "Ramakrishnan", "non-dropping-particle" : "", "parse-names" : false, "suffix" : "" }, { "dropping-particle" : "", "family" : "Standage", "given" : "Daniel", "non-dropping-particle" : "", "parse-names" : false, "suffix" : "" }, { "dropping-particle" : "", "family" : "Stapleton", "given" : "James A", "non-dropping-particle" : "", "parse-names" : false, "suffix" : "" }, { "dropping-particle" : "", "family" : "Steinman", "given" : "Susan R", "non-dropping-particle" : "", "parse-names" : false, "suffix" : "" }, { "dropping-particle" : "", "family" : "Stein", "given" : "Joe", "non-dropping-particle" : "", "parse-names" : false, "suffix" : "" }, { "dropping-particle" : "", "family" : "Taylor", "given" : "Benjamin", "non-dropping-particle" : "", "parse-names" : false, "suffix" : "" }, { "dropping-particle" : "", "family" : "Trimble", "given" : "Will", "non-dropping-particle" : "", "parse-names" : false, "suffix" : "" }, { "dropping-particle" : "", "family" : "Wiencko", "given" : "Heather L", "non-dropping-particle" : "", "parse-names" : false, "suffix" : "" }, { "dropping-particle" : "", "family" : "Wright", "given" : "Michael", "non-dropping-particle" : "", "parse-names" : false, "suffix" : "" }, { "dropping-particle" : "", "family" : "Wyss", "given" : "Brian", "non-dropping-particle" : "", "parse-names" : false, "suffix" : "" }, { "dropping-particle" : "", "family" : "Zhang", "given" : "Qingpeng", "non-dropping-particle" : "", "parse-names" : false, "suffix" : "" }, { "dropping-particle" : "", "family" : "Zyme", "given" : "En", "non-dropping-particle" : "", "parse-names" : false, "suffix" : "" }, { "dropping-particle" : "", "family" : "Brown", "given" : "C Titus", "non-dropping-particle" : "", "parse-names" : false, "suffix" : "" } ], "container-title" : "F1000Research", "id" : "ITEM-1", "issued" : { "date-parts" : [ [ "2015" ] ] }, "page" : "900", "title" : "The khmer software package: enabling efficient nucleotide sequence analysis.", "type" : "article-journal", "volume" : "4" }, "uris" : [ "http://www.mendeley.com/documents/?uuid=9b98fa12-00e8-4942-a578-276a1bcd9ff7" ] } ], "mendeley" : { "formattedCitation" : "[44]", "plainTextFormattedCitation" : "[44]", "previouslyFormattedCitation" : "[44]" }, "properties" : {  }, "schema" : "https://github.com/citation-style-language/schema/raw/master/csl-citation.json" }</w:instrText>
       </w:r>
       <w:r>
         <w:rPr>
@@ -4547,7 +4991,7 @@
           <w:rFonts w:eastAsia="Times New Roman"/>
           <w:noProof/>
         </w:rPr>
-        <w:t>[43]</w:t>
+        <w:t>[44]</w:t>
       </w:r>
       <w:r>
         <w:rPr>
@@ -4578,7 +5022,21 @@
         <w:rPr>
           <w:rFonts w:eastAsia="Times New Roman"/>
         </w:rPr>
-        <w:t xml:space="preserve">-mer coverage of 20 </w:t>
+        <w:t>-</w:t>
+      </w:r>
+      <w:proofErr w:type="spellStart"/>
+      <w:r>
+        <w:rPr>
+          <w:rFonts w:eastAsia="Times New Roman"/>
+        </w:rPr>
+        <w:t>mer</w:t>
+      </w:r>
+      <w:proofErr w:type="spellEnd"/>
+      <w:r>
+        <w:rPr>
+          <w:rFonts w:eastAsia="Times New Roman"/>
+        </w:rPr>
+        <w:t xml:space="preserve"> coverage of 20 </w:t>
       </w:r>
       <w:r>
         <w:rPr>
@@ -4593,11 +5051,19 @@
         </w:rPr>
         <w:t>k-</w:t>
       </w:r>
-      <w:r>
-        <w:rPr>
-          <w:rFonts w:eastAsia="Times New Roman"/>
-        </w:rPr>
-        <w:t>mers were trimmed</w:t>
+      <w:proofErr w:type="spellStart"/>
+      <w:r>
+        <w:rPr>
+          <w:rFonts w:eastAsia="Times New Roman"/>
+        </w:rPr>
+        <w:t>mers</w:t>
+      </w:r>
+      <w:proofErr w:type="spellEnd"/>
+      <w:r>
+        <w:rPr>
+          <w:rFonts w:eastAsia="Times New Roman"/>
+        </w:rPr>
+        <w:t xml:space="preserve"> were trimmed</w:t>
       </w:r>
       <w:r>
         <w:rPr>
@@ -4808,7 +5274,7 @@
         <w:rPr>
           <w:rFonts w:eastAsia="Times New Roman"/>
         </w:rPr>
-        <w:instrText>ADDIN CSL_CITATION { "citationItems" : [ { "id" : "ITEM-1", "itemData" : { "author" : [ { "dropping-particle" : "", "family" : "Scott", "given" : "Camille", "non-dropping-particle" : "", "parse-names" : false, "suffix" : "" } ], "container-title" : "in prep.", "id" : "ITEM-1", "issued" : { "date-parts" : [ [ "2016" ] ] }, "title" : "dammit: an open and accessible de novo transcriptome annotator", "type" : "article-journal" }, "uris" : [ "http://www.mendeley.com/documents/?uuid=c1a48c03-f7df-4733-8019-d8a8bdd5f692" ] } ], "mendeley" : { "formattedCitation" : "[44]", "plainTextFormattedCitation" : "[44]", "previouslyFormattedCitation" : "[44]" }, "properties" : {  }, "schema" : "https://github.com/citation-style-language/schema/raw/master/csl-citation.json" }</w:instrText>
+        <w:instrText>ADDIN CSL_CITATION { "citationItems" : [ { "id" : "ITEM-1", "itemData" : { "author" : [ { "dropping-particle" : "", "family" : "Scott", "given" : "Camille", "non-dropping-particle" : "", "parse-names" : false, "suffix" : "" } ], "container-title" : "in prep.", "id" : "ITEM-1", "issued" : { "date-parts" : [ [ "2016" ] ] }, "title" : "dammit: an open and accessible de novo transcriptome annotator", "type" : "article-journal" }, "uris" : [ "http://www.mendeley.com/documents/?uuid=c1a48c03-f7df-4733-8019-d8a8bdd5f692" ] } ], "mendeley" : { "formattedCitation" : "[45]", "plainTextFormattedCitation" : "[45]", "previouslyFormattedCitation" : "[45]" }, "properties" : {  }, "schema" : "https://github.com/citation-style-language/schema/raw/master/csl-citation.json" }</w:instrText>
       </w:r>
       <w:r>
         <w:rPr>
@@ -4821,7 +5287,7 @@
           <w:rFonts w:eastAsia="Times New Roman"/>
           <w:noProof/>
         </w:rPr>
-        <w:t>[44]</w:t>
+        <w:t>[45]</w:t>
       </w:r>
       <w:r>
         <w:rPr>
@@ -4833,7 +5299,21 @@
         <w:rPr>
           <w:rFonts w:eastAsia="Times New Roman"/>
         </w:rPr>
-        <w:t xml:space="preserve">, which relies on the following databases as evidence: Pfam-A </w:t>
+        <w:t xml:space="preserve">, which relies on the following databases as evidence: </w:t>
+      </w:r>
+      <w:proofErr w:type="spellStart"/>
+      <w:r>
+        <w:rPr>
+          <w:rFonts w:eastAsia="Times New Roman"/>
+        </w:rPr>
+        <w:t>Pfam</w:t>
+      </w:r>
+      <w:proofErr w:type="spellEnd"/>
+      <w:r>
+        <w:rPr>
+          <w:rFonts w:eastAsia="Times New Roman"/>
+        </w:rPr>
+        <w:t xml:space="preserve">-A </w:t>
       </w:r>
       <w:r>
         <w:rPr>
@@ -4845,7 +5325,7 @@
         <w:rPr>
           <w:rFonts w:eastAsia="Times New Roman"/>
         </w:rPr>
-        <w:instrText>ADDIN CSL_CITATION { "citationItems" : [ { "id" : "ITEM-1", "itemData" : { "DOI" : "10.1093/nar/gkv1344", "ISSN" : "0305-1048", "author" : [ { "dropping-particle" : "", "family" : "Finn", "given" : "Robert D.", "non-dropping-particle" : "", "parse-names" : false, "suffix" : "" }, { "dropping-particle" : "", "family" : "Coggill", "given" : "Penelope", "non-dropping-particle" : "", "parse-names" : false, "suffix" : "" }, { "dropping-particle" : "", "family" : "Eberhardt", "given" : "Ruth Y.", "non-dropping-particle" : "", "parse-names" : false, "suffix" : "" }, { "dropping-particle" : "", "family" : "Eddy", "given" : "Sean R.", "non-dropping-particle" : "", "parse-names" : false, "suffix" : "" }, { "dropping-particle" : "", "family" : "Mistry", "given" : "Jaina", "non-dropping-particle" : "", "parse-names" : false, "suffix" : "" }, { "dropping-particle" : "", "family" : "Mitchell", "given" : "Alex L.", "non-dropping-particle" : "", "parse-names" : false, "suffix" : "" }, { "dropping-particle" : "", "family" : "Potter", "given" : "Simon C.", "non-dropping-particle" : "", "parse-names" : false, "suffix" : "" }, { "dropping-particle" : "", "family" : "Punta", "given" : "Marco", "non-dropping-particle" : "", "parse-names" : false, "suffix" : "" }, { "dropping-particle" : "", "family" : "Qureshi", "given" : "Matloob", "non-dropping-particle" : "", "parse-names" : false, "suffix" : "" }, { "dropping-particle" : "", "family" : "Sangrador-Vegas", "given" : "Amaia", "non-dropping-particle" : "", "parse-names" : false, "suffix" : "" }, { "dropping-particle" : "", "family" : "Salazar", "given" : "Gustavo A.", "non-dropping-particle" : "", "parse-names" : false, "suffix" : "" }, { "dropping-particle" : "", "family" : "Tate", "given" : "John", "non-dropping-particle" : "", "parse-names" : false, "suffix" : "" }, { "dropping-particle" : "", "family" : "Bateman", "given" : "Alex", "non-dropping-particle" : "", "parse-names" : false, "suffix" : "" } ], "container-title" : "Nucleic Acids Research", "id" : "ITEM-1", "issue" : "D1", "issued" : { "date-parts" : [ [ "2016", "1", "4" ] ] }, "page" : "D279-D285", "publisher" : "Oxford University Press", "title" : "The Pfam protein families database: towards a more sustainable future", "type" : "article-journal", "volume" : "44" }, "uris" : [ "http://www.mendeley.com/documents/?uuid=be7d5b90-b71f-3bbf-9fa3-53eca568a0c7" ] } ], "mendeley" : { "formattedCitation" : "[45]", "plainTextFormattedCitation" : "[45]", "previouslyFormattedCitation" : "[45]" }, "properties" : {  }, "schema" : "https://github.com/citation-style-language/schema/raw/master/csl-citation.json" }</w:instrText>
+        <w:instrText>ADDIN CSL_CITATION { "citationItems" : [ { "id" : "ITEM-1", "itemData" : { "DOI" : "10.1093/nar/gkv1344", "ISSN" : "0305-1048", "author" : [ { "dropping-particle" : "", "family" : "Finn", "given" : "Robert D.", "non-dropping-particle" : "", "parse-names" : false, "suffix" : "" }, { "dropping-particle" : "", "family" : "Coggill", "given" : "Penelope", "non-dropping-particle" : "", "parse-names" : false, "suffix" : "" }, { "dropping-particle" : "", "family" : "Eberhardt", "given" : "Ruth Y.", "non-dropping-particle" : "", "parse-names" : false, "suffix" : "" }, { "dropping-particle" : "", "family" : "Eddy", "given" : "Sean R.", "non-dropping-particle" : "", "parse-names" : false, "suffix" : "" }, { "dropping-particle" : "", "family" : "Mistry", "given" : "Jaina", "non-dropping-particle" : "", "parse-names" : false, "suffix" : "" }, { "dropping-particle" : "", "family" : "Mitchell", "given" : "Alex L.", "non-dropping-particle" : "", "parse-names" : false, "suffix" : "" }, { "dropping-particle" : "", "family" : "Potter", "given" : "Simon C.", "non-dropping-particle" : "", "parse-names" : false, "suffix" : "" }, { "dropping-particle" : "", "family" : "Punta", "given" : "Marco", "non-dropping-particle" : "", "parse-names" : false, "suffix" : "" }, { "dropping-particle" : "", "family" : "Qureshi", "given" : "Matloob", "non-dropping-particle" : "", "parse-names" : false, "suffix" : "" }, { "dropping-particle" : "", "family" : "Sangrador-Vegas", "given" : "Amaia", "non-dropping-particle" : "", "parse-names" : false, "suffix" : "" }, { "dropping-particle" : "", "family" : "Salazar", "given" : "Gustavo A.", "non-dropping-particle" : "", "parse-names" : false, "suffix" : "" }, { "dropping-particle" : "", "family" : "Tate", "given" : "John", "non-dropping-particle" : "", "parse-names" : false, "suffix" : "" }, { "dropping-particle" : "", "family" : "Bateman", "given" : "Alex", "non-dropping-particle" : "", "parse-names" : false, "suffix" : "" } ], "container-title" : "Nucleic Acids Research", "id" : "ITEM-1", "issue" : "D1", "issued" : { "date-parts" : [ [ "2016", "1", "4" ] ] }, "page" : "D279-D285", "publisher" : "Oxford University Press", "title" : "The Pfam protein families database: towards a more sustainable future", "type" : "article-journal", "volume" : "44" }, "uris" : [ "http://www.mendeley.com/documents/?uuid=be7d5b90-b71f-3bbf-9fa3-53eca568a0c7" ] } ], "mendeley" : { "formattedCitation" : "[46]", "plainTextFormattedCitation" : "[46]", "previouslyFormattedCitation" : "[46]" }, "properties" : {  }, "schema" : "https://github.com/citation-style-language/schema/raw/master/csl-citation.json" }</w:instrText>
       </w:r>
       <w:r>
         <w:rPr>
@@ -4858,7 +5338,7 @@
           <w:rFonts w:eastAsia="Times New Roman"/>
           <w:noProof/>
         </w:rPr>
-        <w:t>[45]</w:t>
+        <w:t>[46]</w:t>
       </w:r>
       <w:r>
         <w:rPr>
@@ -4870,7 +5350,21 @@
         <w:rPr>
           <w:rFonts w:eastAsia="Times New Roman"/>
         </w:rPr>
-        <w:t xml:space="preserve">, Rfam </w:t>
+        <w:t xml:space="preserve">, </w:t>
+      </w:r>
+      <w:proofErr w:type="spellStart"/>
+      <w:r>
+        <w:rPr>
+          <w:rFonts w:eastAsia="Times New Roman"/>
+        </w:rPr>
+        <w:t>Rfam</w:t>
+      </w:r>
+      <w:proofErr w:type="spellEnd"/>
+      <w:r>
+        <w:rPr>
+          <w:rFonts w:eastAsia="Times New Roman"/>
+        </w:rPr>
+        <w:t xml:space="preserve"> </w:t>
       </w:r>
       <w:r>
         <w:rPr>
@@ -4882,7 +5376,7 @@
         <w:rPr>
           <w:rFonts w:eastAsia="Times New Roman"/>
         </w:rPr>
-        <w:instrText>ADDIN CSL_CITATION { "citationItems" : [ { "id" : "ITEM-1", "itemData" : { "DOI" : "10.1093/nar/gkn766", "ISSN" : "0305-1048", "author" : [ { "dropping-particle" : "", "family" : "Gardner", "given" : "P. P.", "non-dropping-particle" : "", "parse-names" : false, "suffix" : "" }, { "dropping-particle" : "", "family" : "Daub", "given" : "J.", "non-dropping-particle" : "", "parse-names" : false, "suffix" : "" }, { "dropping-particle" : "", "family" : "Tate", "given" : "J. G.", "non-dropping-particle" : "", "parse-names" : false, "suffix" : "" }, { "dropping-particle" : "", "family" : "Nawrocki", "given" : "E. P.", "non-dropping-particle" : "", "parse-names" : false, "suffix" : "" }, { "dropping-particle" : "", "family" : "Kolbe", "given" : "D. L.", "non-dropping-particle" : "", "parse-names" : false, "suffix" : "" }, { "dropping-particle" : "", "family" : "Lindgreen", "given" : "S.", "non-dropping-particle" : "", "parse-names" : false, "suffix" : "" }, { "dropping-particle" : "", "family" : "Wilkinson", "given" : "A. C.", "non-dropping-particle" : "", "parse-names" : false, "suffix" : "" }, { "dropping-particle" : "", "family" : "Finn", "given" : "R. D.", "non-dropping-particle" : "", "parse-names" : false, "suffix" : "" }, { "dropping-particle" : "", "family" : "Griffiths-Jones", "given" : "S.", "non-dropping-particle" : "", "parse-names" : false, "suffix" : "" }, { "dropping-particle" : "", "family" : "Eddy", "given" : "S. R.", "non-dropping-particle" : "", "parse-names" : false, "suffix" : "" }, { "dropping-particle" : "", "family" : "Bateman", "given" : "A.", "non-dropping-particle" : "", "parse-names" : false, "suffix" : "" } ], "container-title" : "Nucleic Acids Research", "id" : "ITEM-1", "issue" : "Database", "issued" : { "date-parts" : [ [ "2009", "1", "1" ] ] }, "page" : "D136-D140", "publisher" : "Oxford University Press", "title" : "Rfam: updates to the RNA families database", "type" : "article-journal", "volume" : "37" }, "uris" : [ "http://www.mendeley.com/documents/?uuid=57a8bac3-ac58-328b-b87a-45b4b89197f0" ] } ], "mendeley" : { "formattedCitation" : "[46]", "plainTextFormattedCitation" : "[46]", "previouslyFormattedCitation" : "[46]" }, "properties" : {  }, "schema" : "https://github.com/citation-style-language/schema/raw/master/csl-citation.json" }</w:instrText>
+        <w:instrText>ADDIN CSL_CITATION { "citationItems" : [ { "id" : "ITEM-1", "itemData" : { "DOI" : "10.1093/nar/gkn766", "ISSN" : "0305-1048", "author" : [ { "dropping-particle" : "", "family" : "Gardner", "given" : "P. P.", "non-dropping-particle" : "", "parse-names" : false, "suffix" : "" }, { "dropping-particle" : "", "family" : "Daub", "given" : "J.", "non-dropping-particle" : "", "parse-names" : false, "suffix" : "" }, { "dropping-particle" : "", "family" : "Tate", "given" : "J. G.", "non-dropping-particle" : "", "parse-names" : false, "suffix" : "" }, { "dropping-particle" : "", "family" : "Nawrocki", "given" : "E. P.", "non-dropping-particle" : "", "parse-names" : false, "suffix" : "" }, { "dropping-particle" : "", "family" : "Kolbe", "given" : "D. L.", "non-dropping-particle" : "", "parse-names" : false, "suffix" : "" }, { "dropping-particle" : "", "family" : "Lindgreen", "given" : "S.", "non-dropping-particle" : "", "parse-names" : false, "suffix" : "" }, { "dropping-particle" : "", "family" : "Wilkinson", "given" : "A. C.", "non-dropping-particle" : "", "parse-names" : false, "suffix" : "" }, { "dropping-particle" : "", "family" : "Finn", "given" : "R. D.", "non-dropping-particle" : "", "parse-names" : false, "suffix" : "" }, { "dropping-particle" : "", "family" : "Griffiths-Jones", "given" : "S.", "non-dropping-particle" : "", "parse-names" : false, "suffix" : "" }, { "dropping-particle" : "", "family" : "Eddy", "given" : "S. R.", "non-dropping-particle" : "", "parse-names" : false, "suffix" : "" }, { "dropping-particle" : "", "family" : "Bateman", "given" : "A.", "non-dropping-particle" : "", "parse-names" : false, "suffix" : "" } ], "container-title" : "Nucleic Acids Research", "id" : "ITEM-1", "issue" : "Database", "issued" : { "date-parts" : [ [ "2009", "1", "1" ] ] }, "page" : "D136-D140", "publisher" : "Oxford University Press", "title" : "Rfam: updates to the RNA families database", "type" : "article-journal", "volume" : "37" }, "uris" : [ "http://www.mendeley.com/documents/?uuid=57a8bac3-ac58-328b-b87a-45b4b89197f0" ] } ], "mendeley" : { "formattedCitation" : "[47]", "plainTextFormattedCitation" : "[47]", "previouslyFormattedCitation" : "[47]" }, "properties" : {  }, "schema" : "https://github.com/citation-style-language/schema/raw/master/csl-citation.json" }</w:instrText>
       </w:r>
       <w:r>
         <w:rPr>
@@ -4895,7 +5389,7 @@
           <w:rFonts w:eastAsia="Times New Roman"/>
           <w:noProof/>
         </w:rPr>
-        <w:t>[46]</w:t>
+        <w:t>[47]</w:t>
       </w:r>
       <w:r>
         <w:rPr>
@@ -4907,7 +5401,21 @@
         <w:rPr>
           <w:rFonts w:eastAsia="Times New Roman"/>
         </w:rPr>
-        <w:t xml:space="preserve">, OrthoDB </w:t>
+        <w:t xml:space="preserve">, </w:t>
+      </w:r>
+      <w:proofErr w:type="spellStart"/>
+      <w:r>
+        <w:rPr>
+          <w:rFonts w:eastAsia="Times New Roman"/>
+        </w:rPr>
+        <w:t>OrthoDB</w:t>
+      </w:r>
+      <w:proofErr w:type="spellEnd"/>
+      <w:r>
+        <w:rPr>
+          <w:rFonts w:eastAsia="Times New Roman"/>
+        </w:rPr>
+        <w:t xml:space="preserve"> </w:t>
       </w:r>
       <w:r>
         <w:rPr>
@@ -4919,7 +5427,7 @@
         <w:rPr>
           <w:rFonts w:eastAsia="Times New Roman"/>
         </w:rPr>
-        <w:instrText>ADDIN CSL_CITATION { "citationItems" : [ { "id" : "ITEM-1", "itemData" : { "DOI" : "10.1093/nar/gkw1119", "ISSN" : "0305-1048", "author" : [ { "dropping-particle" : "", "family" : "Zdobnov", "given" : "Evgeny M.", "non-dropping-particle" : "", "parse-names" : false, "suffix" : "" }, { "dropping-particle" : "", "family" : "Tegenfeldt", "given" : "Fredrik", "non-dropping-particle" : "", "parse-names" : false, "suffix" : "" }, { "dropping-particle" : "", "family" : "Kuznetsov", "given" : "Dmitry", "non-dropping-particle" : "", "parse-names" : false, "suffix" : "" }, { "dropping-particle" : "", "family" : "Waterhouse", "given" : "Robert M.", "non-dropping-particle" : "", "parse-names" : false, "suffix" : "" }, { "dropping-particle" : "", "family" : "Sim\u00e3o", "given" : "Felipe A.", "non-dropping-particle" : "", "parse-names" : false, "suffix" : "" }, { "dropping-particle" : "", "family" : "Ioannidis", "given" : "Panagiotis", "non-dropping-particle" : "", "parse-names" : false, "suffix" : "" }, { "dropping-particle" : "", "family" : "Seppey", "given" : "Mathieu", "non-dropping-particle" : "", "parse-names" : false, "suffix" : "" }, { "dropping-particle" : "", "family" : "Loetscher", "given" : "Alexis", "non-dropping-particle" : "", "parse-names" : false, "suffix" : "" }, { "dropping-particle" : "V.", "family" : "Kriventseva", "given" : "Evgenia", "non-dropping-particle" : "", "parse-names" : false, "suffix" : "" } ], "container-title" : "Nucleic Acids Research", "id" : "ITEM-1", "issue" : "D1", "issued" : { "date-parts" : [ [ "2017", "1", "4" ] ] }, "page" : "D744-D749", "publisher" : "Oxford University Press", "title" : "OrthoDB v9.1: cataloging evolutionary and functional annotations for animal, fungal, plant, archaeal, bacterial and viral orthologs", "type" : "article-journal", "volume" : "45" }, "uris" : [ "http://www.mendeley.com/documents/?uuid=1aa38919-0836-3c50-8a09-b4a76995344d" ] } ], "mendeley" : { "formattedCitation" : "[47]", "plainTextFormattedCitation" : "[47]", "previouslyFormattedCitation" : "[47]" }, "properties" : {  }, "schema" : "https://github.com/citation-style-language/schema/raw/master/csl-citation.json" }</w:instrText>
+        <w:instrText>ADDIN CSL_CITATION { "citationItems" : [ { "id" : "ITEM-1", "itemData" : { "DOI" : "10.1093/nar/gkw1119", "ISSN" : "0305-1048", "author" : [ { "dropping-particle" : "", "family" : "Zdobnov", "given" : "Evgeny M.", "non-dropping-particle" : "", "parse-names" : false, "suffix" : "" }, { "dropping-particle" : "", "family" : "Tegenfeldt", "given" : "Fredrik", "non-dropping-particle" : "", "parse-names" : false, "suffix" : "" }, { "dropping-particle" : "", "family" : "Kuznetsov", "given" : "Dmitry", "non-dropping-particle" : "", "parse-names" : false, "suffix" : "" }, { "dropping-particle" : "", "family" : "Waterhouse", "given" : "Robert M.", "non-dropping-particle" : "", "parse-names" : false, "suffix" : "" }, { "dropping-particle" : "", "family" : "Sim\u00e3o", "given" : "Felipe A.", "non-dropping-particle" : "", "parse-names" : false, "suffix" : "" }, { "dropping-particle" : "", "family" : "Ioannidis", "given" : "Panagiotis", "non-dropping-particle" : "", "parse-names" : false, "suffix" : "" }, { "dropping-particle" : "", "family" : "Seppey", "given" : "Mathieu", "non-dropping-particle" : "", "parse-names" : false, "suffix" : "" }, { "dropping-particle" : "", "family" : "Loetscher", "given" : "Alexis", "non-dropping-particle" : "", "parse-names" : false, "suffix" : "" }, { "dropping-particle" : "V.", "family" : "Kriventseva", "given" : "Evgenia", "non-dropping-particle" : "", "parse-names" : false, "suffix" : "" } ], "container-title" : "Nucleic Acids Research", "id" : "ITEM-1", "issue" : "D1", "issued" : { "date-parts" : [ [ "2017", "1", "4" ] ] }, "page" : "D744-D749", "publisher" : "Oxford University Press", "title" : "OrthoDB v9.1: cataloging evolutionary and functional annotations for animal, fungal, plant, archaeal, bacterial and viral orthologs", "type" : "article-journal", "volume" : "45" }, "uris" : [ "http://www.mendeley.com/documents/?uuid=1aa38919-0836-3c50-8a09-b4a76995344d" ] } ], "mendeley" : { "formattedCitation" : "[48]", "plainTextFormattedCitation" : "[48]", "previouslyFormattedCitation" : "[48]" }, "properties" : {  }, "schema" : "https://github.com/citation-style-language/schema/raw/master/csl-citation.json" }</w:instrText>
       </w:r>
       <w:r>
         <w:rPr>
@@ -4932,7 +5440,7 @@
           <w:rFonts w:eastAsia="Times New Roman"/>
           <w:noProof/>
         </w:rPr>
-        <w:t>[47]</w:t>
+        <w:t>[48]</w:t>
       </w:r>
       <w:r>
         <w:rPr>
@@ -4968,7 +5476,21 @@
         <w:rPr>
           <w:rFonts w:eastAsia="Times New Roman"/>
         </w:rPr>
-        <w:t xml:space="preserve">e database hits, one gene name was selected for each contig </w:t>
+        <w:t xml:space="preserve">e database hits, one gene name was selected for each </w:t>
+      </w:r>
+      <w:proofErr w:type="spellStart"/>
+      <w:r>
+        <w:rPr>
+          <w:rFonts w:eastAsia="Times New Roman"/>
+        </w:rPr>
+        <w:t>contig</w:t>
+      </w:r>
+      <w:proofErr w:type="spellEnd"/>
+      <w:r>
+        <w:rPr>
+          <w:rFonts w:eastAsia="Times New Roman"/>
+        </w:rPr>
+        <w:t xml:space="preserve"> </w:t>
       </w:r>
       <w:r>
         <w:rPr>
@@ -5092,12 +5614,14 @@
         </w:rPr>
         <w:t xml:space="preserve">etrics generated by the </w:t>
       </w:r>
+      <w:proofErr w:type="spellStart"/>
       <w:r>
         <w:rPr>
           <w:rFonts w:eastAsia="Times New Roman"/>
         </w:rPr>
         <w:t>Transrate</w:t>
       </w:r>
+      <w:proofErr w:type="spellEnd"/>
       <w:r>
         <w:rPr>
           <w:rFonts w:eastAsia="Times New Roman"/>
@@ -5114,7 +5638,7 @@
         <w:rPr>
           <w:rFonts w:eastAsia="Times New Roman"/>
         </w:rPr>
-        <w:instrText>ADDIN CSL_CITATION { "citationItems" : [ { "id" : "ITEM-1", "itemData" : { "DOI" : "10.1101/gr.196469.115", "ISSN" : "1549-5469", "PMID" : "27252236", "abstract" : "TransRate is a tool for reference-free quality assessment of de novo transcriptome assemblies. Using only the sequenced reads and the assembly as input, we show that multiple common artifacts of de novo transcriptome assembly can be readily detected. These include chimeras, structural errors, incomplete assembly, and base errors. TransRate evaluates these errors to produce a diagnostic quality score for each contig, and these contig scores are integrated to evaluate whole assemblies. Thus, TransRate can be used for de novo assembly filtering and optimization as well as comparison of assemblies generated using different methods from the same input reads. Applying the method to a data set of 155 published de novo transcriptome assemblies, we deconstruct the contribution that assembly method, read length, read quantity, and read quality make to the accuracy of de novo transcriptome assemblies and reveal that variance in the quality of the input data explains 43% of the variance in the quality of published de novo transcriptome assemblies. Because TransRate is reference-free, it is suitable for assessment of assemblies of all types of RNA, including assemblies of long noncoding RNA, rRNA, mRNA, and mixed RNA samples.", "author" : [ { "dropping-particle" : "", "family" : "Smith-Unna", "given" : "Richard", "non-dropping-particle" : "", "parse-names" : false, "suffix" : "" }, { "dropping-particle" : "", "family" : "Boursnell", "given" : "Chris", "non-dropping-particle" : "", "parse-names" : false, "suffix" : "" }, { "dropping-particle" : "", "family" : "Patro", "given" : "Rob", "non-dropping-particle" : "", "parse-names" : false, "suffix" : "" }, { "dropping-particle" : "", "family" : "Hibberd", "given" : "Julian M", "non-dropping-particle" : "", "parse-names" : false, "suffix" : "" }, { "dropping-particle" : "", "family" : "Kelly", "given" : "Steven", "non-dropping-particle" : "", "parse-names" : false, "suffix" : "" } ], "container-title" : "Genome research", "id" : "ITEM-1", "issue" : "8", "issued" : { "date-parts" : [ [ "2016", "8", "1" ] ] }, "page" : "1134-44", "publisher" : "Cold Spring Harbor Laboratory Press", "title" : "TransRate: reference-free quality assessment of de novo transcriptome assemblies.", "type" : "article-journal", "volume" : "26" }, "uris" : [ "http://www.mendeley.com/documents/?uuid=fb174b9d-d892-3299-bee7-81dfb9c97419" ] } ], "mendeley" : { "formattedCitation" : "[48]", "plainTextFormattedCitation" : "[48]", "previouslyFormattedCitation" : "[48]" }, "properties" : {  }, "schema" : "https://github.com/citation-style-language/schema/raw/master/csl-citation.json" }</w:instrText>
+        <w:instrText>ADDIN CSL_CITATION { "citationItems" : [ { "id" : "ITEM-1", "itemData" : { "DOI" : "10.1101/gr.196469.115", "ISSN" : "1549-5469", "PMID" : "27252236", "abstract" : "TransRate is a tool for reference-free quality assessment of de novo transcriptome assemblies. Using only the sequenced reads and the assembly as input, we show that multiple common artifacts of de novo transcriptome assembly can be readily detected. These include chimeras, structural errors, incomplete assembly, and base errors. TransRate evaluates these errors to produce a diagnostic quality score for each contig, and these contig scores are integrated to evaluate whole assemblies. Thus, TransRate can be used for de novo assembly filtering and optimization as well as comparison of assemblies generated using different methods from the same input reads. Applying the method to a data set of 155 published de novo transcriptome assemblies, we deconstruct the contribution that assembly method, read length, read quantity, and read quality make to the accuracy of de novo transcriptome assemblies and reveal that variance in the quality of the input data explains 43% of the variance in the quality of published de novo transcriptome assemblies. Because TransRate is reference-free, it is suitable for assessment of assemblies of all types of RNA, including assemblies of long noncoding RNA, rRNA, mRNA, and mixed RNA samples.", "author" : [ { "dropping-particle" : "", "family" : "Smith-Unna", "given" : "Richard", "non-dropping-particle" : "", "parse-names" : false, "suffix" : "" }, { "dropping-particle" : "", "family" : "Boursnell", "given" : "Chris", "non-dropping-particle" : "", "parse-names" : false, "suffix" : "" }, { "dropping-particle" : "", "family" : "Patro", "given" : "Rob", "non-dropping-particle" : "", "parse-names" : false, "suffix" : "" }, { "dropping-particle" : "", "family" : "Hibberd", "given" : "Julian M", "non-dropping-particle" : "", "parse-names" : false, "suffix" : "" }, { "dropping-particle" : "", "family" : "Kelly", "given" : "Steven", "non-dropping-particle" : "", "parse-names" : false, "suffix" : "" } ], "container-title" : "Genome research", "id" : "ITEM-1", "issue" : "8", "issued" : { "date-parts" : [ [ "2016", "8", "1" ] ] }, "page" : "1134-44", "publisher" : "Cold Spring Harbor Laboratory Press", "title" : "TransRate: reference-free quality assessment of de novo transcriptome assemblies.", "type" : "article-journal", "volume" : "26" }, "uris" : [ "http://www.mendeley.com/documents/?uuid=fb174b9d-d892-3299-bee7-81dfb9c97419" ] } ], "mendeley" : { "formattedCitation" : "[49]", "plainTextFormattedCitation" : "[49]", "previouslyFormattedCitation" : "[49]" }, "properties" : {  }, "schema" : "https://github.com/citation-style-language/schema/raw/master/csl-citation.json" }</w:instrText>
       </w:r>
       <w:r>
         <w:rPr>
@@ -5127,7 +5651,7 @@
           <w:rFonts w:eastAsia="Times New Roman"/>
           <w:noProof/>
         </w:rPr>
-        <w:t>[48]</w:t>
+        <w:t>[49]</w:t>
       </w:r>
       <w:r>
         <w:rPr>
@@ -5141,17 +5665,33 @@
         </w:rPr>
         <w:t xml:space="preserve">. Trimmed reads were used to calculate a </w:t>
       </w:r>
+      <w:proofErr w:type="spellStart"/>
       <w:r>
         <w:rPr>
           <w:rFonts w:eastAsia="Times New Roman"/>
         </w:rPr>
         <w:t>Transrate</w:t>
       </w:r>
-      <w:r>
-        <w:rPr>
-          <w:rFonts w:eastAsia="Times New Roman"/>
-        </w:rPr>
-        <w:t xml:space="preserve"> score for each assembly, which represents the geometric mean of all contig scores multiplied by the proportion of input reads providing positive support for the assembly </w:t>
+      <w:proofErr w:type="spellEnd"/>
+      <w:r>
+        <w:rPr>
+          <w:rFonts w:eastAsia="Times New Roman"/>
+        </w:rPr>
+        <w:t xml:space="preserve"> score for each assembly, which represents the geometric mean of all </w:t>
+      </w:r>
+      <w:proofErr w:type="spellStart"/>
+      <w:r>
+        <w:rPr>
+          <w:rFonts w:eastAsia="Times New Roman"/>
+        </w:rPr>
+        <w:t>contig</w:t>
+      </w:r>
+      <w:proofErr w:type="spellEnd"/>
+      <w:r>
+        <w:rPr>
+          <w:rFonts w:eastAsia="Times New Roman"/>
+        </w:rPr>
+        <w:t xml:space="preserve"> scores multiplied by the proportion of input reads providing positive support for the assembly </w:t>
       </w:r>
       <w:r>
         <w:rPr>
@@ -5163,7 +5703,7 @@
         <w:rPr>
           <w:rFonts w:eastAsia="Times New Roman"/>
         </w:rPr>
-        <w:instrText>ADDIN CSL_CITATION { "citationItems" : [ { "id" : "ITEM-1", "itemData" : { "DOI" : "10.1101/gr.196469.115", "ISSN" : "1549-5469", "PMID" : "27252236", "abstract" : "TransRate is a tool for reference-free quality assessment of de novo transcriptome assemblies. Using only the sequenced reads and the assembly as input, we show that multiple common artifacts of de novo transcriptome assembly can be readily detected. These include chimeras, structural errors, incomplete assembly, and base errors. TransRate evaluates these errors to produce a diagnostic quality score for each contig, and these contig scores are integrated to evaluate whole assemblies. Thus, TransRate can be used for de novo assembly filtering and optimization as well as comparison of assemblies generated using different methods from the same input reads. Applying the method to a data set of 155 published de novo transcriptome assemblies, we deconstruct the contribution that assembly method, read length, read quantity, and read quality make to the accuracy of de novo transcriptome assemblies and reveal that variance in the quality of the input data explains 43% of the variance in the quality of published de novo transcriptome assemblies. Because TransRate is reference-free, it is suitable for assessment of assemblies of all types of RNA, including assemblies of long noncoding RNA, rRNA, mRNA, and mixed RNA samples.", "author" : [ { "dropping-particle" : "", "family" : "Smith-Unna", "given" : "Richard", "non-dropping-particle" : "", "parse-names" : false, "suffix" : "" }, { "dropping-particle" : "", "family" : "Boursnell", "given" : "Chris", "non-dropping-particle" : "", "parse-names" : false, "suffix" : "" }, { "dropping-particle" : "", "family" : "Patro", "given" : "Rob", "non-dropping-particle" : "", "parse-names" : false, "suffix" : "" }, { "dropping-particle" : "", "family" : "Hibberd", "given" : "Julian M", "non-dropping-particle" : "", "parse-names" : false, "suffix" : "" }, { "dropping-particle" : "", "family" : "Kelly", "given" : "Steven", "non-dropping-particle" : "", "parse-names" : false, "suffix" : "" } ], "container-title" : "Genome research", "id" : "ITEM-1", "issue" : "8", "issued" : { "date-parts" : [ [ "2016", "8", "1" ] ] }, "page" : "1134-44", "publisher" : "Cold Spring Harbor Laboratory Press", "title" : "TransRate: reference-free quality assessment of de novo transcriptome assemblies.", "type" : "article-journal", "volume" : "26" }, "uris" : [ "http://www.mendeley.com/documents/?uuid=fb174b9d-d892-3299-bee7-81dfb9c97419" ] } ], "mendeley" : { "formattedCitation" : "[48]", "plainTextFormattedCitation" : "[48]", "previouslyFormattedCitation" : "[48]" }, "properties" : {  }, "schema" : "https://github.com/citation-style-language/schema/raw/master/csl-citation.json" }</w:instrText>
+        <w:instrText>ADDIN CSL_CITATION { "citationItems" : [ { "id" : "ITEM-1", "itemData" : { "DOI" : "10.1101/gr.196469.115", "ISSN" : "1549-5469", "PMID" : "27252236", "abstract" : "TransRate is a tool for reference-free quality assessment of de novo transcriptome assemblies. Using only the sequenced reads and the assembly as input, we show that multiple common artifacts of de novo transcriptome assembly can be readily detected. These include chimeras, structural errors, incomplete assembly, and base errors. TransRate evaluates these errors to produce a diagnostic quality score for each contig, and these contig scores are integrated to evaluate whole assemblies. Thus, TransRate can be used for de novo assembly filtering and optimization as well as comparison of assemblies generated using different methods from the same input reads. Applying the method to a data set of 155 published de novo transcriptome assemblies, we deconstruct the contribution that assembly method, read length, read quantity, and read quality make to the accuracy of de novo transcriptome assemblies and reveal that variance in the quality of the input data explains 43% of the variance in the quality of published de novo transcriptome assemblies. Because TransRate is reference-free, it is suitable for assessment of assemblies of all types of RNA, including assemblies of long noncoding RNA, rRNA, mRNA, and mixed RNA samples.", "author" : [ { "dropping-particle" : "", "family" : "Smith-Unna", "given" : "Richard", "non-dropping-particle" : "", "parse-names" : false, "suffix" : "" }, { "dropping-particle" : "", "family" : "Boursnell", "given" : "Chris", "non-dropping-particle" : "", "parse-names" : false, "suffix" : "" }, { "dropping-particle" : "", "family" : "Patro", "given" : "Rob", "non-dropping-particle" : "", "parse-names" : false, "suffix" : "" }, { "dropping-particle" : "", "family" : "Hibberd", "given" : "Julian M", "non-dropping-particle" : "", "parse-names" : false, "suffix" : "" }, { "dropping-particle" : "", "family" : "Kelly", "given" : "Steven", "non-dropping-particle" : "", "parse-names" : false, "suffix" : "" } ], "container-title" : "Genome research", "id" : "ITEM-1", "issue" : "8", "issued" : { "date-parts" : [ [ "2016", "8", "1" ] ] }, "page" : "1134-44", "publisher" : "Cold Spring Harbor Laboratory Press", "title" : "TransRate: reference-free quality assessment of de novo transcriptome assemblies.", "type" : "article-journal", "volume" : "26" }, "uris" : [ "http://www.mendeley.com/documents/?uuid=fb174b9d-d892-3299-bee7-81dfb9c97419" ] } ], "mendeley" : { "formattedCitation" : "[49]", "plainTextFormattedCitation" : "[49]", "previouslyFormattedCitation" : "[49]" }, "properties" : {  }, "schema" : "https://github.com/citation-style-language/schema/raw/master/csl-citation.json" }</w:instrText>
       </w:r>
       <w:r>
         <w:rPr>
@@ -5176,7 +5716,7 @@
           <w:rFonts w:eastAsia="Times New Roman"/>
           <w:noProof/>
         </w:rPr>
-        <w:t>[48]</w:t>
+        <w:t>[49]</w:t>
       </w:r>
       <w:r>
         <w:rPr>
@@ -5194,7 +5734,21 @@
         <w:rPr>
           <w:rFonts w:eastAsia="Times New Roman"/>
         </w:rPr>
-        <w:t xml:space="preserve">using Transrate </w:t>
+        <w:t xml:space="preserve">using </w:t>
+      </w:r>
+      <w:proofErr w:type="spellStart"/>
+      <w:r>
+        <w:rPr>
+          <w:rFonts w:eastAsia="Times New Roman"/>
+        </w:rPr>
+        <w:t>Transrate</w:t>
+      </w:r>
+      <w:proofErr w:type="spellEnd"/>
+      <w:r>
+        <w:rPr>
+          <w:rFonts w:eastAsia="Times New Roman"/>
+        </w:rPr>
+        <w:t xml:space="preserve"> </w:t>
       </w:r>
       <w:r>
         <w:rPr>
@@ -5254,7 +5808,7 @@
         <w:rPr>
           <w:rFonts w:eastAsia="Times New Roman"/>
         </w:rPr>
-        <w:instrText>ADDIN CSL_CITATION { "citationItems" : [ { "id" : "ITEM-1", "itemData" : { "DOI" : "10.1371/journal.pgen.1004365", "ISSN" : "1553-7404", "author" : [ { "dropping-particle" : "", "family" : "Aubry", "given" : "Sylvain", "non-dropping-particle" : "", "parse-names" : false, "suffix" : "" }, { "dropping-particle" : "", "family" : "Kelly", "given" : "Steven", "non-dropping-particle" : "", "parse-names" : false, "suffix" : "" }, { "dropping-particle" : "", "family" : "K\u00fcmpers", "given" : "Britta M. C.", "non-dropping-particle" : "", "parse-names" : false, "suffix" : "" }, { "dropping-particle" : "", "family" : "Smith-Unna", "given" : "Richard D.", "non-dropping-particle" : "", "parse-names" : false, "suffix" : "" }, { "dropping-particle" : "", "family" : "Hibberd", "given" : "Julian M.", "non-dropping-particle" : "", "parse-names" : false, "suffix" : "" } ], "container-title" : "PLoS Genetics", "editor" : [ { "dropping-particle" : "", "family" : "Bomblies", "given" : "Kirsten", "non-dropping-particle" : "", "parse-names" : false, "suffix" : "" } ], "id" : "ITEM-1", "issue" : "6", "issued" : { "date-parts" : [ [ "2014", "6", "5" ] ] }, "page" : "e1004365", "publisher" : "Public Library of Science", "title" : "Deep Evolutionary Comparison of Gene Expression Identifies Parallel Recruitment of Trans-Factors in Two Independent Origins of C4 Photosynthesis", "type" : "article-journal", "volume" : "10" }, "uris" : [ "http://www.mendeley.com/documents/?uuid=846c1b5f-6181-3605-9c1a-b3932cb6dbc1" ] } ], "mendeley" : { "formattedCitation" : "[49]", "plainTextFormattedCitation" : "[49]", "previouslyFormattedCitation" : "[49]" }, "properties" : {  }, "schema" : "https://github.com/citation-style-language/schema/raw/master/csl-citation.json" }</w:instrText>
+        <w:instrText>ADDIN CSL_CITATION { "citationItems" : [ { "id" : "ITEM-1", "itemData" : { "DOI" : "10.1371/journal.pgen.1004365", "ISSN" : "1553-7404", "author" : [ { "dropping-particle" : "", "family" : "Aubry", "given" : "Sylvain", "non-dropping-particle" : "", "parse-names" : false, "suffix" : "" }, { "dropping-particle" : "", "family" : "Kelly", "given" : "Steven", "non-dropping-particle" : "", "parse-names" : false, "suffix" : "" }, { "dropping-particle" : "", "family" : "K\u00fcmpers", "given" : "Britta M. C.", "non-dropping-particle" : "", "parse-names" : false, "suffix" : "" }, { "dropping-particle" : "", "family" : "Smith-Unna", "given" : "Richard D.", "non-dropping-particle" : "", "parse-names" : false, "suffix" : "" }, { "dropping-particle" : "", "family" : "Hibberd", "given" : "Julian M.", "non-dropping-particle" : "", "parse-names" : false, "suffix" : "" } ], "container-title" : "PLoS Genetics", "editor" : [ { "dropping-particle" : "", "family" : "Bomblies", "given" : "Kirsten", "non-dropping-particle" : "", "parse-names" : false, "suffix" : "" } ], "id" : "ITEM-1", "issue" : "6", "issued" : { "date-parts" : [ [ "2014", "6", "5" ] ] }, "page" : "e1004365", "publisher" : "Public Library of Science", "title" : "Deep Evolutionary Comparison of Gene Expression Identifies Parallel Recruitment of Trans-Factors in Two Independent Origins of C4 Photosynthesis", "type" : "article-journal", "volume" : "10" }, "uris" : [ "http://www.mendeley.com/documents/?uuid=846c1b5f-6181-3605-9c1a-b3932cb6dbc1" ] } ], "mendeley" : { "formattedCitation" : "[50]", "plainTextFormattedCitation" : "[50]", "previouslyFormattedCitation" : "[50]" }, "properties" : {  }, "schema" : "https://github.com/citation-style-language/schema/raw/master/csl-citation.json" }</w:instrText>
       </w:r>
       <w:r>
         <w:rPr>
@@ -5267,7 +5821,7 @@
           <w:rFonts w:eastAsia="Times New Roman"/>
           <w:noProof/>
         </w:rPr>
-        <w:t>[49]</w:t>
+        <w:t>[50]</w:t>
       </w:r>
       <w:r>
         <w:rPr>
@@ -5332,13 +5886,27 @@
         <w:rPr>
           <w:rFonts w:eastAsia="Times New Roman"/>
         </w:rPr>
-        <w:t>Benchmarking Universal Single-Copy O</w:t>
-      </w:r>
-      <w:r>
-        <w:rPr>
-          <w:rFonts w:eastAsia="Times New Roman"/>
-        </w:rPr>
-        <w:t>rthologs (BUSCO) software (ve</w:t>
+        <w:t xml:space="preserve">Benchmarking Universal Single-Copy </w:t>
+      </w:r>
+      <w:proofErr w:type="spellStart"/>
+      <w:r>
+        <w:rPr>
+          <w:rFonts w:eastAsia="Times New Roman"/>
+        </w:rPr>
+        <w:t>O</w:t>
+      </w:r>
+      <w:r>
+        <w:rPr>
+          <w:rFonts w:eastAsia="Times New Roman"/>
+        </w:rPr>
+        <w:t>rthologs</w:t>
+      </w:r>
+      <w:proofErr w:type="spellEnd"/>
+      <w:r>
+        <w:rPr>
+          <w:rFonts w:eastAsia="Times New Roman"/>
+        </w:rPr>
+        <w:t xml:space="preserve"> (BUSCO) software (ve</w:t>
       </w:r>
       <w:r>
         <w:rPr>
@@ -5380,13 +5948,27 @@
         <w:rPr>
           <w:rFonts w:eastAsia="Times New Roman"/>
         </w:rPr>
-        <w:t xml:space="preserve"> p</w:t>
-      </w:r>
-      <w:r>
-        <w:rPr>
-          <w:rFonts w:eastAsia="Times New Roman"/>
-        </w:rPr>
-        <w:t xml:space="preserve">rotistans </w:t>
+        <w:t xml:space="preserve"> </w:t>
+      </w:r>
+      <w:proofErr w:type="spellStart"/>
+      <w:r>
+        <w:rPr>
+          <w:rFonts w:eastAsia="Times New Roman"/>
+        </w:rPr>
+        <w:t>p</w:t>
+      </w:r>
+      <w:r>
+        <w:rPr>
+          <w:rFonts w:eastAsia="Times New Roman"/>
+        </w:rPr>
+        <w:t>rotistans</w:t>
+      </w:r>
+      <w:proofErr w:type="spellEnd"/>
+      <w:r>
+        <w:rPr>
+          <w:rFonts w:eastAsia="Times New Roman"/>
+        </w:rPr>
+        <w:t xml:space="preserve"> </w:t>
       </w:r>
       <w:r>
         <w:rPr>
@@ -5428,7 +6010,7 @@
         <w:rPr>
           <w:rFonts w:eastAsia="Times New Roman"/>
         </w:rPr>
-        <w:instrText>ADDIN CSL_CITATION { "citationItems" : [ { "id" : "ITEM-1", "itemData" : { "DOI" : "10.1093/bioinformatics/btv351", "ISSN" : "1367-4803", "author" : [ { "dropping-particle" : "", "family" : "Sim\u00e3o", "given" : "Felipe A.", "non-dropping-particle" : "", "parse-names" : false, "suffix" : "" }, { "dropping-particle" : "", "family" : "Waterhouse", "given" : "Robert M.", "non-dropping-particle" : "", "parse-names" : false, "suffix" : "" }, { "dropping-particle" : "", "family" : "Ioannidis", "given" : "Panagiotis", "non-dropping-particle" : "", "parse-names" : false, "suffix" : "" }, { "dropping-particle" : "V.", "family" : "Kriventseva", "given" : "Evgenia", "non-dropping-particle" : "", "parse-names" : false, "suffix" : "" }, { "dropping-particle" : "", "family" : "Zdobnov", "given" : "Evgeny M.", "non-dropping-particle" : "", "parse-names" : false, "suffix" : "" } ], "container-title" : "Bioinformatics", "id" : "ITEM-1", "issue" : "19", "issued" : { "date-parts" : [ [ "2015", "10", "1" ] ] }, "page" : "3210-3212", "publisher" : "Oxford University Press", "title" : "BUSCO: assessing genome assembly and annotation completeness with single-copy orthologs", "type" : "article-journal", "volume" : "31" }, "uris" : [ "http://www.mendeley.com/documents/?uuid=1c4c4153-491c-3e02-bc6d-65c6794e3c03" ] } ], "mendeley" : { "formattedCitation" : "[50]", "plainTextFormattedCitation" : "[50]", "previouslyFormattedCitation" : "[50]" }, "properties" : {  }, "schema" : "https://github.com/citation-style-language/schema/raw/master/csl-citation.json" }</w:instrText>
+        <w:instrText>ADDIN CSL_CITATION { "citationItems" : [ { "id" : "ITEM-1", "itemData" : { "DOI" : "10.1093/bioinformatics/btv351", "ISSN" : "1367-4803", "author" : [ { "dropping-particle" : "", "family" : "Sim\u00e3o", "given" : "Felipe A.", "non-dropping-particle" : "", "parse-names" : false, "suffix" : "" }, { "dropping-particle" : "", "family" : "Waterhouse", "given" : "Robert M.", "non-dropping-particle" : "", "parse-names" : false, "suffix" : "" }, { "dropping-particle" : "", "family" : "Ioannidis", "given" : "Panagiotis", "non-dropping-particle" : "", "parse-names" : false, "suffix" : "" }, { "dropping-particle" : "V.", "family" : "Kriventseva", "given" : "Evgenia", "non-dropping-particle" : "", "parse-names" : false, "suffix" : "" }, { "dropping-particle" : "", "family" : "Zdobnov", "given" : "Evgeny M.", "non-dropping-particle" : "", "parse-names" : false, "suffix" : "" } ], "container-title" : "Bioinformatics", "id" : "ITEM-1", "issue" : "19", "issued" : { "date-parts" : [ [ "2015", "10", "1" ] ] }, "page" : "3210-3212", "publisher" : "Oxford University Press", "title" : "BUSCO: assessing genome assembly and annotation completeness with single-copy orthologs", "type" : "article-journal", "volume" : "31" }, "uris" : [ "http://www.mendeley.com/documents/?uuid=1c4c4153-491c-3e02-bc6d-65c6794e3c03" ] } ], "mendeley" : { "formattedCitation" : "[51]", "plainTextFormattedCitation" : "[51]", "previouslyFormattedCitation" : "[51]" }, "properties" : {  }, "schema" : "https://github.com/citation-style-language/schema/raw/master/csl-citation.json" }</w:instrText>
       </w:r>
       <w:r>
         <w:rPr>
@@ -5441,7 +6023,7 @@
           <w:rFonts w:eastAsia="Times New Roman"/>
           <w:noProof/>
         </w:rPr>
-        <w:t>[50]</w:t>
+        <w:t>[51]</w:t>
       </w:r>
       <w:r>
         <w:rPr>
@@ -5541,7 +6123,21 @@
         <w:rPr>
           <w:rFonts w:eastAsia="Times New Roman"/>
         </w:rPr>
-        <w:t xml:space="preserve"> HyperLogLog </w:t>
+        <w:t xml:space="preserve"> </w:t>
+      </w:r>
+      <w:proofErr w:type="spellStart"/>
+      <w:r>
+        <w:rPr>
+          <w:rFonts w:eastAsia="Times New Roman"/>
+        </w:rPr>
+        <w:t>HyperLogLog</w:t>
+      </w:r>
+      <w:proofErr w:type="spellEnd"/>
+      <w:r>
+        <w:rPr>
+          <w:rFonts w:eastAsia="Times New Roman"/>
+        </w:rPr>
+        <w:t xml:space="preserve"> </w:t>
       </w:r>
       <w:r>
         <w:rPr>
@@ -5579,12 +6175,14 @@
         </w:rPr>
         <w:t xml:space="preserve">the </w:t>
       </w:r>
+      <w:proofErr w:type="spellStart"/>
       <w:r>
         <w:rPr>
           <w:rFonts w:eastAsia="Times New Roman"/>
         </w:rPr>
         <w:t>khmer</w:t>
       </w:r>
+      <w:proofErr w:type="spellEnd"/>
       <w:r>
         <w:rPr>
           <w:rFonts w:eastAsia="Times New Roman"/>
@@ -5607,7 +6205,7 @@
         <w:rPr>
           <w:rFonts w:eastAsia="Times New Roman"/>
         </w:rPr>
-        <w:instrText>ADDIN CSL_CITATION { "citationItems" : [ { "id" : "ITEM-1", "itemData" : { "DOI" : "10.1101/056846", "abstract" : "We present an open implementation of the HyperLogLog cardinality estimation sketch for counting fixed-length substrings of DNA strings (k-mers). The HyperLogLog sketch implementation is in C++ with a Python interface, and is distributed as part of the khmer software package. khmer is freely available from \\url{https://github.com/dib-lab/khmer} under a BSD License. The features presented here are included in version 1.4 and later.", "author" : [ { "dropping-particle" : "", "family" : "Irber Junior", "given" : "Luiz Carlos", "non-dropping-particle" : "", "parse-names" : false, "suffix" : "" }, { "dropping-particle" : "", "family" : "Brown", "given" : "C. Titus", "non-dropping-particle" : "", "parse-names" : false, "suffix" : "" } ], "container-title" : "doi.org", "id" : "ITEM-1", "issued" : { "date-parts" : [ [ "2016", "6", "7" ] ] }, "page" : "056846", "publisher" : "Cold Spring Harbor Laboratory", "title" : "Efficient cardinality estimation for k-mers in large DNA sequencing data sets", "type" : "article-journal" }, "uris" : [ "http://www.mendeley.com/documents/?uuid=86115128-bd01-32ba-a54c-513a0e9a712a" ] }, { "id" : "ITEM-2", "itemData" : { "DOI" : "10.12688/f1000research.6924.1", "ISBN" : "2046-1402", "ISSN" : "2046-1402", "PMID" : "26535114", "abstract" : "The khmer package is a freely available software library for working efficiently\u00a0with fixed length DNA words, or k-mers. khmer provides implementations of a\u00a0probabilistic k-mer counting data structure, a compressible De Bruijn graph representation,\u00a0De Bruijn graph partitioning, and digital normalization. khmer is implemented\u00a0in C++ and Python, and is freely available under the BSD license at\u00a0 https://github.com/dib-lab/khmer/.", "author" : [ { "dropping-particle" : "", "family" : "Crusoe", "given" : "Michael R", "non-dropping-particle" : "", "parse-names" : false, "suffix" : "" }, { "dropping-particle" : "", "family" : "Alameldin", "given" : "Hussien F", "non-dropping-particle" : "", "parse-names" : false, "suffix" : "" }, { "dropping-particle" : "", "family" : "Awad", "given" : "Sherine", "non-dropping-particle" : "", "parse-names" : false, "suffix" : "" }, { "dropping-particle" : "", "family" : "Boucher", "given" : "Elmar", "non-dropping-particle" : "", "parse-names" : false, "suffix" : "" }, { "dropping-particle" : "", "family" : "Caldwell", "given" : "Adam", "non-dropping-particle" : "", "parse-names" : false, "suffix" : "" }, { "dropping-particle" : "", "family" : "Cartwright", "given" : "Reed", "non-dropping-particle" : "", "parse-names" : false, "suffix" : "" }, { "dropping-particle" : "", "family" : "Charbonneau", "given" : "Amanda", "non-dropping-particle" : "", "parse-names" : false, "suffix" : "" }, { "dropping-particle" : "", "family" : "Constantinides", "given" : "Bede", "non-dropping-particle" : "", "parse-names" : false, "suffix" : "" }, { "dropping-particle" : "", "family" : "Edvenson", "given" : "Greg", "non-dropping-particle" : "", "parse-names" : false, "suffix" : "" }, { "dropping-particle" : "", "family" : "Fay", "given" : "Scott", "non-dropping-particle" : "", "parse-names" : false, "suffix" : "" }, { "dropping-particle" : "", "family" : "Fenton", "given" : "Jacob", "non-dropping-particle" : "", "parse-names" : false, "suffix" : "" }, { "dropping-particle" : "", "family" : "Fenzl", "given" : "Thomas", "non-dropping-particle" : "", "parse-names" : false, "suffix" : "" }, { "dropping-particle" : "", "family" : "Fish", "given" : "Jordan", "non-dropping-particle" : "", "parse-names" : false, "suffix" : "" }, { "dropping-particle" : "", "family" : "Garcia-Gutierrez", "given" : "Leonor", "non-dropping-particle" : "", "parse-names" : false, "suffix" : "" }, { "dropping-particle" : "", "family" : "Garland", "given" : "Phillip", "non-dropping-particle" : "", "parse-names" : false, "suffix" : "" }, { "dropping-particle" : "", "family" : "Gluck", "given" : "Jonathan", "non-dropping-particle" : "", "parse-names" : false, "suffix" : "" }, { "dropping-particle" : "", "family" : "Gonz\u00e1lez", "given" : "Iv\u00e1n", "non-dropping-particle" : "", "parse-names" : false, "suffix" : "" }, { "dropping-particle" : "", "family" : "Guermond", "given" : "Sarah", "non-dropping-particle" : "", "parse-names" : false, "suffix" : "" }, { "dropping-particle" : "", "family" : "Guo", "given" : "Jiarong", "non-dropping-particle" : "", "parse-names" : false, "suffix" : "" }, { "dropping-particle" : "", "family" : "Gupta", "given" : "Aditi", "non-dropping-particle" : "", "parse-names" : false, "suffix" : "" }, { "dropping-particle" : "", "family" : "Herr", "given" : "Joshua R", "non-dropping-particle" : "", "parse-names" : false, "suffix" : "" }, { "dropping-particle" : "", "family" : "Howe", "given" : "Adina", "non-dropping-particle" : "", "parse-names" : false, "suffix" : "" }, { "dropping-particle" : "", "family" : "Hyer", "given" : "Alex", "non-dropping-particle" : "", "parse-names" : false, "suffix" : "" }, { "dropping-particle" : "", "family" : "H\u00e4rpfer", "given" : "Andreas", "non-dropping-particle" : "", "parse-names" : false, "suffix" : "" }, { "dropping-particle" : "", "family" : "Irber", "given" : "Luiz", "non-dropping-particle" : "", "parse-names" : false, "suffix" : "" }, { "dropping-particle" : "", "family" : "Kidd", "given" : "Rhys", "non-dropping-particle" : "", "parse-names" : false, "suffix" : "" }, { "dropping-particle" : "", "family" : "Lin", "given" : "David", "non-dropping-particle" : "", "parse-names" : false, "suffix" : "" }, { "dropping-particle" : "", "family" : "Lippi", "given" : "Justin", "non-dropping-particle" : "", "parse-names" : false, "suffix" : "" }, { "dropping-particle" : "", "family" : "Mansour", "given" : "Tamer", "non-dropping-particle" : "", "parse-names" : false, "suffix" : "" }, { "dropping-particle" : "", "family" : "McA'Nulty", "given" : "Pamela", "non-dropping-particle" : "", "parse-names" : false, "suffix" : "" }, { "dropping-particle" : "", "family" : "McDonald", "given" : "Eric", "non-dropping-particle" : "", "parse-names" : false, "suffix" : "" }, { "dropping-particle" : "", "family" : "Mizzi", "given" : "Jessica", "non-dropping-particle" : "", "parse-names" : false, "suffix" : "" }, { "dropping-particle" : "", "family" : "Murray", "given" : "Kevin D", "non-dropping-particle" : "", "parse-names" : false, "suffix" : "" }, { "dropping-particle" : "", "family" : "Nahum", "given" : "Joshua R", "non-dropping-particle" : "", "parse-names" : false, "suffix" : "" }, { "dropping-particle" : "", "family" : "Nanlohy", "given" : "Kaben", "non-dropping-particle" : "", "parse-names" : false, "suffix" : "" }, { "dropping-particle" : "", "family" : "Nederbragt", "given" : "Alexander Johan", "non-dropping-particle" : "", "parse-names" : false, "suffix" : "" }, { "dropping-particle" : "", "family" : "Ortiz-Zuazaga", "given" : "Humberto", "non-dropping-particle" : "", "parse-names" : false, "suffix" : "" }, { "dropping-particle" : "", "family" : "Ory", "given" : "Jeramia", "non-dropping-particle" : "", "parse-names" : false, "suffix" : "" }, { "dropping-particle" : "", "family" : "Pell", "given" : "Jason", "non-dropping-particle" : "", "parse-names" : false, "suffix" : "" }, { "dropping-particle" : "", "family" : "Pepe-Ranney", "given" : "Charles", "non-dropping-particle" : "", "parse-names" : false, "suffix" : "" }, { "dropping-particle" : "", "family" : "Russ", "given" : "Zachary N", "non-dropping-particle" : "", "parse-names" : false, "suffix" : "" }, { "dropping-particle" : "", "family" : "Schwarz", "given" : "Erich", "non-dropping-particle" : "", "parse-names" : false, "suffix" : "" }, { "dropping-particle" : "", "family" : "Scott", "given" : "Camille", "non-dropping-particle" : "", "parse-names" : false, "suffix" : "" }, { "dropping-particle" : "", "family" : "Seaman", "given" : "Josiah", "non-dropping-particle" : "", "parse-names" : false, "suffix" : "" }, { "dropping-particle" : "", "family" : "Sievert", "given" : "Scott", "non-dropping-particle" : "", "parse-names" : false, "suffix" : "" }, { "dropping-particle" : "", "family" : "Simpson", "given" : "Jared", "non-dropping-particle" : "", "parse-names" : false, "suffix" : "" }, { "dropping-particle" : "", "family" : "Skennerton", "given" : "Connor T", "non-dropping-particle" : "", "parse-names" : false, "suffix" : "" }, { "dropping-particle" : "", "family" : "Spencer", "given" : "James", "non-dropping-particle" : "", "parse-names" : false, "suffix" : "" }, { "dropping-particle" : "", "family" : "Srinivasan", "given" : "Ramakrishnan", "non-dropping-particle" : "", "parse-names" : false, "suffix" : "" }, { "dropping-particle" : "", "family" : "Standage", "given" : "Daniel", "non-dropping-particle" : "", "parse-names" : false, "suffix" : "" }, { "dropping-particle" : "", "family" : "Stapleton", "given" : "James A", "non-dropping-particle" : "", "parse-names" : false, "suffix" : "" }, { "dropping-particle" : "", "family" : "Steinman", "given" : "Susan R", "non-dropping-particle" : "", "parse-names" : false, "suffix" : "" }, { "dropping-particle" : "", "family" : "Stein", "given" : "Joe", "non-dropping-particle" : "", "parse-names" : false, "suffix" : "" }, { "dropping-particle" : "", "family" : "Taylor", "given" : "Benjamin", "non-dropping-particle" : "", "parse-names" : false, "suffix" : "" }, { "dropping-particle" : "", "family" : "Trimble", "given" : "Will", "non-dropping-particle" : "", "parse-names" : false, "suffix" : "" }, { "dropping-particle" : "", "family" : "Wiencko", "given" : "Heather L", "non-dropping-particle" : "", "parse-names" : false, "suffix" : "" }, { "dropping-particle" : "", "family" : "Wright", "given" : "Michael", "non-dropping-particle" : "", "parse-names" : false, "suffix" : "" }, { "dropping-particle" : "", "family" : "Wyss", "given" : "Brian", "non-dropping-particle" : "", "parse-names" : false, "suffix" : "" }, { "dropping-particle" : "", "family" : "Zhang", "given" : "Qingpeng", "non-dropping-particle" : "", "parse-names" : false, "suffix" : "" }, { "dropping-particle" : "", "family" : "Zyme", "given" : "En", "non-dropping-particle" : "", "parse-names" : false, "suffix" : "" }, { "dropping-particle" : "", "family" : "Brown", "given" : "C Titus", "non-dropping-particle" : "", "parse-names" : false, "suffix" : "" } ], "container-title" : "F1000Research", "id" : "ITEM-2", "issued" : { "date-parts" : [ [ "2015" ] ] }, "page" : "900", "title" : "The khmer software package: enabling efficient nucleotide sequence analysis.", "type" : "article-journal", "volume" : "4" }, "uris" : [ "http://www.mendeley.com/documents/?uuid=9b98fa12-00e8-4942-a578-276a1bcd9ff7" ] } ], "mendeley" : { "formattedCitation" : "[43,51]", "plainTextFormattedCitation" : "[43,51]", "previouslyFormattedCitation" : "[43,51]" }, "properties" : {  }, "schema" : "https://github.com/citation-style-language/schema/raw/master/csl-citation.json" }</w:instrText>
+        <w:instrText>ADDIN CSL_CITATION { "citationItems" : [ { "id" : "ITEM-1", "itemData" : { "DOI" : "10.1101/056846", "abstract" : "We present an open implementation of the HyperLogLog cardinality estimation sketch for counting fixed-length substrings of DNA strings (k-mers). The HyperLogLog sketch implementation is in C++ with a Python interface, and is distributed as part of the khmer software package. khmer is freely available from \\url{https://github.com/dib-lab/khmer} under a BSD License. The features presented here are included in version 1.4 and later.", "author" : [ { "dropping-particle" : "", "family" : "Irber Junior", "given" : "Luiz Carlos", "non-dropping-particle" : "", "parse-names" : false, "suffix" : "" }, { "dropping-particle" : "", "family" : "Brown", "given" : "C. Titus", "non-dropping-particle" : "", "parse-names" : false, "suffix" : "" } ], "container-title" : "doi.org", "id" : "ITEM-1", "issued" : { "date-parts" : [ [ "2016", "6", "7" ] ] }, "page" : "056846", "publisher" : "Cold Spring Harbor Laboratory", "title" : "Efficient cardinality estimation for k-mers in large DNA sequencing data sets", "type" : "article-journal" }, "uris" : [ "http://www.mendeley.com/documents/?uuid=86115128-bd01-32ba-a54c-513a0e9a712a" ] }, { "id" : "ITEM-2", "itemData" : { "DOI" : "10.12688/f1000research.6924.1", "ISBN" : "2046-1402", "ISSN" : "2046-1402", "PMID" : "26535114", "abstract" : "The khmer package is a freely available software library for working efficiently\u00a0with fixed length DNA words, or k-mers. khmer provides implementations of a\u00a0probabilistic k-mer counting data structure, a compressible De Bruijn graph representation,\u00a0De Bruijn graph partitioning, and digital normalization. khmer is implemented\u00a0in C++ and Python, and is freely available under the BSD license at\u00a0 https://github.com/dib-lab/khmer/.", "author" : [ { "dropping-particle" : "", "family" : "Crusoe", "given" : "Michael R", "non-dropping-particle" : "", "parse-names" : false, "suffix" : "" }, { "dropping-particle" : "", "family" : "Alameldin", "given" : "Hussien F", "non-dropping-particle" : "", "parse-names" : false, "suffix" : "" }, { "dropping-particle" : "", "family" : "Awad", "given" : "Sherine", "non-dropping-particle" : "", "parse-names" : false, "suffix" : "" }, { "dropping-particle" : "", "family" : "Boucher", "given" : "Elmar", "non-dropping-particle" : "", "parse-names" : false, "suffix" : "" }, { "dropping-particle" : "", "family" : "Caldwell", "given" : "Adam", "non-dropping-particle" : "", "parse-names" : false, "suffix" : "" }, { "dropping-particle" : "", "family" : "Cartwright", "given" : "Reed", "non-dropping-particle" : "", "parse-names" : false, "suffix" : "" }, { "dropping-particle" : "", "family" : "Charbonneau", "given" : "Amanda", "non-dropping-particle" : "", "parse-names" : false, "suffix" : "" }, { "dropping-particle" : "", "family" : "Constantinides", "given" : "Bede", "non-dropping-particle" : "", "parse-names" : false, "suffix" : "" }, { "dropping-particle" : "", "family" : "Edvenson", "given" : "Greg", "non-dropping-particle" : "", "parse-names" : false, "suffix" : "" }, { "dropping-particle" : "", "family" : "Fay", "given" : "Scott", "non-dropping-particle" : "", "parse-names" : false, "suffix" : "" }, { "dropping-particle" : "", "family" : "Fenton", "given" : "Jacob", "non-dropping-particle" : "", "parse-names" : false, "suffix" : "" }, { "dropping-particle" : "", "family" : "Fenzl", "given" : "Thomas", "non-dropping-particle" : "", "parse-names" : false, "suffix" : "" }, { "dropping-particle" : "", "family" : "Fish", "given" : "Jordan", "non-dropping-particle" : "", "parse-names" : false, "suffix" : "" }, { "dropping-particle" : "", "family" : "Garcia-Gutierrez", "given" : "Leonor", "non-dropping-particle" : "", "parse-names" : false, "suffix" : "" }, { "dropping-particle" : "", "family" : "Garland", "given" : "Phillip", "non-dropping-particle" : "", "parse-names" : false, "suffix" : "" }, { "dropping-particle" : "", "family" : "Gluck", "given" : "Jonathan", "non-dropping-particle" : "", "parse-names" : false, "suffix" : "" }, { "dropping-particle" : "", "family" : "Gonz\u00e1lez", "given" : "Iv\u00e1n", "non-dropping-particle" : "", "parse-names" : false, "suffix" : "" }, { "dropping-particle" : "", "family" : "Guermond", "given" : "Sarah", "non-dropping-particle" : "", "parse-names" : false, "suffix" : "" }, { "dropping-particle" : "", "family" : "Guo", "given" : "Jiarong", "non-dropping-particle" : "", "parse-names" : false, "suffix" : "" }, { "dropping-particle" : "", "family" : "Gupta", "given" : "Aditi", "non-dropping-particle" : "", "parse-names" : false, "suffix" : "" }, { "dropping-particle" : "", "family" : "Herr", "given" : "Joshua R", "non-dropping-particle" : "", "parse-names" : false, "suffix" : "" }, { "dropping-particle" : "", "family" : "Howe", "given" : "Adina", "non-dropping-particle" : "", "parse-names" : false, "suffix" : "" }, { "dropping-particle" : "", "family" : "Hyer", "given" : "Alex", "non-dropping-particle" : "", "parse-names" : false, "suffix" : "" }, { "dropping-particle" : "", "family" : "H\u00e4rpfer", "given" : "Andreas", "non-dropping-particle" : "", "parse-names" : false, "suffix" : "" }, { "dropping-particle" : "", "family" : "Irber", "given" : "Luiz", "non-dropping-particle" : "", "parse-names" : false, "suffix" : "" }, { "dropping-particle" : "", "family" : "Kidd", "given" : "Rhys", "non-dropping-particle" : "", "parse-names" : false, "suffix" : "" }, { "dropping-particle" : "", "family" : "Lin", "given" : "David", "non-dropping-particle" : "", "parse-names" : false, "suffix" : "" }, { "dropping-particle" : "", "family" : "Lippi", "given" : "Justin", "non-dropping-particle" : "", "parse-names" : false, "suffix" : "" }, { "dropping-particle" : "", "family" : "Mansour", "given" : "Tamer", "non-dropping-particle" : "", "parse-names" : false, "suffix" : "" }, { "dropping-particle" : "", "family" : "McA'Nulty", "given" : "Pamela", "non-dropping-particle" : "", "parse-names" : false, "suffix" : "" }, { "dropping-particle" : "", "family" : "McDonald", "given" : "Eric", "non-dropping-particle" : "", "parse-names" : false, "suffix" : "" }, { "dropping-particle" : "", "family" : "Mizzi", "given" : "Jessica", "non-dropping-particle" : "", "parse-names" : false, "suffix" : "" }, { "dropping-particle" : "", "family" : "Murray", "given" : "Kevin D", "non-dropping-particle" : "", "parse-names" : false, "suffix" : "" }, { "dropping-particle" : "", "family" : "Nahum", "given" : "Joshua R", "non-dropping-particle" : "", "parse-names" : false, "suffix" : "" }, { "dropping-particle" : "", "family" : "Nanlohy", "given" : "Kaben", "non-dropping-particle" : "", "parse-names" : false, "suffix" : "" }, { "dropping-particle" : "", "family" : "Nederbragt", "given" : "Alexander Johan", "non-dropping-particle" : "", "parse-names" : false, "suffix" : "" }, { "dropping-particle" : "", "family" : "Ortiz-Zuazaga", "given" : "Humberto", "non-dropping-particle" : "", "parse-names" : false, "suffix" : "" }, { "dropping-particle" : "", "family" : "Ory", "given" : "Jeramia", "non-dropping-particle" : "", "parse-names" : false, "suffix" : "" }, { "dropping-particle" : "", "family" : "Pell", "given" : "Jason", "non-dropping-particle" : "", "parse-names" : false, "suffix" : "" }, { "dropping-particle" : "", "family" : "Pepe-Ranney", "given" : "Charles", "non-dropping-particle" : "", "parse-names" : false, "suffix" : "" }, { "dropping-particle" : "", "family" : "Russ", "given" : "Zachary N", "non-dropping-particle" : "", "parse-names" : false, "suffix" : "" }, { "dropping-particle" : "", "family" : "Schwarz", "given" : "Erich", "non-dropping-particle" : "", "parse-names" : false, "suffix" : "" }, { "dropping-particle" : "", "family" : "Scott", "given" : "Camille", "non-dropping-particle" : "", "parse-names" : false, "suffix" : "" }, { "dropping-particle" : "", "family" : "Seaman", "given" : "Josiah", "non-dropping-particle" : "", "parse-names" : false, "suffix" : "" }, { "dropping-particle" : "", "family" : "Sievert", "given" : "Scott", "non-dropping-particle" : "", "parse-names" : false, "suffix" : "" }, { "dropping-particle" : "", "family" : "Simpson", "given" : "Jared", "non-dropping-particle" : "", "parse-names" : false, "suffix" : "" }, { "dropping-particle" : "", "family" : "Skennerton", "given" : "Connor T", "non-dropping-particle" : "", "parse-names" : false, "suffix" : "" }, { "dropping-particle" : "", "family" : "Spencer", "given" : "James", "non-dropping-particle" : "", "parse-names" : false, "suffix" : "" }, { "dropping-particle" : "", "family" : "Srinivasan", "given" : "Ramakrishnan", "non-dropping-particle" : "", "parse-names" : false, "suffix" : "" }, { "dropping-particle" : "", "family" : "Standage", "given" : "Daniel", "non-dropping-particle" : "", "parse-names" : false, "suffix" : "" }, { "dropping-particle" : "", "family" : "Stapleton", "given" : "James A", "non-dropping-particle" : "", "parse-names" : false, "suffix" : "" }, { "dropping-particle" : "", "family" : "Steinman", "given" : "Susan R", "non-dropping-particle" : "", "parse-names" : false, "suffix" : "" }, { "dropping-particle" : "", "family" : "Stein", "given" : "Joe", "non-dropping-particle" : "", "parse-names" : false, "suffix" : "" }, { "dropping-particle" : "", "family" : "Taylor", "given" : "Benjamin", "non-dropping-particle" : "", "parse-names" : false, "suffix" : "" }, { "dropping-particle" : "", "family" : "Trimble", "given" : "Will", "non-dropping-particle" : "", "parse-names" : false, "suffix" : "" }, { "dropping-particle" : "", "family" : "Wiencko", "given" : "Heather L", "non-dropping-particle" : "", "parse-names" : false, "suffix" : "" }, { "dropping-particle" : "", "family" : "Wright", "given" : "Michael", "non-dropping-particle" : "", "parse-names" : false, "suffix" : "" }, { "dropping-particle" : "", "family" : "Wyss", "given" : "Brian", "non-dropping-particle" : "", "parse-names" : false, "suffix" : "" }, { "dropping-particle" : "", "family" : "Zhang", "given" : "Qingpeng", "non-dropping-particle" : "", "parse-names" : false, "suffix" : "" }, { "dropping-particle" : "", "family" : "Zyme", "given" : "En", "non-dropping-particle" : "", "parse-names" : false, "suffix" : "" }, { "dropping-particle" : "", "family" : "Brown", "given" : "C Titus", "non-dropping-particle" : "", "parse-names" : false, "suffix" : "" } ], "container-title" : "F1000Research", "id" : "ITEM-2", "issued" : { "date-parts" : [ [ "2015" ] ] }, "page" : "900", "title" : "The khmer software package: enabling efficient nucleotide sequence analysis.", "type" : "article-journal", "volume" : "4" }, "uris" : [ "http://www.mendeley.com/documents/?uuid=9b98fa12-00e8-4942-a578-276a1bcd9ff7" ] } ], "mendeley" : { "formattedCitation" : "[44,52]", "plainTextFormattedCitation" : "[44,52]", "previouslyFormattedCitation" : "[44,52]" }, "properties" : {  }, "schema" : "https://github.com/citation-style-language/schema/raw/master/csl-citation.json" }</w:instrText>
       </w:r>
       <w:r>
         <w:rPr>
@@ -5620,7 +6218,7 @@
           <w:rFonts w:eastAsia="Times New Roman"/>
           <w:noProof/>
         </w:rPr>
-        <w:t>[43,51]</w:t>
+        <w:t>[44,52]</w:t>
       </w:r>
       <w:r>
         <w:rPr>
@@ -5716,7 +6314,7 @@
         <w:rPr>
           <w:rFonts w:eastAsia="Times New Roman"/>
         </w:rPr>
-        <w:instrText>ADDIN CSL_CITATION { "citationItems" : [ { "id" : "ITEM-1", "itemData" : { "author" : [ { "dropping-particle" : "", "family" : "Scott", "given" : "Camille", "non-dropping-particle" : "", "parse-names" : false, "suffix" : "" } ], "container-title" : "in prep.", "id" : "ITEM-1", "issued" : { "date-parts" : [ [ "2016" ] ] }, "title" : "dammit: an open and accessible de novo transcriptome annotator", "type" : "article-journal" }, "uris" : [ "http://www.mendeley.com/documents/?uuid=c1a48c03-f7df-4733-8019-d8a8bdd5f692" ] } ], "mendeley" : { "formattedCitation" : "[44]", "plainTextFormattedCitation" : "[44]", "previouslyFormattedCitation" : "[44]" }, "properties" : {  }, "schema" : "https://github.com/citation-style-language/schema/raw/master/csl-citation.json" }</w:instrText>
+        <w:instrText>ADDIN CSL_CITATION { "citationItems" : [ { "id" : "ITEM-1", "itemData" : { "author" : [ { "dropping-particle" : "", "family" : "Scott", "given" : "Camille", "non-dropping-particle" : "", "parse-names" : false, "suffix" : "" } ], "container-title" : "in prep.", "id" : "ITEM-1", "issued" : { "date-parts" : [ [ "2016" ] ] }, "title" : "dammit: an open and accessible de novo transcriptome annotator", "type" : "article-journal" }, "uris" : [ "http://www.mendeley.com/documents/?uuid=c1a48c03-f7df-4733-8019-d8a8bdd5f692" ] } ], "mendeley" : { "formattedCitation" : "[45]", "plainTextFormattedCitation" : "[45]", "previouslyFormattedCitation" : "[45]" }, "properties" : {  }, "schema" : "https://github.com/citation-style-language/schema/raw/master/csl-citation.json" }</w:instrText>
       </w:r>
       <w:r>
         <w:rPr>
@@ -5729,7 +6327,7 @@
           <w:rFonts w:eastAsia="Times New Roman"/>
           <w:noProof/>
         </w:rPr>
-        <w:t>[44]</w:t>
+        <w:t>[45]</w:t>
       </w:r>
       <w:r>
         <w:rPr>
@@ -5916,12 +6514,14 @@
         </w:rPr>
         <w:t xml:space="preserve"> using the ‘</w:t>
       </w:r>
+      <w:proofErr w:type="spellStart"/>
       <w:r>
         <w:rPr>
           <w:rFonts w:eastAsia="Times New Roman"/>
         </w:rPr>
         <w:t>agricolae</w:t>
       </w:r>
+      <w:proofErr w:type="spellEnd"/>
       <w:r>
         <w:rPr>
           <w:rFonts w:eastAsia="Times New Roman"/>
@@ -6069,12 +6669,14 @@
         </w:rPr>
         <w:t xml:space="preserve"> assemblies were completed, files were uploaded to </w:t>
       </w:r>
+      <w:proofErr w:type="spellStart"/>
       <w:r>
         <w:rPr>
           <w:rFonts w:eastAsia="Times New Roman"/>
         </w:rPr>
         <w:t>Figshare</w:t>
       </w:r>
+      <w:proofErr w:type="spellEnd"/>
       <w:r>
         <w:rPr>
           <w:rFonts w:eastAsia="Times New Roman"/>
@@ -6103,7 +6705,7 @@
         <w:rPr>
           <w:rFonts w:eastAsia="Times New Roman"/>
         </w:rPr>
-        <w:instrText>ADDIN CSL_CITATION { "citationItems" : [ { "id" : "ITEM-1", "itemData" : { "URL" : "https://doi.org/10.6084/m9.figshare.3840153.v6", "author" : [ { "dropping-particle" : "", "family" : "Johnson, L; Alexander, H; Brown", "given" : "C Titus", "non-dropping-particle" : "", "parse-names" : false, "suffix" : "" } ], "id" : "ITEM-1", "issued" : { "date-parts" : [ [ "2017" ] ] }, "title" : "Marine Microbial Eukaryotic Transcriptome Sequencing Project, re-assemblies", "type" : "webpage" }, "uris" : [ "http://www.mendeley.com/documents/?uuid=a6ac6f89-4bcd-4ea4-8782-6eb50da2bee6" ] } ], "mendeley" : { "formattedCitation" : "[52]", "plainTextFormattedCitation" : "[52]", "previouslyFormattedCitation" : "[52]" }, "properties" : {  }, "schema" : "https://github.com/citation-style-language/schema/raw/master/csl-citation.json" }</w:instrText>
+        <w:instrText>ADDIN CSL_CITATION { "citationItems" : [ { "id" : "ITEM-1", "itemData" : { "URL" : "https://doi.org/10.6084/m9.figshare.3840153.v6", "author" : [ { "dropping-particle" : "", "family" : "Johnson, L; Alexander, H; Brown", "given" : "C Titus", "non-dropping-particle" : "", "parse-names" : false, "suffix" : "" } ], "id" : "ITEM-1", "issued" : { "date-parts" : [ [ "2017" ] ] }, "title" : "Marine Microbial Eukaryotic Transcriptome Sequencing Project, re-assemblies", "type" : "webpage" }, "uris" : [ "http://www.mendeley.com/documents/?uuid=a6ac6f89-4bcd-4ea4-8782-6eb50da2bee6" ] } ], "mendeley" : { "formattedCitation" : "[53]", "plainTextFormattedCitation" : "[53]", "previouslyFormattedCitation" : "[53]" }, "properties" : {  }, "schema" : "https://github.com/citation-style-language/schema/raw/master/csl-citation.json" }</w:instrText>
       </w:r>
       <w:r>
         <w:rPr>
@@ -6116,7 +6718,7 @@
           <w:rFonts w:eastAsia="Times New Roman"/>
           <w:noProof/>
         </w:rPr>
-        <w:t>[52]</w:t>
+        <w:t>[53]</w:t>
       </w:r>
       <w:r>
         <w:rPr>
@@ -6158,7 +6760,21 @@
         <w:rPr>
           <w:rFonts w:eastAsia="Times New Roman"/>
         </w:rPr>
-        <w:t xml:space="preserve">were uploaded to zenodo and </w:t>
+        <w:t xml:space="preserve">were uploaded to </w:t>
+      </w:r>
+      <w:proofErr w:type="spellStart"/>
+      <w:r>
+        <w:rPr>
+          <w:rFonts w:eastAsia="Times New Roman"/>
+        </w:rPr>
+        <w:t>zenodo</w:t>
+      </w:r>
+      <w:proofErr w:type="spellEnd"/>
+      <w:r>
+        <w:rPr>
+          <w:rFonts w:eastAsia="Times New Roman"/>
+        </w:rPr>
+        <w:t xml:space="preserve"> and </w:t>
       </w:r>
       <w:r>
         <w:rPr>
@@ -6182,7 +6798,7 @@
         <w:rPr>
           <w:rFonts w:eastAsia="Times New Roman"/>
         </w:rPr>
-        <w:instrText>ADDIN CSL_CITATION { "citationItems" : [ { "id" : "ITEM-1", "itemData" : { "DOI" : "10.5281/ZENODO.257410", "author" : [ { "dropping-particle" : "", "family" : "Johnson", "given" : "Lisa K.", "non-dropping-particle" : "", "parse-names" : false, "suffix" : "" }, { "dropping-particle" : "", "family" : "Alexander", "given" : "Harriet", "non-dropping-particle" : "", "parse-names" : false, "suffix" : "" }, { "dropping-particle" : "", "family" : "Brown", "given" : "C. Titus", "non-dropping-particle" : "", "parse-names" : false, "suffix" : "" } ], "id" : "ITEM-1", "issued" : { "date-parts" : [ [ "2017", "1", "23" ] ] }, "title" : "(all datasets) MMETSP re-assemblies", "type" : "article-journal" }, "uris" : [ "http://www.mendeley.com/documents/?uuid=9524ec51-8bc2-33bd-90bb-3b4d32ede27f" ] } ], "mendeley" : { "formattedCitation" : "[53]", "plainTextFormattedCitation" : "[53]", "previouslyFormattedCitation" : "[53]" }, "properties" : {  }, "schema" : "https://github.com/citation-style-language/schema/raw/master/csl-citation.json" }</w:instrText>
+        <w:instrText>ADDIN CSL_CITATION { "citationItems" : [ { "id" : "ITEM-1", "itemData" : { "DOI" : "10.5281/ZENODO.257410", "author" : [ { "dropping-particle" : "", "family" : "Johnson", "given" : "Lisa K.", "non-dropping-particle" : "", "parse-names" : false, "suffix" : "" }, { "dropping-particle" : "", "family" : "Alexander", "given" : "Harriet", "non-dropping-particle" : "", "parse-names" : false, "suffix" : "" }, { "dropping-particle" : "", "family" : "Brown", "given" : "C. Titus", "non-dropping-particle" : "", "parse-names" : false, "suffix" : "" } ], "id" : "ITEM-1", "issued" : { "date-parts" : [ [ "2017", "1", "23" ] ] }, "title" : "(all datasets) MMETSP re-assemblies", "type" : "article-journal" }, "uris" : [ "http://www.mendeley.com/documents/?uuid=9524ec51-8bc2-33bd-90bb-3b4d32ede27f" ] } ], "mendeley" : { "formattedCitation" : "[54]", "plainTextFormattedCitation" : "[54]", "previouslyFormattedCitation" : "[54]" }, "properties" : {  }, "schema" : "https://github.com/citation-style-language/schema/raw/master/csl-citation.json" }</w:instrText>
       </w:r>
       <w:r>
         <w:rPr>
@@ -6195,7 +6811,7 @@
           <w:rFonts w:eastAsia="Times New Roman"/>
           <w:noProof/>
         </w:rPr>
-        <w:t>[53]</w:t>
+        <w:t>[54]</w:t>
       </w:r>
       <w:r>
         <w:rPr>
@@ -6326,11 +6942,19 @@
         </w:rPr>
         <w:t>Trans-</w:t>
       </w:r>
-      <w:r>
-        <w:rPr>
-          <w:rFonts w:eastAsia="Times New Roman"/>
-        </w:rPr>
-        <w:t xml:space="preserve">ABySS-based </w:t>
+      <w:proofErr w:type="spellStart"/>
+      <w:r>
+        <w:rPr>
+          <w:rFonts w:eastAsia="Times New Roman"/>
+        </w:rPr>
+        <w:t>ABySS</w:t>
+      </w:r>
+      <w:proofErr w:type="spellEnd"/>
+      <w:r>
+        <w:rPr>
+          <w:rFonts w:eastAsia="Times New Roman"/>
+        </w:rPr>
+        <w:t xml:space="preserve">-based </w:t>
       </w:r>
       <w:r>
         <w:rPr>
@@ -6380,7 +7004,21 @@
         <w:rPr>
           <w:rFonts w:eastAsia="Times New Roman"/>
         </w:rPr>
-        <w:t xml:space="preserve">re contigs </w:t>
+        <w:t xml:space="preserve">re </w:t>
+      </w:r>
+      <w:proofErr w:type="spellStart"/>
+      <w:r>
+        <w:rPr>
+          <w:rFonts w:eastAsia="Times New Roman"/>
+        </w:rPr>
+        <w:t>contigs</w:t>
+      </w:r>
+      <w:proofErr w:type="spellEnd"/>
+      <w:r>
+        <w:rPr>
+          <w:rFonts w:eastAsia="Times New Roman"/>
+        </w:rPr>
+        <w:t xml:space="preserve"> </w:t>
       </w:r>
       <w:r>
         <w:rPr>
@@ -6416,7 +7054,21 @@
         <w:rPr>
           <w:rFonts w:eastAsia="Times New Roman"/>
         </w:rPr>
-        <w:t xml:space="preserve">The mean number of contigs in the </w:t>
+        <w:t xml:space="preserve">The mean number of </w:t>
+      </w:r>
+      <w:proofErr w:type="spellStart"/>
+      <w:r>
+        <w:rPr>
+          <w:rFonts w:eastAsia="Times New Roman"/>
+        </w:rPr>
+        <w:t>contigs</w:t>
+      </w:r>
+      <w:proofErr w:type="spellEnd"/>
+      <w:r>
+        <w:rPr>
+          <w:rFonts w:eastAsia="Times New Roman"/>
+        </w:rPr>
+        <w:t xml:space="preserve"> in the </w:t>
       </w:r>
       <w:r>
         <w:rPr>
@@ -6478,7 +7130,21 @@
         <w:rPr>
           <w:rFonts w:eastAsia="Times New Roman"/>
         </w:rPr>
-        <w:t xml:space="preserve">number of contigs in the </w:t>
+        <w:t xml:space="preserve">number of </w:t>
+      </w:r>
+      <w:proofErr w:type="spellStart"/>
+      <w:r>
+        <w:rPr>
+          <w:rFonts w:eastAsia="Times New Roman"/>
+        </w:rPr>
+        <w:t>contigs</w:t>
+      </w:r>
+      <w:proofErr w:type="spellEnd"/>
+      <w:r>
+        <w:rPr>
+          <w:rFonts w:eastAsia="Times New Roman"/>
+        </w:rPr>
+        <w:t xml:space="preserve"> in the </w:t>
       </w:r>
       <w:r>
         <w:rPr>
@@ -6585,7 +7251,21 @@
         <w:rPr>
           <w:rFonts w:eastAsia="Times New Roman"/>
         </w:rPr>
-        <w:t xml:space="preserve">number of contigs </w:t>
+        <w:t xml:space="preserve">number of </w:t>
+      </w:r>
+      <w:proofErr w:type="spellStart"/>
+      <w:r>
+        <w:rPr>
+          <w:rFonts w:eastAsia="Times New Roman"/>
+        </w:rPr>
+        <w:t>contigs</w:t>
+      </w:r>
+      <w:proofErr w:type="spellEnd"/>
+      <w:r>
+        <w:rPr>
+          <w:rFonts w:eastAsia="Times New Roman"/>
+        </w:rPr>
+        <w:t xml:space="preserve"> </w:t>
       </w:r>
       <w:r>
         <w:rPr>
@@ -6635,11 +7315,19 @@
         </w:rPr>
         <w:t xml:space="preserve">Moreover, the </w:t>
       </w:r>
-      <w:r>
-        <w:rPr>
-          <w:rFonts w:eastAsia="Times New Roman"/>
-        </w:rPr>
-        <w:t xml:space="preserve">Transrate scores </w:t>
+      <w:proofErr w:type="spellStart"/>
+      <w:r>
+        <w:rPr>
+          <w:rFonts w:eastAsia="Times New Roman"/>
+        </w:rPr>
+        <w:t>Transrate</w:t>
+      </w:r>
+      <w:proofErr w:type="spellEnd"/>
+      <w:r>
+        <w:rPr>
+          <w:rFonts w:eastAsia="Times New Roman"/>
+        </w:rPr>
+        <w:t xml:space="preserve"> scores </w:t>
       </w:r>
       <w:r>
         <w:rPr>
@@ -6735,11 +7423,19 @@
         </w:rPr>
         <w:t>) t</w:t>
       </w:r>
-      <w:r>
-        <w:rPr>
-          <w:rFonts w:eastAsia="Times New Roman"/>
-        </w:rPr>
-        <w:t>han the NCGR assemblies (0.</w:t>
+      <w:proofErr w:type="spellStart"/>
+      <w:r>
+        <w:rPr>
+          <w:rFonts w:eastAsia="Times New Roman"/>
+        </w:rPr>
+        <w:t>han</w:t>
+      </w:r>
+      <w:proofErr w:type="spellEnd"/>
+      <w:r>
+        <w:rPr>
+          <w:rFonts w:eastAsia="Times New Roman"/>
+        </w:rPr>
+        <w:t xml:space="preserve"> the NCGR assemblies (0.</w:t>
       </w:r>
       <w:r>
         <w:rPr>
@@ -6850,7 +7546,23 @@
           <w:rFonts w:eastAsia="Times New Roman"/>
           <w:b/>
         </w:rPr>
-        <w:t>assemblies contained most of the NCGR contigs as well as new content</w:t>
+        <w:t xml:space="preserve">assemblies contained most of the NCGR </w:t>
+      </w:r>
+      <w:proofErr w:type="spellStart"/>
+      <w:r>
+        <w:rPr>
+          <w:rFonts w:eastAsia="Times New Roman"/>
+          <w:b/>
+        </w:rPr>
+        <w:t>contigs</w:t>
+      </w:r>
+      <w:proofErr w:type="spellEnd"/>
+      <w:r>
+        <w:rPr>
+          <w:rFonts w:eastAsia="Times New Roman"/>
+          <w:b/>
+        </w:rPr>
+        <w:t xml:space="preserve"> as well as new content</w:t>
       </w:r>
     </w:p>
     <w:p>
@@ -6963,7 +7675,21 @@
         <w:rPr>
           <w:rFonts w:eastAsia="Times New Roman"/>
         </w:rPr>
-        <w:t xml:space="preserve">sembly contains the same contig </w:t>
+        <w:t xml:space="preserve">sembly contains the same </w:t>
+      </w:r>
+      <w:proofErr w:type="spellStart"/>
+      <w:r>
+        <w:rPr>
+          <w:rFonts w:eastAsia="Times New Roman"/>
+        </w:rPr>
+        <w:t>contig</w:t>
+      </w:r>
+      <w:proofErr w:type="spellEnd"/>
+      <w:r>
+        <w:rPr>
+          <w:rFonts w:eastAsia="Times New Roman"/>
+        </w:rPr>
+        <w:t xml:space="preserve"> </w:t>
       </w:r>
       <w:r>
         <w:rPr>
@@ -7015,13 +7741,31 @@
         </w:rPr>
         <w:t>(</w:t>
       </w:r>
+      <w:proofErr w:type="spellStart"/>
       <w:r>
         <w:rPr>
           <w:rFonts w:eastAsia="Times New Roman"/>
           <w:i/>
         </w:rPr>
-        <w:t>Chattonella subsalsa</w:t>
-      </w:r>
+        <w:t>Chattonella</w:t>
+      </w:r>
+      <w:proofErr w:type="spellEnd"/>
+      <w:r>
+        <w:rPr>
+          <w:rFonts w:eastAsia="Times New Roman"/>
+          <w:i/>
+        </w:rPr>
+        <w:t xml:space="preserve"> </w:t>
+      </w:r>
+      <w:proofErr w:type="spellStart"/>
+      <w:r>
+        <w:rPr>
+          <w:rFonts w:eastAsia="Times New Roman"/>
+          <w:i/>
+        </w:rPr>
+        <w:t>subsalsa</w:t>
+      </w:r>
+      <w:proofErr w:type="spellEnd"/>
       <w:r>
         <w:rPr>
           <w:rFonts w:eastAsia="Times New Roman"/>
@@ -7052,11 +7796,19 @@
         </w:rPr>
         <w:t xml:space="preserve"> </w:t>
       </w:r>
-      <w:r>
-        <w:rPr>
-          <w:rFonts w:eastAsia="Times New Roman"/>
-        </w:rPr>
-        <w:t xml:space="preserve">contigs and </w:t>
+      <w:proofErr w:type="spellStart"/>
+      <w:r>
+        <w:rPr>
+          <w:rFonts w:eastAsia="Times New Roman"/>
+        </w:rPr>
+        <w:t>contigs</w:t>
+      </w:r>
+      <w:proofErr w:type="spellEnd"/>
+      <w:r>
+        <w:rPr>
+          <w:rFonts w:eastAsia="Times New Roman"/>
+        </w:rPr>
+        <w:t xml:space="preserve"> and </w:t>
       </w:r>
       <w:r>
         <w:rPr>
@@ -7131,7 +7883,21 @@
         <w:rPr>
           <w:rFonts w:eastAsia="Times New Roman"/>
         </w:rPr>
-        <w:t xml:space="preserve"> assembly of the same sample had 18,873 contigs and a CRBB score of </w:t>
+        <w:t xml:space="preserve"> assembly of the same sample had 18,873 </w:t>
+      </w:r>
+      <w:proofErr w:type="spellStart"/>
+      <w:r>
+        <w:rPr>
+          <w:rFonts w:eastAsia="Times New Roman"/>
+        </w:rPr>
+        <w:t>contigs</w:t>
+      </w:r>
+      <w:proofErr w:type="spellEnd"/>
+      <w:r>
+        <w:rPr>
+          <w:rFonts w:eastAsia="Times New Roman"/>
+        </w:rPr>
+        <w:t xml:space="preserve"> and a CRBB score of </w:t>
       </w:r>
       <w:r>
         <w:rPr>
@@ -7445,7 +8211,21 @@
         <w:rPr>
           <w:rFonts w:eastAsia="Times New Roman"/>
         </w:rPr>
-        <w:t xml:space="preserve">more contigs from the NCGR assemblies were included in the </w:t>
+        <w:t xml:space="preserve">more </w:t>
+      </w:r>
+      <w:proofErr w:type="spellStart"/>
+      <w:r>
+        <w:rPr>
+          <w:rFonts w:eastAsia="Times New Roman"/>
+        </w:rPr>
+        <w:t>contigs</w:t>
+      </w:r>
+      <w:proofErr w:type="spellEnd"/>
+      <w:r>
+        <w:rPr>
+          <w:rFonts w:eastAsia="Times New Roman"/>
+        </w:rPr>
+        <w:t xml:space="preserve"> from the NCGR assemblies were included in the </w:t>
       </w:r>
       <w:r>
         <w:rPr>
@@ -7520,11 +8300,19 @@
         </w:rPr>
         <w:t>k-</w:t>
       </w:r>
-      <w:r>
-        <w:rPr>
-          <w:rFonts w:eastAsia="Times New Roman"/>
-        </w:rPr>
-        <w:t xml:space="preserve">mer content found in the </w:t>
+      <w:proofErr w:type="spellStart"/>
+      <w:r>
+        <w:rPr>
+          <w:rFonts w:eastAsia="Times New Roman"/>
+        </w:rPr>
+        <w:t>mer</w:t>
+      </w:r>
+      <w:proofErr w:type="spellEnd"/>
+      <w:r>
+        <w:rPr>
+          <w:rFonts w:eastAsia="Times New Roman"/>
+        </w:rPr>
+        <w:t xml:space="preserve"> content found in the </w:t>
       </w:r>
       <w:r>
         <w:rPr>
@@ -7585,7 +8373,21 @@
         <w:rPr>
           <w:rFonts w:eastAsia="Times New Roman"/>
         </w:rPr>
-        <w:t xml:space="preserve">-mers in the DIB re-assemblies compared to NCGR assemblies (Figure </w:t>
+        <w:t>-</w:t>
+      </w:r>
+      <w:proofErr w:type="spellStart"/>
+      <w:r>
+        <w:rPr>
+          <w:rFonts w:eastAsia="Times New Roman"/>
+        </w:rPr>
+        <w:t>mers</w:t>
+      </w:r>
+      <w:proofErr w:type="spellEnd"/>
+      <w:r>
+        <w:rPr>
+          <w:rFonts w:eastAsia="Times New Roman"/>
+        </w:rPr>
+        <w:t xml:space="preserve"> in the DIB re-assemblies compared to NCGR assemblies (Figure </w:t>
       </w:r>
       <w:r>
         <w:rPr>
@@ -7661,13 +8463,41 @@
         <w:rPr>
           <w:rFonts w:eastAsia="Times New Roman"/>
         </w:rPr>
-        <w:t>First, the estimated content of open reading frames (ORFs), or coding regions, across contigs was quantified. T</w:t>
-      </w:r>
-      <w:r>
-        <w:rPr>
-          <w:rFonts w:eastAsia="Times New Roman"/>
-        </w:rPr>
-        <w:t xml:space="preserve">hough DIB re-assemblies had more contigs, the </w:t>
+        <w:t xml:space="preserve">First, the estimated content of open reading frames (ORFs), or coding regions, across </w:t>
+      </w:r>
+      <w:proofErr w:type="spellStart"/>
+      <w:r>
+        <w:rPr>
+          <w:rFonts w:eastAsia="Times New Roman"/>
+        </w:rPr>
+        <w:t>contigs</w:t>
+      </w:r>
+      <w:proofErr w:type="spellEnd"/>
+      <w:r>
+        <w:rPr>
+          <w:rFonts w:eastAsia="Times New Roman"/>
+        </w:rPr>
+        <w:t xml:space="preserve"> was quantified. T</w:t>
+      </w:r>
+      <w:r>
+        <w:rPr>
+          <w:rFonts w:eastAsia="Times New Roman"/>
+        </w:rPr>
+        <w:t xml:space="preserve">hough DIB re-assemblies had more </w:t>
+      </w:r>
+      <w:proofErr w:type="spellStart"/>
+      <w:r>
+        <w:rPr>
+          <w:rFonts w:eastAsia="Times New Roman"/>
+        </w:rPr>
+        <w:t>contigs</w:t>
+      </w:r>
+      <w:proofErr w:type="spellEnd"/>
+      <w:r>
+        <w:rPr>
+          <w:rFonts w:eastAsia="Times New Roman"/>
+        </w:rPr>
+        <w:t xml:space="preserve">, the </w:t>
       </w:r>
       <w:r>
         <w:rPr>
@@ -7871,6 +8701,7 @@
         </w:rPr>
         <w:t>(Figure 5</w:t>
       </w:r>
+      <w:proofErr w:type="gramStart"/>
       <w:r>
         <w:rPr>
           <w:rFonts w:eastAsia="Times New Roman"/>
@@ -7883,6 +8714,7 @@
         </w:rPr>
         <w:t>,B</w:t>
       </w:r>
+      <w:proofErr w:type="gramEnd"/>
       <w:r>
         <w:rPr>
           <w:rFonts w:eastAsia="Times New Roman"/>
@@ -7911,7 +8743,21 @@
         <w:rPr>
           <w:rFonts w:eastAsia="Times New Roman"/>
         </w:rPr>
-        <w:t>ried against the protistan BUSCO database</w:t>
+        <w:t xml:space="preserve">ried against the </w:t>
+      </w:r>
+      <w:proofErr w:type="spellStart"/>
+      <w:r>
+        <w:rPr>
+          <w:rFonts w:eastAsia="Times New Roman"/>
+        </w:rPr>
+        <w:t>protistan</w:t>
+      </w:r>
+      <w:proofErr w:type="spellEnd"/>
+      <w:r>
+        <w:rPr>
+          <w:rFonts w:eastAsia="Times New Roman"/>
+        </w:rPr>
+        <w:t xml:space="preserve"> BUSCO database</w:t>
       </w:r>
       <w:r>
         <w:rPr>
@@ -7983,12 +8829,14 @@
         </w:rPr>
         <w:t xml:space="preserve"> 0.20) </w:t>
       </w:r>
+      <w:proofErr w:type="spellStart"/>
       <w:r>
         <w:rPr>
           <w:rFonts w:eastAsia="Times New Roman"/>
         </w:rPr>
         <w:t>were</w:t>
       </w:r>
+      <w:proofErr w:type="spellEnd"/>
       <w:r>
         <w:rPr>
           <w:rFonts w:eastAsia="Times New Roman"/>
@@ -8133,7 +8981,21 @@
         <w:rPr>
           <w:rFonts w:eastAsia="Times New Roman"/>
         </w:rPr>
-        <w:t xml:space="preserve">though the number of contigs and amount of content was increased in the DIB </w:t>
+        <w:t xml:space="preserve">though the number of </w:t>
+      </w:r>
+      <w:proofErr w:type="spellStart"/>
+      <w:r>
+        <w:rPr>
+          <w:rFonts w:eastAsia="Times New Roman"/>
+        </w:rPr>
+        <w:t>contigs</w:t>
+      </w:r>
+      <w:proofErr w:type="spellEnd"/>
+      <w:r>
+        <w:rPr>
+          <w:rFonts w:eastAsia="Times New Roman"/>
+        </w:rPr>
+        <w:t xml:space="preserve"> and amount of content was increased in the DIB </w:t>
       </w:r>
       <w:r>
         <w:rPr>
@@ -8145,7 +9007,21 @@
         <w:rPr>
           <w:rFonts w:eastAsia="Times New Roman"/>
         </w:rPr>
-        <w:t xml:space="preserve">assemblies compared to the NCGR assemblies, the ORF content and contigs </w:t>
+        <w:t xml:space="preserve">assemblies compared to the NCGR assemblies, the ORF content and </w:t>
+      </w:r>
+      <w:proofErr w:type="spellStart"/>
+      <w:r>
+        <w:rPr>
+          <w:rFonts w:eastAsia="Times New Roman"/>
+        </w:rPr>
+        <w:t>contigs</w:t>
+      </w:r>
+      <w:proofErr w:type="spellEnd"/>
+      <w:r>
+        <w:rPr>
+          <w:rFonts w:eastAsia="Times New Roman"/>
+        </w:rPr>
+        <w:t xml:space="preserve"> </w:t>
       </w:r>
       <w:r>
         <w:rPr>
@@ -8245,7 +9121,7 @@
         <w:rPr>
           <w:rFonts w:eastAsia="Times New Roman"/>
         </w:rPr>
-        <w:instrText>ADDIN CSL_CITATION { "citationItems" : [ { "id" : "ITEM-1", "itemData" : { "author" : [ { "dropping-particle" : "", "family" : "Scott", "given" : "Camille", "non-dropping-particle" : "", "parse-names" : false, "suffix" : "" } ], "container-title" : "in prep.", "id" : "ITEM-1", "issued" : { "date-parts" : [ [ "2016" ] ] }, "title" : "dammit: an open and accessible de novo transcriptome annotator", "type" : "article-journal" }, "uris" : [ "http://www.mendeley.com/documents/?uuid=c1a48c03-f7df-4733-8019-d8a8bdd5f692" ] } ], "mendeley" : { "formattedCitation" : "[44]", "plainTextFormattedCitation" : "[44]", "previouslyFormattedCitation" : "[44]" }, "properties" : {  }, "schema" : "https://github.com/citation-style-language/schema/raw/master/csl-citation.json" }</w:instrText>
+        <w:instrText>ADDIN CSL_CITATION { "citationItems" : [ { "id" : "ITEM-1", "itemData" : { "author" : [ { "dropping-particle" : "", "family" : "Scott", "given" : "Camille", "non-dropping-particle" : "", "parse-names" : false, "suffix" : "" } ], "container-title" : "in prep.", "id" : "ITEM-1", "issued" : { "date-parts" : [ [ "2016" ] ] }, "title" : "dammit: an open and accessible de novo transcriptome annotator", "type" : "article-journal" }, "uris" : [ "http://www.mendeley.com/documents/?uuid=c1a48c03-f7df-4733-8019-d8a8bdd5f692" ] } ], "mendeley" : { "formattedCitation" : "[45]", "plainTextFormattedCitation" : "[45]", "previouslyFormattedCitation" : "[45]" }, "properties" : {  }, "schema" : "https://github.com/citation-style-language/schema/raw/master/csl-citation.json" }</w:instrText>
       </w:r>
       <w:r>
         <w:rPr>
@@ -8258,7 +9134,7 @@
           <w:rFonts w:eastAsia="Times New Roman"/>
           <w:noProof/>
         </w:rPr>
-        <w:t>[44]</w:t>
+        <w:t>[45]</w:t>
       </w:r>
       <w:r>
         <w:rPr>
@@ -8292,53 +9168,97 @@
           <w:shd w:val="clear" w:color="auto" w:fill="FFFFFF"/>
           <w:lang w:val="en-US"/>
         </w:rPr>
-        <w:t xml:space="preserve"> 1.58 of the contigs in the </w:t>
-      </w:r>
-      <w:r>
-        <w:rPr>
-          <w:rFonts w:eastAsia="Times New Roman"/>
-        </w:rPr>
-        <w:t>DIB re-</w:t>
-      </w:r>
-      <w:r>
-        <w:rPr>
-          <w:rFonts w:eastAsia="Times New Roman"/>
-        </w:rPr>
-        <w:t xml:space="preserve">assemblies </w:t>
-      </w:r>
-      <w:r>
-        <w:rPr>
-          <w:rFonts w:eastAsia="Times New Roman"/>
-        </w:rPr>
-        <w:t>had positive matches with sequence content in the databases</w:t>
-      </w:r>
-      <w:r>
-        <w:rPr>
-          <w:rFonts w:eastAsia="Times New Roman"/>
-        </w:rPr>
-        <w:t xml:space="preserve"> queried</w:t>
-      </w:r>
-      <w:r>
-        <w:rPr>
-          <w:rFonts w:eastAsia="Times New Roman"/>
-        </w:rPr>
-        <w:t xml:space="preserve"> (Pfam, Rfam, and OrthoDB)</w:t>
-      </w:r>
+        <w:t xml:space="preserve"> 1.58 of the </w:t>
+      </w:r>
+      <w:proofErr w:type="spellStart"/>
       <w:r>
         <w:rPr>
           <w:rFonts w:eastAsia="Times New Roman"/>
           <w:shd w:val="clear" w:color="auto" w:fill="FFFFFF"/>
           <w:lang w:val="en-US"/>
         </w:rPr>
-        <w:t xml:space="preserve">, with 48% </w:t>
-      </w:r>
+        <w:t>contigs</w:t>
+      </w:r>
+      <w:proofErr w:type="spellEnd"/>
       <w:r>
         <w:rPr>
           <w:rFonts w:eastAsia="Times New Roman"/>
           <w:shd w:val="clear" w:color="auto" w:fill="FFFFFF"/>
           <w:lang w:val="en-US"/>
         </w:rPr>
-        <w:t>±</w:t>
+        <w:t xml:space="preserve"> in the </w:t>
+      </w:r>
+      <w:r>
+        <w:rPr>
+          <w:rFonts w:eastAsia="Times New Roman"/>
+        </w:rPr>
+        <w:t>DIB re-</w:t>
+      </w:r>
+      <w:r>
+        <w:rPr>
+          <w:rFonts w:eastAsia="Times New Roman"/>
+        </w:rPr>
+        <w:t xml:space="preserve">assemblies </w:t>
+      </w:r>
+      <w:r>
+        <w:rPr>
+          <w:rFonts w:eastAsia="Times New Roman"/>
+        </w:rPr>
+        <w:t>had positive matches with sequence content in the databases</w:t>
+      </w:r>
+      <w:r>
+        <w:rPr>
+          <w:rFonts w:eastAsia="Times New Roman"/>
+        </w:rPr>
+        <w:t xml:space="preserve"> queried</w:t>
+      </w:r>
+      <w:r>
+        <w:rPr>
+          <w:rFonts w:eastAsia="Times New Roman"/>
+        </w:rPr>
+        <w:t xml:space="preserve"> (</w:t>
+      </w:r>
+      <w:proofErr w:type="spellStart"/>
+      <w:r>
+        <w:rPr>
+          <w:rFonts w:eastAsia="Times New Roman"/>
+        </w:rPr>
+        <w:t>Pfam</w:t>
+      </w:r>
+      <w:proofErr w:type="spellEnd"/>
+      <w:r>
+        <w:rPr>
+          <w:rFonts w:eastAsia="Times New Roman"/>
+        </w:rPr>
+        <w:t xml:space="preserve">, </w:t>
+      </w:r>
+      <w:proofErr w:type="spellStart"/>
+      <w:r>
+        <w:rPr>
+          <w:rFonts w:eastAsia="Times New Roman"/>
+        </w:rPr>
+        <w:t>Rfam</w:t>
+      </w:r>
+      <w:proofErr w:type="spellEnd"/>
+      <w:r>
+        <w:rPr>
+          <w:rFonts w:eastAsia="Times New Roman"/>
+        </w:rPr>
+        <w:t xml:space="preserve">, and </w:t>
+      </w:r>
+      <w:proofErr w:type="spellStart"/>
+      <w:r>
+        <w:rPr>
+          <w:rFonts w:eastAsia="Times New Roman"/>
+        </w:rPr>
+        <w:t>OrthoDB</w:t>
+      </w:r>
+      <w:proofErr w:type="spellEnd"/>
+      <w:r>
+        <w:rPr>
+          <w:rFonts w:eastAsia="Times New Roman"/>
+        </w:rPr>
+        <w:t>)</w:t>
       </w:r>
       <w:r>
         <w:rPr>
@@ -8346,7 +9266,7 @@
           <w:shd w:val="clear" w:color="auto" w:fill="FFFFFF"/>
           <w:lang w:val="en-US"/>
         </w:rPr>
-        <w:t xml:space="preserve"> 0.87 of those containing unique gene names (the remaining are fragments of the same gene). </w:t>
+        <w:t xml:space="preserve">, with 48% </w:t>
       </w:r>
       <w:r>
         <w:rPr>
@@ -8354,7 +9274,7 @@
           <w:shd w:val="clear" w:color="auto" w:fill="FFFFFF"/>
           <w:lang w:val="en-US"/>
         </w:rPr>
-        <w:t>Of those</w:t>
+        <w:t>±</w:t>
       </w:r>
       <w:r>
         <w:rPr>
@@ -8362,7 +9282,7 @@
           <w:shd w:val="clear" w:color="auto" w:fill="FFFFFF"/>
           <w:lang w:val="en-US"/>
         </w:rPr>
-        <w:t xml:space="preserve"> annotations</w:t>
+        <w:t xml:space="preserve"> 0.87 of those containing unique gene names (the remaining are fragments of the same gene). </w:t>
       </w:r>
       <w:r>
         <w:rPr>
@@ -8370,7 +9290,7 @@
           <w:shd w:val="clear" w:color="auto" w:fill="FFFFFF"/>
           <w:lang w:val="en-US"/>
         </w:rPr>
-        <w:t xml:space="preserve">, </w:t>
+        <w:t>Of those</w:t>
       </w:r>
       <w:r>
         <w:rPr>
@@ -8378,7 +9298,7 @@
           <w:shd w:val="clear" w:color="auto" w:fill="FFFFFF"/>
           <w:lang w:val="en-US"/>
         </w:rPr>
-        <w:t xml:space="preserve">7.8% </w:t>
+        <w:t xml:space="preserve"> annotations</w:t>
       </w:r>
       <w:r>
         <w:rPr>
@@ -8386,7 +9306,7 @@
           <w:shd w:val="clear" w:color="auto" w:fill="FFFFFF"/>
           <w:lang w:val="en-US"/>
         </w:rPr>
-        <w:t>±</w:t>
+        <w:t xml:space="preserve">, </w:t>
       </w:r>
       <w:r>
         <w:rPr>
@@ -8394,7 +9314,7 @@
           <w:shd w:val="clear" w:color="auto" w:fill="FFFFFF"/>
           <w:lang w:val="en-US"/>
         </w:rPr>
-        <w:t xml:space="preserve"> 0.19 </w:t>
+        <w:t xml:space="preserve">7.8% </w:t>
       </w:r>
       <w:r>
         <w:rPr>
@@ -8402,7 +9322,7 @@
           <w:shd w:val="clear" w:color="auto" w:fill="FFFFFF"/>
           <w:lang w:val="en-US"/>
         </w:rPr>
-        <w:t>were</w:t>
+        <w:t>±</w:t>
       </w:r>
       <w:r>
         <w:rPr>
@@ -8410,7 +9330,7 @@
           <w:shd w:val="clear" w:color="auto" w:fill="FFFFFF"/>
           <w:lang w:val="en-US"/>
         </w:rPr>
-        <w:t xml:space="preserve"> identified as</w:t>
+        <w:t xml:space="preserve"> 0.19 </w:t>
       </w:r>
       <w:r>
         <w:rPr>
@@ -8418,7 +9338,7 @@
           <w:shd w:val="clear" w:color="auto" w:fill="FFFFFF"/>
           <w:lang w:val="en-US"/>
         </w:rPr>
-        <w:t xml:space="preserve"> novel</w:t>
+        <w:t>were</w:t>
       </w:r>
       <w:r>
         <w:rPr>
@@ -8426,7 +9346,7 @@
           <w:shd w:val="clear" w:color="auto" w:fill="FFFFFF"/>
           <w:lang w:val="en-US"/>
         </w:rPr>
-        <w:t xml:space="preserve"> </w:t>
+        <w:t xml:space="preserve"> identified as</w:t>
       </w:r>
       <w:r>
         <w:rPr>
@@ -8434,7 +9354,7 @@
           <w:shd w:val="clear" w:color="auto" w:fill="FFFFFF"/>
           <w:lang w:val="en-US"/>
         </w:rPr>
-        <w:t>compared to the NCGR assemblies</w:t>
+        <w:t xml:space="preserve"> novel</w:t>
       </w:r>
       <w:r>
         <w:rPr>
@@ -8442,7 +9362,7 @@
           <w:shd w:val="clear" w:color="auto" w:fill="FFFFFF"/>
           <w:lang w:val="en-US"/>
         </w:rPr>
-        <w:t>,</w:t>
+        <w:t xml:space="preserve"> </w:t>
       </w:r>
       <w:r>
         <w:rPr>
@@ -8450,7 +9370,7 @@
           <w:shd w:val="clear" w:color="auto" w:fill="FFFFFF"/>
           <w:lang w:val="en-US"/>
         </w:rPr>
-        <w:t xml:space="preserve"> </w:t>
+        <w:t>compared to the NCGR assemblies</w:t>
       </w:r>
       <w:r>
         <w:rPr>
@@ -8458,7 +9378,7 @@
           <w:shd w:val="clear" w:color="auto" w:fill="FFFFFF"/>
           <w:lang w:val="en-US"/>
         </w:rPr>
-        <w:t xml:space="preserve">determined by </w:t>
+        <w:t>,</w:t>
       </w:r>
       <w:r>
         <w:rPr>
@@ -8466,7 +9386,7 @@
           <w:shd w:val="clear" w:color="auto" w:fill="FFFFFF"/>
           <w:lang w:val="en-US"/>
         </w:rPr>
-        <w:t>a negative</w:t>
+        <w:t xml:space="preserve"> </w:t>
       </w:r>
       <w:r>
         <w:rPr>
@@ -8474,7 +9394,7 @@
           <w:shd w:val="clear" w:color="auto" w:fill="FFFFFF"/>
           <w:lang w:val="en-US"/>
         </w:rPr>
-        <w:t xml:space="preserve"> </w:t>
+        <w:t xml:space="preserve">determined by </w:t>
       </w:r>
       <w:r>
         <w:rPr>
@@ -8482,7 +9402,7 @@
           <w:shd w:val="clear" w:color="auto" w:fill="FFFFFF"/>
           <w:lang w:val="en-US"/>
         </w:rPr>
-        <w:t>CRBB</w:t>
+        <w:t>a negative</w:t>
       </w:r>
       <w:r>
         <w:rPr>
@@ -8498,7 +9418,7 @@
           <w:shd w:val="clear" w:color="auto" w:fill="FFFFFF"/>
           <w:lang w:val="en-US"/>
         </w:rPr>
-        <w:t xml:space="preserve">result </w:t>
+        <w:t>CRBB</w:t>
       </w:r>
       <w:r>
         <w:rPr>
@@ -8506,7 +9426,7 @@
           <w:shd w:val="clear" w:color="auto" w:fill="FFFFFF"/>
           <w:lang w:val="en-US"/>
         </w:rPr>
-        <w:t>(Figure 6)</w:t>
+        <w:t xml:space="preserve"> </w:t>
       </w:r>
       <w:r>
         <w:rPr>
@@ -8514,6 +9434,22 @@
           <w:shd w:val="clear" w:color="auto" w:fill="FFFFFF"/>
           <w:lang w:val="en-US"/>
         </w:rPr>
+        <w:t xml:space="preserve">result </w:t>
+      </w:r>
+      <w:r>
+        <w:rPr>
+          <w:rFonts w:eastAsia="Times New Roman"/>
+          <w:shd w:val="clear" w:color="auto" w:fill="FFFFFF"/>
+          <w:lang w:val="en-US"/>
+        </w:rPr>
+        <w:t>(Figure 6)</w:t>
+      </w:r>
+      <w:r>
+        <w:rPr>
+          <w:rFonts w:eastAsia="Times New Roman"/>
+          <w:shd w:val="clear" w:color="auto" w:fill="FFFFFF"/>
+          <w:lang w:val="en-US"/>
+        </w:rPr>
         <w:t xml:space="preserve">. </w:t>
       </w:r>
       <w:r>
@@ -8609,7 +9545,21 @@
         <w:rPr>
           <w:rFonts w:eastAsia="Times New Roman"/>
         </w:rPr>
-        <w:t xml:space="preserve">Novel contigs in the </w:t>
+        <w:t xml:space="preserve">Novel </w:t>
+      </w:r>
+      <w:proofErr w:type="spellStart"/>
+      <w:r>
+        <w:rPr>
+          <w:rFonts w:eastAsia="Times New Roman"/>
+        </w:rPr>
+        <w:t>contigs</w:t>
+      </w:r>
+      <w:proofErr w:type="spellEnd"/>
+      <w:r>
+        <w:rPr>
+          <w:rFonts w:eastAsia="Times New Roman"/>
+        </w:rPr>
+        <w:t xml:space="preserve"> in the </w:t>
       </w:r>
       <w:r>
         <w:rPr>
@@ -8645,7 +9595,21 @@
         <w:rPr>
           <w:rFonts w:eastAsia="Times New Roman"/>
         </w:rPr>
-        <w:t>CL", "Helicase_C", "ODR4-like",</w:t>
+        <w:t>CL", "</w:t>
+      </w:r>
+      <w:proofErr w:type="spellStart"/>
+      <w:r>
+        <w:rPr>
+          <w:rFonts w:eastAsia="Times New Roman"/>
+        </w:rPr>
+        <w:t>Helicase_C</w:t>
+      </w:r>
+      <w:proofErr w:type="spellEnd"/>
+      <w:r>
+        <w:rPr>
+          <w:rFonts w:eastAsia="Times New Roman"/>
+        </w:rPr>
+        <w:t>", "ODR4-like",</w:t>
       </w:r>
       <w:r>
         <w:rPr>
@@ -8663,7 +9627,21 @@
         <w:rPr>
           <w:rFonts w:eastAsia="Times New Roman"/>
         </w:rPr>
-        <w:t xml:space="preserve">and "Metazoa_SRP" </w:t>
+        <w:t>and "</w:t>
+      </w:r>
+      <w:proofErr w:type="spellStart"/>
+      <w:r>
+        <w:rPr>
+          <w:rFonts w:eastAsia="Times New Roman"/>
+        </w:rPr>
+        <w:t>Metazoa_SRP</w:t>
+      </w:r>
+      <w:proofErr w:type="spellEnd"/>
+      <w:r>
+        <w:rPr>
+          <w:rFonts w:eastAsia="Times New Roman"/>
+        </w:rPr>
+        <w:t xml:space="preserve">" </w:t>
       </w:r>
       <w:r>
         <w:rPr>
@@ -8713,12 +9691,21 @@
         </w:rPr>
         <w:t xml:space="preserve"> (</w:t>
       </w:r>
+      <w:proofErr w:type="spellStart"/>
       <w:r>
         <w:rPr>
           <w:rFonts w:eastAsia="Times New Roman"/>
           <w:i/>
         </w:rPr>
-        <w:t xml:space="preserve">Stichococcus </w:t>
+        <w:t>Stichococcus</w:t>
+      </w:r>
+      <w:proofErr w:type="spellEnd"/>
+      <w:r>
+        <w:rPr>
+          <w:rFonts w:eastAsia="Times New Roman"/>
+          <w:i/>
+        </w:rPr>
+        <w:t xml:space="preserve"> </w:t>
       </w:r>
       <w:r>
         <w:rPr>
@@ -8778,7 +9765,21 @@
         <w:rPr>
           <w:rFonts w:eastAsia="Times New Roman"/>
         </w:rPr>
-        <w:t>"Bromodomain"</w:t>
+        <w:t>"</w:t>
+      </w:r>
+      <w:proofErr w:type="spellStart"/>
+      <w:r>
+        <w:rPr>
+          <w:rFonts w:eastAsia="Times New Roman"/>
+        </w:rPr>
+        <w:t>Bromodomain</w:t>
+      </w:r>
+      <w:proofErr w:type="spellEnd"/>
+      <w:r>
+        <w:rPr>
+          <w:rFonts w:eastAsia="Times New Roman"/>
+        </w:rPr>
+        <w:t>"</w:t>
       </w:r>
       <w:r>
         <w:rPr>
@@ -8796,7 +9797,21 @@
         <w:rPr>
           <w:rFonts w:eastAsia="Times New Roman"/>
         </w:rPr>
-        <w:t>"DnaJ"</w:t>
+        <w:t>"</w:t>
+      </w:r>
+      <w:proofErr w:type="spellStart"/>
+      <w:r>
+        <w:rPr>
+          <w:rFonts w:eastAsia="Times New Roman"/>
+        </w:rPr>
+        <w:t>DnaJ</w:t>
+      </w:r>
+      <w:proofErr w:type="spellEnd"/>
+      <w:r>
+        <w:rPr>
+          <w:rFonts w:eastAsia="Times New Roman"/>
+        </w:rPr>
+        <w:t>"</w:t>
       </w:r>
       <w:r>
         <w:rPr>
@@ -8834,11 +9849,19 @@
         </w:rPr>
         <w:t xml:space="preserve">the </w:t>
       </w:r>
-      <w:r>
-        <w:rPr>
-          <w:rFonts w:eastAsia="Times New Roman"/>
-        </w:rPr>
-        <w:t>contigs identified as novel</w:t>
+      <w:proofErr w:type="spellStart"/>
+      <w:r>
+        <w:rPr>
+          <w:rFonts w:eastAsia="Times New Roman"/>
+        </w:rPr>
+        <w:t>contigs</w:t>
+      </w:r>
+      <w:proofErr w:type="spellEnd"/>
+      <w:r>
+        <w:rPr>
+          <w:rFonts w:eastAsia="Times New Roman"/>
+        </w:rPr>
+        <w:t xml:space="preserve"> identified as novel</w:t>
       </w:r>
       <w:r>
         <w:rPr>
@@ -9016,11 +10039,103 @@
         </w:rPr>
         <w:t xml:space="preserve">as follows: </w:t>
       </w:r>
-      <w:r>
-        <w:rPr>
-          <w:rFonts w:eastAsia="Times New Roman"/>
-        </w:rPr>
-        <w:t xml:space="preserve">Bacillariophyta (N=193), Dinophyta (N=128), Ochrophyta (N=78), Haptophyta (N=63), Chlorophyta (N=62), Ciliophora (N=31), Cryptophyta (orange, N=22). </w:t>
+      <w:proofErr w:type="spellStart"/>
+      <w:r>
+        <w:rPr>
+          <w:rFonts w:eastAsia="Times New Roman"/>
+        </w:rPr>
+        <w:t>Bacillariophyta</w:t>
+      </w:r>
+      <w:proofErr w:type="spellEnd"/>
+      <w:r>
+        <w:rPr>
+          <w:rFonts w:eastAsia="Times New Roman"/>
+        </w:rPr>
+        <w:t xml:space="preserve"> (N=193), </w:t>
+      </w:r>
+      <w:proofErr w:type="spellStart"/>
+      <w:r>
+        <w:rPr>
+          <w:rFonts w:eastAsia="Times New Roman"/>
+        </w:rPr>
+        <w:t>Dinophyta</w:t>
+      </w:r>
+      <w:proofErr w:type="spellEnd"/>
+      <w:r>
+        <w:rPr>
+          <w:rFonts w:eastAsia="Times New Roman"/>
+        </w:rPr>
+        <w:t xml:space="preserve"> (N=128), </w:t>
+      </w:r>
+      <w:proofErr w:type="spellStart"/>
+      <w:r>
+        <w:rPr>
+          <w:rFonts w:eastAsia="Times New Roman"/>
+        </w:rPr>
+        <w:t>Ochrophyta</w:t>
+      </w:r>
+      <w:proofErr w:type="spellEnd"/>
+      <w:r>
+        <w:rPr>
+          <w:rFonts w:eastAsia="Times New Roman"/>
+        </w:rPr>
+        <w:t xml:space="preserve"> (N=78), </w:t>
+      </w:r>
+      <w:proofErr w:type="spellStart"/>
+      <w:r>
+        <w:rPr>
+          <w:rFonts w:eastAsia="Times New Roman"/>
+        </w:rPr>
+        <w:t>Haptophyta</w:t>
+      </w:r>
+      <w:proofErr w:type="spellEnd"/>
+      <w:r>
+        <w:rPr>
+          <w:rFonts w:eastAsia="Times New Roman"/>
+        </w:rPr>
+        <w:t xml:space="preserve"> (N=63), </w:t>
+      </w:r>
+      <w:proofErr w:type="spellStart"/>
+      <w:r>
+        <w:rPr>
+          <w:rFonts w:eastAsia="Times New Roman"/>
+        </w:rPr>
+        <w:t>Chlorophyta</w:t>
+      </w:r>
+      <w:proofErr w:type="spellEnd"/>
+      <w:r>
+        <w:rPr>
+          <w:rFonts w:eastAsia="Times New Roman"/>
+        </w:rPr>
+        <w:t xml:space="preserve"> (N=62), </w:t>
+      </w:r>
+      <w:proofErr w:type="spellStart"/>
+      <w:r>
+        <w:rPr>
+          <w:rFonts w:eastAsia="Times New Roman"/>
+        </w:rPr>
+        <w:t>Ciliophora</w:t>
+      </w:r>
+      <w:proofErr w:type="spellEnd"/>
+      <w:r>
+        <w:rPr>
+          <w:rFonts w:eastAsia="Times New Roman"/>
+        </w:rPr>
+        <w:t xml:space="preserve"> (N=31), </w:t>
+      </w:r>
+      <w:proofErr w:type="spellStart"/>
+      <w:r>
+        <w:rPr>
+          <w:rFonts w:eastAsia="Times New Roman"/>
+        </w:rPr>
+        <w:t>Cryptophyta</w:t>
+      </w:r>
+      <w:proofErr w:type="spellEnd"/>
+      <w:r>
+        <w:rPr>
+          <w:rFonts w:eastAsia="Times New Roman"/>
+        </w:rPr>
+        <w:t xml:space="preserve"> (orange, N=22). </w:t>
       </w:r>
       <w:r>
         <w:rPr>
@@ -9068,14 +10183,36 @@
         <w:rPr>
           <w:rFonts w:eastAsia="Times New Roman"/>
         </w:rPr>
-        <w:t xml:space="preserve">he Dinoflagellates (Dinophyta) had </w:t>
-      </w:r>
-      <w:r>
-        <w:rPr>
-          <w:rFonts w:eastAsia="Times New Roman"/>
-        </w:rPr>
-        <w:t>higher ORF percentages and more contigs</w:t>
-      </w:r>
+        <w:t>he Dinoflagellates (</w:t>
+      </w:r>
+      <w:proofErr w:type="spellStart"/>
+      <w:r>
+        <w:rPr>
+          <w:rFonts w:eastAsia="Times New Roman"/>
+        </w:rPr>
+        <w:t>Dinophyta</w:t>
+      </w:r>
+      <w:proofErr w:type="spellEnd"/>
+      <w:r>
+        <w:rPr>
+          <w:rFonts w:eastAsia="Times New Roman"/>
+        </w:rPr>
+        <w:t xml:space="preserve">) had </w:t>
+      </w:r>
+      <w:r>
+        <w:rPr>
+          <w:rFonts w:eastAsia="Times New Roman"/>
+        </w:rPr>
+        <w:t xml:space="preserve">higher ORF percentages and more </w:t>
+      </w:r>
+      <w:proofErr w:type="spellStart"/>
+      <w:r>
+        <w:rPr>
+          <w:rFonts w:eastAsia="Times New Roman"/>
+        </w:rPr>
+        <w:t>contigs</w:t>
+      </w:r>
+      <w:proofErr w:type="spellEnd"/>
       <w:r>
         <w:rPr>
           <w:rFonts w:eastAsia="Times New Roman"/>
@@ -9122,7 +10259,21 @@
         <w:rPr>
           <w:rFonts w:eastAsia="Times New Roman"/>
         </w:rPr>
-        <w:t xml:space="preserve">from Ciliates (Ciliophora) had lower </w:t>
+        <w:t>from Ciliates (</w:t>
+      </w:r>
+      <w:proofErr w:type="spellStart"/>
+      <w:r>
+        <w:rPr>
+          <w:rFonts w:eastAsia="Times New Roman"/>
+        </w:rPr>
+        <w:t>Ciliophora</w:t>
+      </w:r>
+      <w:proofErr w:type="spellEnd"/>
+      <w:r>
+        <w:rPr>
+          <w:rFonts w:eastAsia="Times New Roman"/>
+        </w:rPr>
+        <w:t xml:space="preserve">) had lower </w:t>
       </w:r>
       <w:r>
         <w:rPr>
@@ -9137,11 +10288,19 @@
         </w:rPr>
         <w:t>k-</w:t>
       </w:r>
-      <w:r>
-        <w:rPr>
-          <w:rFonts w:eastAsia="Times New Roman"/>
-        </w:rPr>
-        <w:t xml:space="preserve">mers </w:t>
+      <w:proofErr w:type="spellStart"/>
+      <w:r>
+        <w:rPr>
+          <w:rFonts w:eastAsia="Times New Roman"/>
+        </w:rPr>
+        <w:t>mers</w:t>
+      </w:r>
+      <w:proofErr w:type="spellEnd"/>
+      <w:r>
+        <w:rPr>
+          <w:rFonts w:eastAsia="Times New Roman"/>
+        </w:rPr>
+        <w:t xml:space="preserve"> </w:t>
       </w:r>
       <w:r>
         <w:rPr>
@@ -9232,13 +10391,22 @@
           <w:rFonts w:eastAsia="Times New Roman"/>
           <w:i/>
         </w:rPr>
-        <w:t>assembled contigs</w:t>
-      </w:r>
+        <w:t xml:space="preserve">assembled </w:t>
+      </w:r>
+      <w:proofErr w:type="spellStart"/>
       <w:r>
         <w:rPr>
           <w:rFonts w:eastAsia="Times New Roman"/>
           <w:i/>
         </w:rPr>
+        <w:t>contigs</w:t>
+      </w:r>
+      <w:proofErr w:type="spellEnd"/>
+      <w:r>
+        <w:rPr>
+          <w:rFonts w:eastAsia="Times New Roman"/>
+          <w:i/>
+        </w:rPr>
         <w:t>.</w:t>
       </w:r>
     </w:p>
@@ -9358,7 +10526,35 @@
         <w:rPr>
           <w:rFonts w:eastAsia="Times New Roman"/>
         </w:rPr>
-        <w:t>assemblies included substantial portions of the previous NCGR assemblies. Moreover, both the fraction of contigs with ORFs and the mean percentage of BUSCO matches were similar between the two assemblies, suggesting that both pipelines yielded equally valid contigs, even though the NCGR assemblies were less sensitive.</w:t>
+        <w:t xml:space="preserve">assemblies included substantial portions of the previous NCGR assemblies. Moreover, both the fraction of </w:t>
+      </w:r>
+      <w:proofErr w:type="spellStart"/>
+      <w:r>
+        <w:rPr>
+          <w:rFonts w:eastAsia="Times New Roman"/>
+        </w:rPr>
+        <w:t>contigs</w:t>
+      </w:r>
+      <w:proofErr w:type="spellEnd"/>
+      <w:r>
+        <w:rPr>
+          <w:rFonts w:eastAsia="Times New Roman"/>
+        </w:rPr>
+        <w:t xml:space="preserve"> with ORFs and the mean percentage of BUSCO matches were similar between the two assemblies, suggesting that both pipelines yielded equally valid </w:t>
+      </w:r>
+      <w:proofErr w:type="spellStart"/>
+      <w:r>
+        <w:rPr>
+          <w:rFonts w:eastAsia="Times New Roman"/>
+        </w:rPr>
+        <w:t>contigs</w:t>
+      </w:r>
+      <w:proofErr w:type="spellEnd"/>
+      <w:r>
+        <w:rPr>
+          <w:rFonts w:eastAsia="Times New Roman"/>
+        </w:rPr>
+        <w:t>, even though the NCGR assemblies were less sensitive.</w:t>
       </w:r>
     </w:p>
     <w:p>
@@ -9418,7 +10614,21 @@
         <w:rPr>
           <w:rFonts w:eastAsia="Times New Roman"/>
         </w:rPr>
-        <w:t xml:space="preserve">assemblies were more inclusive than the NCGR assemblies. In addition to containing more contigs and being more inclusive of the NCGR assemblies than vice versa, the </w:t>
+        <w:t xml:space="preserve">assemblies were more inclusive than the NCGR assemblies. In addition to containing more </w:t>
+      </w:r>
+      <w:proofErr w:type="spellStart"/>
+      <w:r>
+        <w:rPr>
+          <w:rFonts w:eastAsia="Times New Roman"/>
+        </w:rPr>
+        <w:t>contigs</w:t>
+      </w:r>
+      <w:proofErr w:type="spellEnd"/>
+      <w:r>
+        <w:rPr>
+          <w:rFonts w:eastAsia="Times New Roman"/>
+        </w:rPr>
+        <w:t xml:space="preserve"> and being more inclusive of the NCGR assemblies than vice versa, the </w:t>
       </w:r>
       <w:r>
         <w:rPr>
@@ -9442,14 +10652,36 @@
         <w:rPr>
           <w:rFonts w:eastAsia="Times New Roman"/>
         </w:rPr>
-        <w:t xml:space="preserve"> Transrate scores, indicating better overall read inclusion</w:t>
-      </w:r>
-      <w:r>
-        <w:rPr>
-          <w:rFonts w:eastAsia="Times New Roman"/>
-        </w:rPr>
-        <w:t xml:space="preserve"> in the assembled contigs</w:t>
-      </w:r>
+        <w:t xml:space="preserve"> </w:t>
+      </w:r>
+      <w:proofErr w:type="spellStart"/>
+      <w:r>
+        <w:rPr>
+          <w:rFonts w:eastAsia="Times New Roman"/>
+        </w:rPr>
+        <w:t>Transrate</w:t>
+      </w:r>
+      <w:proofErr w:type="spellEnd"/>
+      <w:r>
+        <w:rPr>
+          <w:rFonts w:eastAsia="Times New Roman"/>
+        </w:rPr>
+        <w:t xml:space="preserve"> scores, indicating better overall read inclusion</w:t>
+      </w:r>
+      <w:r>
+        <w:rPr>
+          <w:rFonts w:eastAsia="Times New Roman"/>
+        </w:rPr>
+        <w:t xml:space="preserve"> in the assembled </w:t>
+      </w:r>
+      <w:proofErr w:type="spellStart"/>
+      <w:r>
+        <w:rPr>
+          <w:rFonts w:eastAsia="Times New Roman"/>
+        </w:rPr>
+        <w:t>contigs</w:t>
+      </w:r>
+      <w:proofErr w:type="spellEnd"/>
       <w:r>
         <w:rPr>
           <w:rFonts w:eastAsia="Times New Roman"/>
@@ -9492,7 +10724,21 @@
         <w:rPr>
           <w:rFonts w:eastAsia="Times New Roman"/>
         </w:rPr>
-        <w:t>-mers, more annotated transcript</w:t>
+        <w:t>-</w:t>
+      </w:r>
+      <w:proofErr w:type="spellStart"/>
+      <w:r>
+        <w:rPr>
+          <w:rFonts w:eastAsia="Times New Roman"/>
+        </w:rPr>
+        <w:t>mers</w:t>
+      </w:r>
+      <w:proofErr w:type="spellEnd"/>
+      <w:r>
+        <w:rPr>
+          <w:rFonts w:eastAsia="Times New Roman"/>
+        </w:rPr>
+        <w:t>, more annotated transcript</w:t>
       </w:r>
       <w:r>
         <w:rPr>
@@ -9562,7 +10808,14 @@
         <w:rPr>
           <w:rFonts w:eastAsia="Times New Roman"/>
         </w:rPr>
-        <w:t>“Final” reference assemblies are approximations of the full set of transcripts in the transcriptome, since c</w:t>
+        <w:t xml:space="preserve">“Final” reference assemblies are approximations of the full set of transcripts in the transcriptome, since </w:t>
+      </w:r>
+      <w:proofErr w:type="spellStart"/>
+      <w:r>
+        <w:rPr>
+          <w:rFonts w:eastAsia="Times New Roman"/>
+        </w:rPr>
+        <w:t>c</w:t>
       </w:r>
       <w:r>
         <w:rPr>
@@ -9570,6 +10823,7 @@
         </w:rPr>
         <w:t>ontigs</w:t>
       </w:r>
+      <w:proofErr w:type="spellEnd"/>
       <w:r>
         <w:rPr>
           <w:rFonts w:eastAsia="Times New Roman"/>
@@ -9634,7 +10888,7 @@
         <w:rPr>
           <w:rFonts w:eastAsia="Times New Roman"/>
         </w:rPr>
-        <w:instrText>ADDIN CSL_CITATION { "citationItems" : [ { "id" : "ITEM-1", "itemData" : { "DOI" : "10.1101/006338", "ISBN" : "1465-6906", "ISSN" : "1465-6906", "PMID" : "25608678", "abstract" : "RNA-Seq assembly facilitates the study of transcriptomes for species without sequenced genomes, but it is challenging to select the most accurate assembly in this context. To address this challenge, we developed a model-based score, RSEM-EVAL, for evaluating assemblies when the ground truth is unknown. Our experiments show that RSEM-EVAL correctly reflects assembly accuracy, as measured by REF-EVAL, a refined set of ground-truth-based scores that we also developed. With the guidance of RSEM-EVAL, we assembled the transcriptome of the regenerating axolotl limb; this assembly compares favorably to a previous assembly.", "author" : [ { "dropping-particle" : "", "family" : "Li", "given" : "B", "non-dropping-particle" : "", "parse-names" : false, "suffix" : "" }, { "dropping-particle" : "", "family" : "Fillmore", "given" : "N", "non-dropping-particle" : "", "parse-names" : false, "suffix" : "" }, { "dropping-particle" : "", "family" : "Bai", "given" : "Y", "non-dropping-particle" : "", "parse-names" : false, "suffix" : "" }, { "dropping-particle" : "", "family" : "Collins", "given" : "M", "non-dropping-particle" : "", "parse-names" : false, "suffix" : "" }, { "dropping-particle" : "", "family" : "Thomson", "given" : "J a.", "non-dropping-particle" : "", "parse-names" : false, "suffix" : "" }, { "dropping-particle" : "", "family" : "Stewart", "given" : "R", "non-dropping-particle" : "", "parse-names" : false, "suffix" : "" }, { "dropping-particle" : "", "family" : "Dewey", "given" : "C", "non-dropping-particle" : "", "parse-names" : false, "suffix" : "" } ], "container-title" : "bioRxiv", "id" : "ITEM-1", "issued" : { "date-parts" : [ [ "2014" ] ] }, "page" : "1-21", "title" : "Evaluation of de novo transcriptome assemblies from RNA-Seq data", "type" : "article-journal" }, "uris" : [ "http://www.mendeley.com/documents/?uuid=a3a7d1f6-4813-4f8f-b7de-959e178eadce" ] }, { "id" : "ITEM-2", "itemData" : { "DOI" : "10.1186/1471-2164-14-465", "ISSN" : "1471-2164", "abstract" : "Transcriptome sequencing and assembly represent a great resource for the study of non-model species, and many metrics have been used to evaluate and compare these assemblies. Unfortunately, it is still unclear which of these metrics accurately reflect assembly quality. We simulated sequencing transcripts of Drosophila melanogaster. By assembling these simulated reads using both a \u201cperfect\u201d and a modern transcriptome assembler while varying read length and sequencing depth, we evaluated quality metrics to determine whether they 1) revealed perfect assemblies to be of higher quality, and 2) revealed perfect assemblies to be more complete as data quantity increased. Several commonly used metrics were not consistent with these expectations, including average contig coverage and length, though they became consistent when singletons were included in the analysis. We found several annotation-based metrics to be consistent and informative, including contig reciprocal best hit count and contig unique annotation count. Finally, we evaluated a number of novel metrics such as reverse annotation count, contig collapse factor, and the ortholog hit ratio, discovering that each assess assembly quality in unique ways. Although much attention has been given to transcriptome assembly, little research has focused on determining how best to evaluate assemblies, particularly in light of the variety of options available for read length and sequencing depth. Our results provide an important review of these metrics and give researchers tools to produce the highest quality transcriptome assemblies.", "author" : [ { "dropping-particle" : "", "family" : "O\u2019Neil", "given" : "Shawn T", "non-dropping-particle" : "", "parse-names" : false, "suffix" : "" }, { "dropping-particle" : "", "family" : "Emrich", "given" : "Scott J", "non-dropping-particle" : "", "parse-names" : false, "suffix" : "" } ], "container-title" : "BMC Genomics", "id" : "ITEM-2", "issue" : "1", "issued" : { "date-parts" : [ [ "2013", "7", "9" ] ] }, "page" : "465", "publisher" : "BioMed Central", "title" : "Assessing De Novo transcriptome assembly metrics for consistency and utility", "type" : "article-journal", "volume" : "14" }, "uris" : [ "http://www.mendeley.com/documents/?uuid=c0cb4b54-86e9-3a27-895f-301d3a528ee2" ] } ], "mendeley" : { "formattedCitation" : "[54,55]", "plainTextFormattedCitation" : "[54,55]", "previouslyFormattedCitation" : "[54,55]" }, "properties" : {  }, "schema" : "https://github.com/citation-style-language/schema/raw/master/csl-citation.json" }</w:instrText>
+        <w:instrText>ADDIN CSL_CITATION { "citationItems" : [ { "id" : "ITEM-1", "itemData" : { "DOI" : "10.1101/006338", "ISBN" : "1465-6906", "ISSN" : "1465-6906", "PMID" : "25608678", "abstract" : "RNA-Seq assembly facilitates the study of transcriptomes for species without sequenced genomes, but it is challenging to select the most accurate assembly in this context. To address this challenge, we developed a model-based score, RSEM-EVAL, for evaluating assemblies when the ground truth is unknown. Our experiments show that RSEM-EVAL correctly reflects assembly accuracy, as measured by REF-EVAL, a refined set of ground-truth-based scores that we also developed. With the guidance of RSEM-EVAL, we assembled the transcriptome of the regenerating axolotl limb; this assembly compares favorably to a previous assembly.", "author" : [ { "dropping-particle" : "", "family" : "Li", "given" : "B", "non-dropping-particle" : "", "parse-names" : false, "suffix" : "" }, { "dropping-particle" : "", "family" : "Fillmore", "given" : "N", "non-dropping-particle" : "", "parse-names" : false, "suffix" : "" }, { "dropping-particle" : "", "family" : "Bai", "given" : "Y", "non-dropping-particle" : "", "parse-names" : false, "suffix" : "" }, { "dropping-particle" : "", "family" : "Collins", "given" : "M", "non-dropping-particle" : "", "parse-names" : false, "suffix" : "" }, { "dropping-particle" : "", "family" : "Thomson", "given" : "J a.", "non-dropping-particle" : "", "parse-names" : false, "suffix" : "" }, { "dropping-particle" : "", "family" : "Stewart", "given" : "R", "non-dropping-particle" : "", "parse-names" : false, "suffix" : "" }, { "dropping-particle" : "", "family" : "Dewey", "given" : "C", "non-dropping-particle" : "", "parse-names" : false, "suffix" : "" } ], "container-title" : "bioRxiv", "id" : "ITEM-1", "issued" : { "date-parts" : [ [ "2014" ] ] }, "page" : "1-21", "title" : "Evaluation of de novo transcriptome assemblies from RNA-Seq data", "type" : "article-journal" }, "uris" : [ "http://www.mendeley.com/documents/?uuid=a3a7d1f6-4813-4f8f-b7de-959e178eadce" ] }, { "id" : "ITEM-2", "itemData" : { "DOI" : "10.1186/1471-2164-14-465", "ISSN" : "1471-2164", "abstract" : "Transcriptome sequencing and assembly represent a great resource for the study of non-model species, and many metrics have been used to evaluate and compare these assemblies. Unfortunately, it is still unclear which of these metrics accurately reflect assembly quality. We simulated sequencing transcripts of Drosophila melanogaster. By assembling these simulated reads using both a \u201cperfect\u201d and a modern transcriptome assembler while varying read length and sequencing depth, we evaluated quality metrics to determine whether they 1) revealed perfect assemblies to be of higher quality, and 2) revealed perfect assemblies to be more complete as data quantity increased. Several commonly used metrics were not consistent with these expectations, including average contig coverage and length, though they became consistent when singletons were included in the analysis. We found several annotation-based metrics to be consistent and informative, including contig reciprocal best hit count and contig unique annotation count. Finally, we evaluated a number of novel metrics such as reverse annotation count, contig collapse factor, and the ortholog hit ratio, discovering that each assess assembly quality in unique ways. Although much attention has been given to transcriptome assembly, little research has focused on determining how best to evaluate assemblies, particularly in light of the variety of options available for read length and sequencing depth. Our results provide an important review of these metrics and give researchers tools to produce the highest quality transcriptome assemblies.", "author" : [ { "dropping-particle" : "", "family" : "O\u2019Neil", "given" : "Shawn T", "non-dropping-particle" : "", "parse-names" : false, "suffix" : "" }, { "dropping-particle" : "", "family" : "Emrich", "given" : "Scott J", "non-dropping-particle" : "", "parse-names" : false, "suffix" : "" } ], "container-title" : "BMC Genomics", "id" : "ITEM-2", "issue" : "1", "issued" : { "date-parts" : [ [ "2013", "7", "9" ] ] }, "page" : "465", "publisher" : "BioMed Central", "title" : "Assessing De Novo transcriptome assembly metrics for consistency and utility", "type" : "article-journal", "volume" : "14" }, "uris" : [ "http://www.mendeley.com/documents/?uuid=c0cb4b54-86e9-3a27-895f-301d3a528ee2" ] } ], "mendeley" : { "formattedCitation" : "[55,56]", "plainTextFormattedCitation" : "[55,56]", "previouslyFormattedCitation" : "[55,56]" }, "properties" : {  }, "schema" : "https://github.com/citation-style-language/schema/raw/master/csl-citation.json" }</w:instrText>
       </w:r>
       <w:r>
         <w:rPr>
@@ -9647,7 +10901,7 @@
           <w:rFonts w:eastAsia="Times New Roman"/>
           <w:noProof/>
         </w:rPr>
-        <w:t>[54,55]</w:t>
+        <w:t>[55,56]</w:t>
       </w:r>
       <w:r>
         <w:rPr>
@@ -9703,8 +10957,6 @@
         </w:rPr>
         <w:t>are</w:t>
       </w:r>
-      <w:bookmarkStart w:id="0" w:name="_GoBack"/>
-      <w:bookmarkEnd w:id="0"/>
       <w:r>
         <w:rPr>
           <w:rFonts w:eastAsia="Times New Roman"/>
@@ -9783,7 +11035,21 @@
         <w:rPr>
           <w:rFonts w:eastAsia="Times New Roman"/>
         </w:rPr>
-        <w:t xml:space="preserve">zing the quality of protistan transcriptomes. For some species and strains in the MMETSP data set, these data represent the first nucleic acid sequence information available </w:t>
+        <w:t xml:space="preserve">zing the quality of </w:t>
+      </w:r>
+      <w:proofErr w:type="spellStart"/>
+      <w:r>
+        <w:rPr>
+          <w:rFonts w:eastAsia="Times New Roman"/>
+        </w:rPr>
+        <w:t>protistan</w:t>
+      </w:r>
+      <w:proofErr w:type="spellEnd"/>
+      <w:r>
+        <w:rPr>
+          <w:rFonts w:eastAsia="Times New Roman"/>
+        </w:rPr>
+        <w:t xml:space="preserve"> transcriptomes. For some species and strains in the MMETSP data set, these data represent the first nucleic acid sequence information available </w:t>
       </w:r>
       <w:r>
         <w:rPr>
@@ -9846,7 +11112,23 @@
           <w:rFonts w:eastAsia="Times New Roman"/>
           <w:i/>
         </w:rPr>
-        <w:t>Automated pipelines can be used to process arbitrarily many RNAseq samples</w:t>
+        <w:t xml:space="preserve">Automated pipelines can be used to process arbitrarily many </w:t>
+      </w:r>
+      <w:proofErr w:type="spellStart"/>
+      <w:r>
+        <w:rPr>
+          <w:rFonts w:eastAsia="Times New Roman"/>
+          <w:i/>
+        </w:rPr>
+        <w:t>RNAseq</w:t>
+      </w:r>
+      <w:proofErr w:type="spellEnd"/>
+      <w:r>
+        <w:rPr>
+          <w:rFonts w:eastAsia="Times New Roman"/>
+          <w:i/>
+        </w:rPr>
+        <w:t xml:space="preserve"> samples</w:t>
       </w:r>
     </w:p>
     <w:p>
@@ -10179,13 +11461,41 @@
         <w:rPr>
           <w:rFonts w:eastAsia="Times New Roman"/>
         </w:rPr>
-        <w:t xml:space="preserve"> a wide array of protistan lineages</w:t>
-      </w:r>
-      <w:r>
-        <w:rPr>
-          <w:rFonts w:eastAsia="Times New Roman"/>
-        </w:rPr>
-        <w:t xml:space="preserve">. This is among the largest set of diverse RNAseq data to be examined. In comparison, the </w:t>
+        <w:t xml:space="preserve"> a wide array of </w:t>
+      </w:r>
+      <w:proofErr w:type="spellStart"/>
+      <w:r>
+        <w:rPr>
+          <w:rFonts w:eastAsia="Times New Roman"/>
+        </w:rPr>
+        <w:t>protistan</w:t>
+      </w:r>
+      <w:proofErr w:type="spellEnd"/>
+      <w:r>
+        <w:rPr>
+          <w:rFonts w:eastAsia="Times New Roman"/>
+        </w:rPr>
+        <w:t xml:space="preserve"> lineages</w:t>
+      </w:r>
+      <w:r>
+        <w:rPr>
+          <w:rFonts w:eastAsia="Times New Roman"/>
+        </w:rPr>
+        <w:t xml:space="preserve">. This is among the largest set of diverse </w:t>
+      </w:r>
+      <w:proofErr w:type="spellStart"/>
+      <w:r>
+        <w:rPr>
+          <w:rFonts w:eastAsia="Times New Roman"/>
+        </w:rPr>
+        <w:t>RNAseq</w:t>
+      </w:r>
+      <w:proofErr w:type="spellEnd"/>
+      <w:r>
+        <w:rPr>
+          <w:rFonts w:eastAsia="Times New Roman"/>
+        </w:rPr>
+        <w:t xml:space="preserve"> data to be examined. In comparison, the </w:t>
       </w:r>
       <w:r>
         <w:rPr>
@@ -10233,7 +11543,7 @@
         <w:rPr>
           <w:rFonts w:eastAsia="Times New Roman"/>
         </w:rPr>
-        <w:instrText>ADDIN CSL_CITATION { "citationItems" : [ { "id" : "ITEM-1", "itemData" : { "DOI" : "10.1186/2047-217X-2-10", "ISSN" : "2047-217X", "author" : [ { "dropping-particle" : "", "family" : "Bradnam", "given" : "Keith R", "non-dropping-particle" : "", "parse-names" : false, "suffix" : "" }, { "dropping-particle" : "", "family" : "Fass", "given" : "Joseph N", "non-dropping-particle" : "", "parse-names" : false, "suffix" : "" }, { "dropping-particle" : "", "family" : "Alexandrov", "given" : "Anton", "non-dropping-particle" : "", "parse-names" : false, "suffix" : "" }, { "dropping-particle" : "", "family" : "Baranay", "given" : "Paul", "non-dropping-particle" : "", "parse-names" : false, "suffix" : "" }, { "dropping-particle" : "", "family" : "Bechner", "given" : "Michael", "non-dropping-particle" : "", "parse-names" : false, "suffix" : "" }, { "dropping-particle" : "", "family" : "Birol", "given" : "Inan\u00e7", "non-dropping-particle" : "", "parse-names" : false, "suffix" : "" }, { "dropping-particle" : "", "family" : "Boisvert", "given" : "S\u00e9bastien", "non-dropping-particle" : "", "parse-names" : false, "suffix" : "" }, { "dropping-particle" : "", "family" : "Chapman", "given" : "Jarrod A", "non-dropping-particle" : "", "parse-names" : false, "suffix" : "" }, { "dropping-particle" : "", "family" : "Chapuis", "given" : "Guillaume", "non-dropping-particle" : "", "parse-names" : false, "suffix" : "" }, { "dropping-particle" : "", "family" : "Chikhi", "given" : "Rayan", "non-dropping-particle" : "", "parse-names" : false, "suffix" : "" }, { "dropping-particle" : "", "family" : "Chitsaz", "given" : "Hamidreza", "non-dropping-particle" : "", "parse-names" : false, "suffix" : "" }, { "dropping-particle" : "", "family" : "Chou", "given" : "Wen-Chi", "non-dropping-particle" : "", "parse-names" : false, "suffix" : "" }, { "dropping-particle" : "", "family" : "Corbeil", "given" : "Jacques", "non-dropping-particle" : "", "parse-names" : false, "suffix" : "" }, { "dropping-particle" : "", "family" : "Fabbro", "given" : "Cristian", "non-dropping-particle" : "Del", "parse-names" : false, "suffix" : "" }, { "dropping-particle" : "", "family" : "Docking", "given" : "T Roderick", "non-dropping-particle" : "", "parse-names" : false, "suffix" : "" }, { "dropping-particle" : "", "family" : "Durbin", "given" : "Richard", "non-dropping-particle" : "", "parse-names" : false, "suffix" : "" }, { "dropping-particle" : "", "family" : "Earl", "given" : "Dent", "non-dropping-particle" : "", "parse-names" : false, "suffix" : "" }, { "dropping-particle" : "", "family" : "Emrich", "given" : "Scott", "non-dropping-particle" : "", "parse-names" : false, "suffix" : "" }, { "dropping-particle" : "", "family" : "Fedotov", "given" : "Pavel", "non-dropping-particle" : "", "parse-names" : false, "suffix" : "" }, { "dropping-particle" : "", "family" : "Fonseca", "given" : "Nuno A", "non-dropping-particle" : "", "parse-names" : false, "suffix" : "" }, { "dropping-particle" : "", "family" : "Ganapathy", "given" : "Ganeshkumar", "non-dropping-particle" : "", "parse-names" : false, "suffix" : "" }, { "dropping-particle" : "", "family" : "Gibbs", "given" : "Richard A", "non-dropping-particle" : "", "parse-names" : false, "suffix" : "" }, { "dropping-particle" : "", "family" : "Gnerre", "given" : "Sante", "non-dropping-particle" : "", "parse-names" : false, "suffix" : "" }, { "dropping-particle" : "", "family" : "Godzaridis", "given" : "\u00c9l\u00e9nie", "non-dropping-particle" : "", "parse-names" : false, "suffix" : "" }, { "dropping-particle" : "", "family" : "Goldstein", "given" : "Steve", "non-dropping-particle" : "", "parse-names" : false, "suffix" : "" }, { "dropping-particle" : "", "family" : "Haimel", "given" : "Matthias", "non-dropping-particle" : "", "parse-names" : false, "suffix" : "" }, { "dropping-particle" : "", "family" : "Hall", "given" : "Giles", "non-dropping-particle" : "", "parse-names" : false, "suffix" : "" }, { "dropping-particle" : "", "family" : "Haussler", "given" : "David", "non-dropping-particle" : "", "parse-names" : false, "suffix" : "" }, { "dropping-particle" : "", "family" : "Hiatt", "given" : "Joseph B", "non-dropping-particle" : "", "parse-names" : false, "suffix" : "" }, { "dropping-particle" : "", "family" : "Ho", "given" : "Isaac Y", "non-dropping-particle" : "", "parse-names" : false, "suffix" : "" }, { "dropping-particle" : "", "family" : "Howard", "given" : "Jason", "non-dropping-particle" : "", "parse-names" : false, "suffix" : "" }, { "dropping-particle" : "", "family" : "Hunt", "given" : "Martin", "non-dropping-particle" : "", "parse-names" : false, "suffix" : "" }, { "dropping-particle" : "", "family" : "Jackman", "given" : "Shaun D", "non-dropping-particle" : "", "parse-names" : false, "suffix" : "" }, { "dropping-particle" : "", "family" : "Jaffe", "given" : "David B", "non-dropping-particle" : "", "parse-names" : false, "suffix" : "" }, { "dropping-particle" : "", "family" : "Jarvis", "given" : "Erich D", "non-dropping-particle" : "", "parse-names" : false, "suffix" : "" }, { "dropping-particle" : "", "family" : "Jiang", "given" : "Huaiyang", "non-dropping-particle" : "", "parse-names" : false, "suffix" : "" }, { "dropping-particle" : "", "family" : "Kazakov", "given" : "Sergey", "non-dropping-particle" : "", "parse-names" : false, "suffix" : "" }, { "dropping-particle" : "", "family" : "Kersey", "given" : "Paul J", "non-dropping-particle" : "", "parse-names" : false, "suffix" : "" }, { "dropping-particle" : "", "family" : "Kitzman", "given" : "Jacob O", "non-dropping-particle" : "", "parse-names" : false, "suffix" : "" }, { "dropping-particle" : "", "family" : "Knight", "given" : "James R", "non-dropping-particle" : "", "parse-names" : false, "suffix" : "" }, { "dropping-particle" : "", "family" : "Koren", "given" : "Sergey", "non-dropping-particle" : "", "parse-names" : false, "suffix" : "" }, { "dropping-particle" : "", "family" : "Lam", "given" : "Tak-Wah", "non-dropping-particle" : "", "parse-names" : false, "suffix" : "" }, { "dropping-particle" : "", "family" : "Lavenier", "given" : "Dominique", "non-dropping-particle" : "", "parse-names" : false, "suffix" : "" }, { "dropping-particle" : "", "family" : "Laviolette", "given" : "Fran\u00e7ois", "non-dropping-particle" : "", "parse-names" : false, "suffix" : "" }, { "dropping-particle" : "", "family" : "Li", "given" : "Yingrui", "non-dropping-particle" : "", "parse-names" : false, "suffix" : "" }, { "dropping-particle" : "", "family" : "Li", "given" : "Zhenyu", "non-dropping-particle" : "", "parse-names" : false, "suffix" : "" }, { "dropping-particle" : "", "family" : "Liu", "given" : "Binghang", "non-dropping-particle" : "", "parse-names" : false, "suffix" : "" }, { "dropping-particle" : "", "family" : "Liu", "given" : "Yue", "non-dropping-particle" : "", "parse-names" : false, "suffix" : "" }, { "dropping-particle" : "", "family" : "Luo", "given" : "Ruibang", "non-dropping-particle" : "", "parse-names" : false, "suffix" : "" }, { "dropping-particle" : "", "family" : "MacCallum", "given" : "Iain", "non-dropping-particle" : "", "parse-names" : false, "suffix" : "" }, { "dropping-particle" : "", "family" : "MacManes", "given" : "Matthew D", "non-dropping-particle" : "", "parse-names" : false, "suffix" : "" }, { "dropping-particle" : "", "family" : "Maillet", "given" : "Nicolas", "non-dropping-particle" : "", "parse-names" : false, "suffix" : "" }, { "dropping-particle" : "", "family" : "Melnikov", "given" : "Sergey", "non-dropping-particle" : "", "parse-names" : false, "suffix" : "" }, { "dropping-particle" : "", "family" : "Naquin", "given" : "Delphine", "non-dropping-particle" : "", "parse-names" : false, "suffix" : "" }, { "dropping-particle" : "", "family" : "Ning", "given" : "Zemin", "non-dropping-particle" : "", "parse-names" : false, "suffix" : "" }, { "dropping-particle" : "", "family" : "Otto", "given" : "Thomas D", "non-dropping-particle" : "", "parse-names" : false, "suffix" : "" }, { "dropping-particle" : "", "family" : "Paten", "given" : "Benedict", "non-dropping-particle" : "", "parse-names" : false, "suffix" : "" }, { "dropping-particle" : "", "family" : "Paulo", "given" : "Oct\u00e1vio S", "non-dropping-particle" : "", "parse-names" : false, "suffix" : "" }, { "dropping-particle" : "", "family" : "Phillippy", "given" : "Adam M", "non-dropping-particle" : "", "parse-names" : false, "suffix" : "" }, { "dropping-particle" : "", "family" : "Pina-Martins", "given" : "Francisco", "non-dropping-particle" : "", "parse-names" : false, "suffix" : "" }, { "dropping-particle" : "", "family" : "Place", "given" : "Michael", "non-dropping-particle" : "", "parse-names" : false, "suffix" : "" }, { "dropping-particle" : "", "family" : "Przybylski", "given" : "Dariusz", "non-dropping-particle" : "", "parse-names" : false, "suffix" : "" }, { "dropping-particle" : "", "family" : "Qin", "given" : "Xiang", "non-dropping-particle" : "", "parse-names" : false, "suffix" : "" }, { "dropping-particle" : "", "family" : "Qu", "given" : "Carson", "non-dropping-particle" : "", "parse-names" : false, "suffix" : "" }, { "dropping-particle" : "", "family" : "Ribeiro", "given" : "Filipe J", "non-dropping-particle" : "", "parse-names" : false, "suffix" : "" }, { "dropping-particle" : "", "family" : "Richards", "given" : "Stephen", "non-dropping-particle" : "", "parse-names" : false, "suffix" : "" }, { "dropping-particle" : "", "family" : "Rokhsar", "given" : "Daniel S", "non-dropping-particle" : "", "parse-names" : false, "suffix" : "" }, { "dropping-particle" : "", "family" : "Ruby", "given" : "J Graham", "non-dropping-particle" : "", "parse-names" : false, "suffix" : "" }, { "dropping-particle" : "", "family" : "Scalabrin", "given" : "Simone", "non-dropping-particle" : "", "parse-names" : false, "suffix" : "" }, { "dropping-particle" : "", "family" : "Schatz", "given" : "Michael C", "non-dropping-particle" : "", "parse-names" : false, "suffix" : "" }, { "dropping-particle" : "", "family" : "Schwartz", "given" : "David C", "non-dropping-particle" : "", "parse-names" : false, "suffix" : "" }, { "dropping-particle" : "", "family" : "Sergushichev", "given" : "Alexey", "non-dropping-particle" : "", "parse-names" : false, "suffix" : "" }, { "dropping-particle" : "", "family" : "Sharpe", "given" : "Ted", "non-dropping-particle" : "", "parse-names" : false, "suffix" : "" }, { "dropping-particle" : "", "family" : "Shaw", "given" : "Timothy I", "non-dropping-particle" : "", "parse-names" : false, "suffix" : "" }, { "dropping-particle" : "", "family" : "Shendure", "given" : "Jay", "non-dropping-particle" : "", "parse-names" : false, "suffix" : "" }, { "dropping-particle" : "", "family" : "Shi", "given" : "Yujian", "non-dropping-particle" : "", "parse-names" : false, "suffix" : "" }, { "dropping-particle" : "", "family" : "Simpson", "given" : "Jared T", "non-dropping-particle" : "", "parse-names" : false, "suffix" : "" }, { "dropping-particle" : "", "family" : "Song", "given" : "Henry", "non-dropping-particle" : "", "parse-names" : false, "suffix" : "" }, { "dropping-particle" : "", "family" : "Tsarev", "given" : "Fedor", "non-dropping-particle" : "", "parse-names" : false, "suffix" : "" }, { "dropping-particle" : "", "family" : "Vezzi", "given" : "Francesco", "non-dropping-particle" : "", "parse-names" : false, "suffix" : "" }, { "dropping-particle" : "", "family" : "Vicedomini", "given" : "Riccardo", "non-dropping-particle" : "", "parse-names" : false, "suffix" : "" }, { "dropping-particle" : "", "family" : "Vieira", "given" : "Bruno M", "non-dropping-particle" : "", "parse-names" : false, "suffix" : "" }, { "dropping-particle" : "", "family" : "Wang", "given" : "Jun", "non-dropping-particle" : "", "parse-names" : false, "suffix" : "" }, { "dropping-particle" : "", "family" : "Worley", "given" : "Kim C", "non-dropping-particle" : "", "parse-names" : false, "suffix" : "" }, { "dropping-particle" : "", "family" : "Yin", "given" : "Shuangye", "non-dropping-particle" : "", "parse-names" : false, "suffix" : "" }, { "dropping-particle" : "", "family" : "Yiu", "given" : "Siu-Ming", "non-dropping-particle" : "", "parse-names" : false, "suffix" : "" }, { "dropping-particle" : "", "family" : "Yuan", "given" : "Jianying", "non-dropping-particle" : "", "parse-names" : false, "suffix" : "" }, { "dropping-particle" : "", "family" : "Zhang", "given" : "Guojie", "non-dropping-particle" : "", "parse-names" : false, "suffix" : "" }, { "dropping-particle" : "", "family" : "Zhang", "given" : "Hao", "non-dropping-particle" : "", "parse-names" : false, "suffix" : "" }, { "dropping-particle" : "", "family" : "Zhou", "given" : "Shiguo", "non-dropping-particle" : "", "parse-names" : false, "suffix" : "" }, { "dropping-particle" : "", "family" : "Korf", "given" : "Ian F", "non-dropping-particle" : "", "parse-names" : false, "suffix" : "" } ], "container-title" : "GigaScience", "id" : "ITEM-1", "issue" : "1", "issued" : { "date-parts" : [ [ "2013", "12", "22" ] ] }, "page" : "10", "publisher" : "Oxford University Press", "title" : "Assemblathon 2: evaluating de novo methods of genome assembly in three vertebrate species", "type" : "article-journal", "volume" : "2" }, "uris" : [ "http://www.mendeley.com/documents/?uuid=714a0f2d-7306-3858-aaba-832ef5006617" ] } ], "mendeley" : { "formattedCitation" : "[56]", "plainTextFormattedCitation" : "[56]", "previouslyFormattedCitation" : "[56]" }, "properties" : {  }, "schema" : "https://github.com/citation-style-language/schema/raw/master/csl-citation.json" }</w:instrText>
+        <w:instrText>ADDIN CSL_CITATION { "citationItems" : [ { "id" : "ITEM-1", "itemData" : { "DOI" : "10.1186/2047-217X-2-10", "ISSN" : "2047-217X", "author" : [ { "dropping-particle" : "", "family" : "Bradnam", "given" : "Keith R", "non-dropping-particle" : "", "parse-names" : false, "suffix" : "" }, { "dropping-particle" : "", "family" : "Fass", "given" : "Joseph N", "non-dropping-particle" : "", "parse-names" : false, "suffix" : "" }, { "dropping-particle" : "", "family" : "Alexandrov", "given" : "Anton", "non-dropping-particle" : "", "parse-names" : false, "suffix" : "" }, { "dropping-particle" : "", "family" : "Baranay", "given" : "Paul", "non-dropping-particle" : "", "parse-names" : false, "suffix" : "" }, { "dropping-particle" : "", "family" : "Bechner", "given" : "Michael", "non-dropping-particle" : "", "parse-names" : false, "suffix" : "" }, { "dropping-particle" : "", "family" : "Birol", "given" : "Inan\u00e7", "non-dropping-particle" : "", "parse-names" : false, "suffix" : "" }, { "dropping-particle" : "", "family" : "Boisvert", "given" : "S\u00e9bastien", "non-dropping-particle" : "", "parse-names" : false, "suffix" : "" }, { "dropping-particle" : "", "family" : "Chapman", "given" : "Jarrod A", "non-dropping-particle" : "", "parse-names" : false, "suffix" : "" }, { "dropping-particle" : "", "family" : "Chapuis", "given" : "Guillaume", "non-dropping-particle" : "", "parse-names" : false, "suffix" : "" }, { "dropping-particle" : "", "family" : "Chikhi", "given" : "Rayan", "non-dropping-particle" : "", "parse-names" : false, "suffix" : "" }, { "dropping-particle" : "", "family" : "Chitsaz", "given" : "Hamidreza", "non-dropping-particle" : "", "parse-names" : false, "suffix" : "" }, { "dropping-particle" : "", "family" : "Chou", "given" : "Wen-Chi", "non-dropping-particle" : "", "parse-names" : false, "suffix" : "" }, { "dropping-particle" : "", "family" : "Corbeil", "given" : "Jacques", "non-dropping-particle" : "", "parse-names" : false, "suffix" : "" }, { "dropping-particle" : "", "family" : "Fabbro", "given" : "Cristian", "non-dropping-particle" : "Del", "parse-names" : false, "suffix" : "" }, { "dropping-particle" : "", "family" : "Docking", "given" : "T Roderick", "non-dropping-particle" : "", "parse-names" : false, "suffix" : "" }, { "dropping-particle" : "", "family" : "Durbin", "given" : "Richard", "non-dropping-particle" : "", "parse-names" : false, "suffix" : "" }, { "dropping-particle" : "", "family" : "Earl", "given" : "Dent", "non-dropping-particle" : "", "parse-names" : false, "suffix" : "" }, { "dropping-particle" : "", "family" : "Emrich", "given" : "Scott", "non-dropping-particle" : "", "parse-names" : false, "suffix" : "" }, { "dropping-particle" : "", "family" : "Fedotov", "given" : "Pavel", "non-dropping-particle" : "", "parse-names" : false, "suffix" : "" }, { "dropping-particle" : "", "family" : "Fonseca", "given" : "Nuno A", "non-dropping-particle" : "", "parse-names" : false, "suffix" : "" }, { "dropping-particle" : "", "family" : "Ganapathy", "given" : "Ganeshkumar", "non-dropping-particle" : "", "parse-names" : false, "suffix" : "" }, { "dropping-particle" : "", "family" : "Gibbs", "given" : "Richard A", "non-dropping-particle" : "", "parse-names" : false, "suffix" : "" }, { "dropping-particle" : "", "family" : "Gnerre", "given" : "Sante", "non-dropping-particle" : "", "parse-names" : false, "suffix" : "" }, { "dropping-particle" : "", "family" : "Godzaridis", "given" : "\u00c9l\u00e9nie", "non-dropping-particle" : "", "parse-names" : false, "suffix" : "" }, { "dropping-particle" : "", "family" : "Goldstein", "given" : "Steve", "non-dropping-particle" : "", "parse-names" : false, "suffix" : "" }, { "dropping-particle" : "", "family" : "Haimel", "given" : "Matthias", "non-dropping-particle" : "", "parse-names" : false, "suffix" : "" }, { "dropping-particle" : "", "family" : "Hall", "given" : "Giles", "non-dropping-particle" : "", "parse-names" : false, "suffix" : "" }, { "dropping-particle" : "", "family" : "Haussler", "given" : "David", "non-dropping-particle" : "", "parse-names" : false, "suffix" : "" }, { "dropping-particle" : "", "family" : "Hiatt", "given" : "Joseph B", "non-dropping-particle" : "", "parse-names" : false, "suffix" : "" }, { "dropping-particle" : "", "family" : "Ho", "given" : "Isaac Y", "non-dropping-particle" : "", "parse-names" : false, "suffix" : "" }, { "dropping-particle" : "", "family" : "Howard", "given" : "Jason", "non-dropping-particle" : "", "parse-names" : false, "suffix" : "" }, { "dropping-particle" : "", "family" : "Hunt", "given" : "Martin", "non-dropping-particle" : "", "parse-names" : false, "suffix" : "" }, { "dropping-particle" : "", "family" : "Jackman", "given" : "Shaun D", "non-dropping-particle" : "", "parse-names" : false, "suffix" : "" }, { "dropping-particle" : "", "family" : "Jaffe", "given" : "David B", "non-dropping-particle" : "", "parse-names" : false, "suffix" : "" }, { "dropping-particle" : "", "family" : "Jarvis", "given" : "Erich D", "non-dropping-particle" : "", "parse-names" : false, "suffix" : "" }, { "dropping-particle" : "", "family" : "Jiang", "given" : "Huaiyang", "non-dropping-particle" : "", "parse-names" : false, "suffix" : "" }, { "dropping-particle" : "", "family" : "Kazakov", "given" : "Sergey", "non-dropping-particle" : "", "parse-names" : false, "suffix" : "" }, { "dropping-particle" : "", "family" : "Kersey", "given" : "Paul J", "non-dropping-particle" : "", "parse-names" : false, "suffix" : "" }, { "dropping-particle" : "", "family" : "Kitzman", "given" : "Jacob O", "non-dropping-particle" : "", "parse-names" : false, "suffix" : "" }, { "dropping-particle" : "", "family" : "Knight", "given" : "James R", "non-dropping-particle" : "", "parse-names" : false, "suffix" : "" }, { "dropping-particle" : "", "family" : "Koren", "given" : "Sergey", "non-dropping-particle" : "", "parse-names" : false, "suffix" : "" }, { "dropping-particle" : "", "family" : "Lam", "given" : "Tak-Wah", "non-dropping-particle" : "", "parse-names" : false, "suffix" : "" }, { "dropping-particle" : "", "family" : "Lavenier", "given" : "Dominique", "non-dropping-particle" : "", "parse-names" : false, "suffix" : "" }, { "dropping-particle" : "", "family" : "Laviolette", "given" : "Fran\u00e7ois", "non-dropping-particle" : "", "parse-names" : false, "suffix" : "" }, { "dropping-particle" : "", "family" : "Li", "given" : "Yingrui", "non-dropping-particle" : "", "parse-names" : false, "suffix" : "" }, { "dropping-particle" : "", "family" : "Li", "given" : "Zhenyu", "non-dropping-particle" : "", "parse-names" : false, "suffix" : "" }, { "dropping-particle" : "", "family" : "Liu", "given" : "Binghang", "non-dropping-particle" : "", "parse-names" : false, "suffix" : "" }, { "dropping-particle" : "", "family" : "Liu", "given" : "Yue", "non-dropping-particle" : "", "parse-names" : false, "suffix" : "" }, { "dropping-particle" : "", "family" : "Luo", "given" : "Ruibang", "non-dropping-particle" : "", "parse-names" : false, "suffix" : "" }, { "dropping-particle" : "", "family" : "MacCallum", "given" : "Iain", "non-dropping-particle" : "", "parse-names" : false, "suffix" : "" }, { "dropping-particle" : "", "family" : "MacManes", "given" : "Matthew D", "non-dropping-particle" : "", "parse-names" : false, "suffix" : "" }, { "dropping-particle" : "", "family" : "Maillet", "given" : "Nicolas", "non-dropping-particle" : "", "parse-names" : false, "suffix" : "" }, { "dropping-particle" : "", "family" : "Melnikov", "given" : "Sergey", "non-dropping-particle" : "", "parse-names" : false, "suffix" : "" }, { "dropping-particle" : "", "family" : "Naquin", "given" : "Delphine", "non-dropping-particle" : "", "parse-names" : false, "suffix" : "" }, { "dropping-particle" : "", "family" : "Ning", "given" : "Zemin", "non-dropping-particle" : "", "parse-names" : false, "suffix" : "" }, { "dropping-particle" : "", "family" : "Otto", "given" : "Thomas D", "non-dropping-particle" : "", "parse-names" : false, "suffix" : "" }, { "dropping-particle" : "", "family" : "Paten", "given" : "Benedict", "non-dropping-particle" : "", "parse-names" : false, "suffix" : "" }, { "dropping-particle" : "", "family" : "Paulo", "given" : "Oct\u00e1vio S", "non-dropping-particle" : "", "parse-names" : false, "suffix" : "" }, { "dropping-particle" : "", "family" : "Phillippy", "given" : "Adam M", "non-dropping-particle" : "", "parse-names" : false, "suffix" : "" }, { "dropping-particle" : "", "family" : "Pina-Martins", "given" : "Francisco", "non-dropping-particle" : "", "parse-names" : false, "suffix" : "" }, { "dropping-particle" : "", "family" : "Place", "given" : "Michael", "non-dropping-particle" : "", "parse-names" : false, "suffix" : "" }, { "dropping-particle" : "", "family" : "Przybylski", "given" : "Dariusz", "non-dropping-particle" : "", "parse-names" : false, "suffix" : "" }, { "dropping-particle" : "", "family" : "Qin", "given" : "Xiang", "non-dropping-particle" : "", "parse-names" : false, "suffix" : "" }, { "dropping-particle" : "", "family" : "Qu", "given" : "Carson", "non-dropping-particle" : "", "parse-names" : false, "suffix" : "" }, { "dropping-particle" : "", "family" : "Ribeiro", "given" : "Filipe J", "non-dropping-particle" : "", "parse-names" : false, "suffix" : "" }, { "dropping-particle" : "", "family" : "Richards", "given" : "Stephen", "non-dropping-particle" : "", "parse-names" : false, "suffix" : "" }, { "dropping-particle" : "", "family" : "Rokhsar", "given" : "Daniel S", "non-dropping-particle" : "", "parse-names" : false, "suffix" : "" }, { "dropping-particle" : "", "family" : "Ruby", "given" : "J Graham", "non-dropping-particle" : "", "parse-names" : false, "suffix" : "" }, { "dropping-particle" : "", "family" : "Scalabrin", "given" : "Simone", "non-dropping-particle" : "", "parse-names" : false, "suffix" : "" }, { "dropping-particle" : "", "family" : "Schatz", "given" : "Michael C", "non-dropping-particle" : "", "parse-names" : false, "suffix" : "" }, { "dropping-particle" : "", "family" : "Schwartz", "given" : "David C", "non-dropping-particle" : "", "parse-names" : false, "suffix" : "" }, { "dropping-particle" : "", "family" : "Sergushichev", "given" : "Alexey", "non-dropping-particle" : "", "parse-names" : false, "suffix" : "" }, { "dropping-particle" : "", "family" : "Sharpe", "given" : "Ted", "non-dropping-particle" : "", "parse-names" : false, "suffix" : "" }, { "dropping-particle" : "", "family" : "Shaw", "given" : "Timothy I", "non-dropping-particle" : "", "parse-names" : false, "suffix" : "" }, { "dropping-particle" : "", "family" : "Shendure", "given" : "Jay", "non-dropping-particle" : "", "parse-names" : false, "suffix" : "" }, { "dropping-particle" : "", "family" : "Shi", "given" : "Yujian", "non-dropping-particle" : "", "parse-names" : false, "suffix" : "" }, { "dropping-particle" : "", "family" : "Simpson", "given" : "Jared T", "non-dropping-particle" : "", "parse-names" : false, "suffix" : "" }, { "dropping-particle" : "", "family" : "Song", "given" : "Henry", "non-dropping-particle" : "", "parse-names" : false, "suffix" : "" }, { "dropping-particle" : "", "family" : "Tsarev", "given" : "Fedor", "non-dropping-particle" : "", "parse-names" : false, "suffix" : "" }, { "dropping-particle" : "", "family" : "Vezzi", "given" : "Francesco", "non-dropping-particle" : "", "parse-names" : false, "suffix" : "" }, { "dropping-particle" : "", "family" : "Vicedomini", "given" : "Riccardo", "non-dropping-particle" : "", "parse-names" : false, "suffix" : "" }, { "dropping-particle" : "", "family" : "Vieira", "given" : "Bruno M", "non-dropping-particle" : "", "parse-names" : false, "suffix" : "" }, { "dropping-particle" : "", "family" : "Wang", "given" : "Jun", "non-dropping-particle" : "", "parse-names" : false, "suffix" : "" }, { "dropping-particle" : "", "family" : "Worley", "given" : "Kim C", "non-dropping-particle" : "", "parse-names" : false, "suffix" : "" }, { "dropping-particle" : "", "family" : "Yin", "given" : "Shuangye", "non-dropping-particle" : "", "parse-names" : false, "suffix" : "" }, { "dropping-particle" : "", "family" : "Yiu", "given" : "Siu-Ming", "non-dropping-particle" : "", "parse-names" : false, "suffix" : "" }, { "dropping-particle" : "", "family" : "Yuan", "given" : "Jianying", "non-dropping-particle" : "", "parse-names" : false, "suffix" : "" }, { "dropping-particle" : "", "family" : "Zhang", "given" : "Guojie", "non-dropping-particle" : "", "parse-names" : false, "suffix" : "" }, { "dropping-particle" : "", "family" : "Zhang", "given" : "Hao", "non-dropping-particle" : "", "parse-names" : false, "suffix" : "" }, { "dropping-particle" : "", "family" : "Zhou", "given" : "Shiguo", "non-dropping-particle" : "", "parse-names" : false, "suffix" : "" }, { "dropping-particle" : "", "family" : "Korf", "given" : "Ian F", "non-dropping-particle" : "", "parse-names" : false, "suffix" : "" } ], "container-title" : "GigaScience", "id" : "ITEM-1", "issue" : "1", "issued" : { "date-parts" : [ [ "2013", "12", "22" ] ] }, "page" : "10", "publisher" : "Oxford University Press", "title" : "Assemblathon 2: evaluating de novo methods of genome assembly in three vertebrate species", "type" : "article-journal", "volume" : "2" }, "uris" : [ "http://www.mendeley.com/documents/?uuid=714a0f2d-7306-3858-aaba-832ef5006617" ] } ], "mendeley" : { "formattedCitation" : "[57]", "plainTextFormattedCitation" : "[57]", "previouslyFormattedCitation" : "[57]" }, "properties" : {  }, "schema" : "https://github.com/citation-style-language/schema/raw/master/csl-citation.json" }</w:instrText>
       </w:r>
       <w:r>
         <w:rPr>
@@ -10246,7 +11556,7 @@
           <w:rFonts w:eastAsia="Times New Roman"/>
           <w:noProof/>
         </w:rPr>
-        <w:t>[56]</w:t>
+        <w:t>[57]</w:t>
       </w:r>
       <w:r>
         <w:rPr>
@@ -10312,7 +11622,7 @@
         <w:rPr>
           <w:rFonts w:eastAsia="Times New Roman"/>
         </w:rPr>
-        <w:instrText>ADDIN CSL_CITATION { "citationItems" : [ { "id" : "ITEM-1", "itemData" : { "DOI" : "10.1093/bioinformatics/btv351", "ISSN" : "1367-4803", "author" : [ { "dropping-particle" : "", "family" : "Sim\u00e3o", "given" : "Felipe A.", "non-dropping-particle" : "", "parse-names" : false, "suffix" : "" }, { "dropping-particle" : "", "family" : "Waterhouse", "given" : "Robert M.", "non-dropping-particle" : "", "parse-names" : false, "suffix" : "" }, { "dropping-particle" : "", "family" : "Ioannidis", "given" : "Panagiotis", "non-dropping-particle" : "", "parse-names" : false, "suffix" : "" }, { "dropping-particle" : "V.", "family" : "Kriventseva", "given" : "Evgenia", "non-dropping-particle" : "", "parse-names" : false, "suffix" : "" }, { "dropping-particle" : "", "family" : "Zdobnov", "given" : "Evgeny M.", "non-dropping-particle" : "", "parse-names" : false, "suffix" : "" } ], "container-title" : "Bioinformatics", "id" : "ITEM-1", "issue" : "19", "issued" : { "date-parts" : [ [ "2015", "10", "1" ] ] }, "page" : "3210-3212", "publisher" : "Oxford University Press", "title" : "BUSCO: assessing genome assembly and annotation completeness with single-copy orthologs", "type" : "article-journal", "volume" : "31" }, "uris" : [ "http://www.mendeley.com/documents/?uuid=1c4c4153-491c-3e02-bc6d-65c6794e3c03" ] } ], "mendeley" : { "formattedCitation" : "[50]", "plainTextFormattedCitation" : "[50]", "previouslyFormattedCitation" : "[50]" }, "properties" : {  }, "schema" : "https://github.com/citation-style-language/schema/raw/master/csl-citation.json" }</w:instrText>
+        <w:instrText>ADDIN CSL_CITATION { "citationItems" : [ { "id" : "ITEM-1", "itemData" : { "DOI" : "10.1093/bioinformatics/btv351", "ISSN" : "1367-4803", "author" : [ { "dropping-particle" : "", "family" : "Sim\u00e3o", "given" : "Felipe A.", "non-dropping-particle" : "", "parse-names" : false, "suffix" : "" }, { "dropping-particle" : "", "family" : "Waterhouse", "given" : "Robert M.", "non-dropping-particle" : "", "parse-names" : false, "suffix" : "" }, { "dropping-particle" : "", "family" : "Ioannidis", "given" : "Panagiotis", "non-dropping-particle" : "", "parse-names" : false, "suffix" : "" }, { "dropping-particle" : "V.", "family" : "Kriventseva", "given" : "Evgenia", "non-dropping-particle" : "", "parse-names" : false, "suffix" : "" }, { "dropping-particle" : "", "family" : "Zdobnov", "given" : "Evgeny M.", "non-dropping-particle" : "", "parse-names" : false, "suffix" : "" } ], "container-title" : "Bioinformatics", "id" : "ITEM-1", "issue" : "19", "issued" : { "date-parts" : [ [ "2015", "10", "1" ] ] }, "page" : "3210-3212", "publisher" : "Oxford University Press", "title" : "BUSCO: assessing genome assembly and annotation completeness with single-copy orthologs", "type" : "article-journal", "volume" : "31" }, "uris" : [ "http://www.mendeley.com/documents/?uuid=1c4c4153-491c-3e02-bc6d-65c6794e3c03" ] } ], "mendeley" : { "formattedCitation" : "[51]", "plainTextFormattedCitation" : "[51]", "previouslyFormattedCitation" : "[51]" }, "properties" : {  }, "schema" : "https://github.com/citation-style-language/schema/raw/master/csl-citation.json" }</w:instrText>
       </w:r>
       <w:r>
         <w:rPr>
@@ -10325,7 +11635,7 @@
           <w:rFonts w:eastAsia="Times New Roman"/>
           <w:noProof/>
         </w:rPr>
-        <w:t>[50]</w:t>
+        <w:t>[51]</w:t>
       </w:r>
       <w:r>
         <w:rPr>
@@ -10349,7 +11659,7 @@
         <w:rPr>
           <w:rFonts w:eastAsia="Times New Roman"/>
         </w:rPr>
-        <w:instrText>ADDIN CSL_CITATION { "citationItems" : [ { "id" : "ITEM-1", "itemData" : { "DOI" : "10.1101/177253", "abstract" : "Characterizing transcriptomes in non-model organisms has resulted in a massive increase in our understanding of biological phenomena. This boon, largely made possible via high-throughput sequencing, means that studies of functional, evolutionary and population genomics are now being done by hundreds or even thousands of labs around the world. For many, these studies begin with a de novo transcriptome assembly, which is a technically complicated process involving several discrete steps. The Oyster River Protocol (ORP), described here, implements a standardized and benchmarked set of bioinformatic processes, resulting in an assembly with enhanced qualities over other standard assembly methods. Specifically, ORP produced assemblies have higher TransRate scores and mapping rates, which is largely a product of the fact that it leverages a multi-assembler and kmer assembly process, thereby bypassing the shortcomings of any one approach. These improvements are important, as previously unassembled transcripts are included in ORP assemblies, resulting in a significant enhancement of the power of downstream analysis. Further, as part of this study, we show that assembly quality is unrelated to taxonomy, nor is it related to the number of reads generated, above 30 million reads. Code Availability: The version controlled open-source code is available at https://github.com/macmanes-lab/Oyster\\_River\\_Protocol. Instructions for software installation and use, and other details are available at http://oyster-river-protocol.rtfd.org/.", "author" : [ { "dropping-particle" : "", "family" : "MacManes", "given" : "Matthew D", "non-dropping-particle" : "", "parse-names" : false, "suffix" : "" } ], "container-title" : "doi.org", "id" : "ITEM-1", "issued" : { "date-parts" : [ [ "2017", "8", "16" ] ] }, "page" : "177253", "publisher" : "Cold Spring Harbor Laboratory", "title" : "The Oyster River Protocol: A Multi Assembler and Kmer Approach For de novo Transcriptome Assembly", "type" : "article-journal" }, "uris" : [ "http://www.mendeley.com/documents/?uuid=3e9d2f2d-514e-338b-9593-2f16de898e59" ] }, { "id" : "ITEM-2", "itemData" : { "DOI" : "10.1186/s13059-014-0553-5", "ISSN" : "1474-760X", "abstract" : "De novo RNA-Seq assembly facilitates the study of transcriptomes for species without sequenced genomes, but it is challenging to select the most accurate assembly in this context. To address this challenge, we developed a model-based score, RSEM-EVAL, for evaluating assemblies when the ground truth is unknown. We show that RSEM-EVAL correctly reflects assembly accuracy, as measured by REF-EVAL, a refined set of ground-truth-based scores that we also developed. Guided by RSEM-EVAL, we assembled the transcriptome of the regenerating axolotl limb; this assembly compares favorably to a previous assembly. A software package implementing our methods, DETONATE, is freely available at \n                  http://deweylab.biostat.wisc.edu/detonate\n                  \n                .", "author" : [ { "dropping-particle" : "", "family" : "Li", "given" : "Bo", "non-dropping-particle" : "", "parse-names" : false, "suffix" : "" }, { "dropping-particle" : "", "family" : "Fillmore", "given" : "Nathanael", "non-dropping-particle" : "", "parse-names" : false, "suffix" : "" }, { "dropping-particle" : "", "family" : "Bai", "given" : "Yongsheng", "non-dropping-particle" : "", "parse-names" : false, "suffix" : "" }, { "dropping-particle" : "", "family" : "Collins", "given" : "Mike", "non-dropping-particle" : "", "parse-names" : false, "suffix" : "" }, { "dropping-particle" : "", "family" : "Thomson", "given" : "James A", "non-dropping-particle" : "", "parse-names" : false, "suffix" : "" }, { "dropping-particle" : "", "family" : "Stewart", "given" : "Ron", "non-dropping-particle" : "", "parse-names" : false, "suffix" : "" }, { "dropping-particle" : "", "family" : "Dewey", "given" : "Colin N", "non-dropping-particle" : "", "parse-names" : false, "suffix" : "" } ], "container-title" : "Genome Biology", "id" : "ITEM-2", "issue" : "12", "issued" : { "date-parts" : [ [ "2014", "12", "21" ] ] }, "page" : "553", "publisher" : "BioMed Central", "title" : "Evaluation of de novo transcriptome assemblies from RNA-Seq data", "type" : "article-journal", "volume" : "15" }, "uris" : [ "http://www.mendeley.com/documents/?uuid=d3d2852d-a0b3-3c6d-acd1-c3c7ab2f84ba" ] } ], "mendeley" : { "formattedCitation" : "[57,58]", "plainTextFormattedCitation" : "[57,58]", "previouslyFormattedCitation" : "[57,58]" }, "properties" : {  }, "schema" : "https://github.com/citation-style-language/schema/raw/master/csl-citation.json" }</w:instrText>
+        <w:instrText>ADDIN CSL_CITATION { "citationItems" : [ { "id" : "ITEM-1", "itemData" : { "DOI" : "10.1101/177253", "abstract" : "Characterizing transcriptomes in non-model organisms has resulted in a massive increase in our understanding of biological phenomena. This boon, largely made possible via high-throughput sequencing, means that studies of functional, evolutionary and population genomics are now being done by hundreds or even thousands of labs around the world. For many, these studies begin with a de novo transcriptome assembly, which is a technically complicated process involving several discrete steps. The Oyster River Protocol (ORP), described here, implements a standardized and benchmarked set of bioinformatic processes, resulting in an assembly with enhanced qualities over other standard assembly methods. Specifically, ORP produced assemblies have higher TransRate scores and mapping rates, which is largely a product of the fact that it leverages a multi-assembler and kmer assembly process, thereby bypassing the shortcomings of any one approach. These improvements are important, as previously unassembled transcripts are included in ORP assemblies, resulting in a significant enhancement of the power of downstream analysis. Further, as part of this study, we show that assembly quality is unrelated to taxonomy, nor is it related to the number of reads generated, above 30 million reads. Code Availability: The version controlled open-source code is available at https://github.com/macmanes-lab/Oyster\\_River\\_Protocol. Instructions for software installation and use, and other details are available at http://oyster-river-protocol.rtfd.org/.", "author" : [ { "dropping-particle" : "", "family" : "MacManes", "given" : "Matthew D", "non-dropping-particle" : "", "parse-names" : false, "suffix" : "" } ], "container-title" : "doi.org", "id" : "ITEM-1", "issued" : { "date-parts" : [ [ "2017", "8", "16" ] ] }, "page" : "177253", "publisher" : "Cold Spring Harbor Laboratory", "title" : "The Oyster River Protocol: A Multi Assembler and Kmer Approach For de novo Transcriptome Assembly", "type" : "article-journal" }, "uris" : [ "http://www.mendeley.com/documents/?uuid=3e9d2f2d-514e-338b-9593-2f16de898e59" ] }, { "id" : "ITEM-2", "itemData" : { "DOI" : "10.1186/s13059-014-0553-5", "ISSN" : "1474-760X", "abstract" : "De novo RNA-Seq assembly facilitates the study of transcriptomes for species without sequenced genomes, but it is challenging to select the most accurate assembly in this context. To address this challenge, we developed a model-based score, RSEM-EVAL, for evaluating assemblies when the ground truth is unknown. We show that RSEM-EVAL correctly reflects assembly accuracy, as measured by REF-EVAL, a refined set of ground-truth-based scores that we also developed. Guided by RSEM-EVAL, we assembled the transcriptome of the regenerating axolotl limb; this assembly compares favorably to a previous assembly. A software package implementing our methods, DETONATE, is freely available at \n                  http://deweylab.biostat.wisc.edu/detonate\n                  \n                .", "author" : [ { "dropping-particle" : "", "family" : "Li", "given" : "Bo", "non-dropping-particle" : "", "parse-names" : false, "suffix" : "" }, { "dropping-particle" : "", "family" : "Fillmore", "given" : "Nathanael", "non-dropping-particle" : "", "parse-names" : false, "suffix" : "" }, { "dropping-particle" : "", "family" : "Bai", "given" : "Yongsheng", "non-dropping-particle" : "", "parse-names" : false, "suffix" : "" }, { "dropping-particle" : "", "family" : "Collins", "given" : "Mike", "non-dropping-particle" : "", "parse-names" : false, "suffix" : "" }, { "dropping-particle" : "", "family" : "Thomson", "given" : "James A", "non-dropping-particle" : "", "parse-names" : false, "suffix" : "" }, { "dropping-particle" : "", "family" : "Stewart", "given" : "Ron", "non-dropping-particle" : "", "parse-names" : false, "suffix" : "" }, { "dropping-particle" : "", "family" : "Dewey", "given" : "Colin N", "non-dropping-particle" : "", "parse-names" : false, "suffix" : "" } ], "container-title" : "Genome Biology", "id" : "ITEM-2", "issue" : "12", "issued" : { "date-parts" : [ [ "2014", "12", "21" ] ] }, "page" : "553", "publisher" : "BioMed Central", "title" : "Evaluation of de novo transcriptome assemblies from RNA-Seq data", "type" : "article-journal", "volume" : "15" }, "uris" : [ "http://www.mendeley.com/documents/?uuid=d3d2852d-a0b3-3c6d-acd1-c3c7ab2f84ba" ] } ], "mendeley" : { "formattedCitation" : "[58,59]", "plainTextFormattedCitation" : "[58,59]", "previouslyFormattedCitation" : "[58,59]" }, "properties" : {  }, "schema" : "https://github.com/citation-style-language/schema/raw/master/csl-citation.json" }</w:instrText>
       </w:r>
       <w:r>
         <w:rPr>
@@ -10362,7 +11672,7 @@
           <w:rFonts w:eastAsia="Times New Roman"/>
           <w:noProof/>
         </w:rPr>
-        <w:t>[57,58]</w:t>
+        <w:t>[58,59]</w:t>
       </w:r>
       <w:r>
         <w:rPr>
@@ -10421,7 +11731,21 @@
         <w:rPr>
           <w:rFonts w:eastAsia="Times New Roman"/>
         </w:rPr>
-        <w:t xml:space="preserve"> the case of low ORF predictions in Ciliophora. It has recently been found that ciliates have an alternative triplet codon dictionary, with codons normally encoding STOP serving a different purpose </w:t>
+        <w:t xml:space="preserve"> the case of low ORF predictions in </w:t>
+      </w:r>
+      <w:proofErr w:type="spellStart"/>
+      <w:r>
+        <w:rPr>
+          <w:rFonts w:eastAsia="Times New Roman"/>
+        </w:rPr>
+        <w:t>Ciliophora</w:t>
+      </w:r>
+      <w:proofErr w:type="spellEnd"/>
+      <w:r>
+        <w:rPr>
+          <w:rFonts w:eastAsia="Times New Roman"/>
+        </w:rPr>
+        <w:t xml:space="preserve">. It has recently been found that ciliates have an alternative triplet codon dictionary, with codons normally encoding STOP serving a different purpose </w:t>
       </w:r>
       <w:r>
         <w:rPr>
@@ -10433,7 +11757,7 @@
         <w:rPr>
           <w:rFonts w:eastAsia="Times New Roman"/>
         </w:rPr>
-        <w:instrText>ADDIN CSL_CITATION { "citationItems" : [ { "id" : "ITEM-1", "itemData" : { "DOI" : "10.1002/bies.201600213", "ISSN" : "02659247", "author" : [ { "dropping-particle" : "", "family" : "Alkalaeva", "given" : "Elena", "non-dropping-particle" : "", "parse-names" : false, "suffix" : "" }, { "dropping-particle" : "", "family" : "Mikhailova", "given" : "Tatiana", "non-dropping-particle" : "", "parse-names" : false, "suffix" : "" } ], "container-title" : "BioEssays", "id" : "ITEM-1", "issue" : "3", "issued" : { "date-parts" : [ [ "2017", "3", "1" ] ] }, "page" : "1600213", "title" : "Reassigning stop codons via translation termination: How a few eukaryotes broke the dogma", "type" : "article-journal", "volume" : "39" }, "uris" : [ "http://www.mendeley.com/documents/?uuid=e3411820-f84f-3baa-a891-d454b551ba2f" ] }, { "id" : "ITEM-2", "itemData" : { "DOI" : "10.1093/molbev/msw166", "ISSN" : "0737-4038", "author" : [ { "dropping-particle" : "", "family" : "Heaphy", "given" : "Stephen M.", "non-dropping-particle" : "", "parse-names" : false, "suffix" : "" }, { "dropping-particle" : "", "family" : "Mariotti", "given" : "Marco", "non-dropping-particle" : "", "parse-names" : false, "suffix" : "" }, { "dropping-particle" : "", "family" : "Gladyshev", "given" : "Vadim N.", "non-dropping-particle" : "", "parse-names" : false, "suffix" : "" }, { "dropping-particle" : "", "family" : "Atkins", "given" : "John F.", "non-dropping-particle" : "", "parse-names" : false, "suffix" : "" }, { "dropping-particle" : "V.", "family" : "Baranov", "given" : "Pavel", "non-dropping-particle" : "", "parse-names" : false, "suffix" : "" } ], "container-title" : "Molecular Biology and Evolution", "id" : "ITEM-2", "issue" : "11", "issued" : { "date-parts" : [ [ "2016", "11", "1" ] ] }, "page" : "2885-2889", "publisher" : "Oxford University Press", "title" : "Novel Ciliate Genetic Code Variants Including the Reassignment of All Three Stop Codons to Sense Codons in &lt;i&gt;Condylostoma magnum&lt;/i&gt;", "type" : "article-journal", "volume" : "33" }, "uris" : [ "http://www.mendeley.com/documents/?uuid=85099aae-ca12-3e01-9458-3d540746e207" ] }, { "id" : "ITEM-3", "itemData" : { "DOI" : "10.1016/j.cell.2016.06.020", "ISBN" : "0008316317", "ISSN" : "10974172", "PMID" : "27426948", "abstract" : "The prevailing view of the nuclear genetic code is that it is largely frozen and unambiguous. Flexibility in the\u00a0nuclear genetic code has been demonstrated in ciliates that reassign standard stop codons to amino acids, resulting in seven variant genetic codes, including three previously undescribed ones reported here. Surprisingly, in two of these species, we find efficient translation of all 64 codons as standard amino acids and recognition of either one or all three stop codons. How, therefore, does the translation machinery interpret a \u201cstop\u201d codon? We provide evidence, based on ribosomal profiling and \u201cstop\u201d codon depletion shortly before coding sequence ends, that mRNA 3\u2032 ends may contribute to distinguishing stop from sense in a context-dependent manner. We further propose that such context-dependent termination/readthrough suppression near transcript ends enables genetic code evolution.", "author" : [ { "dropping-particle" : "", "family" : "Swart", "given" : "Estienne Carl", "non-dropping-particle" : "", "parse-names" : false, "suffix" : "" }, { "dropping-particle" : "", "family" : "Serra", "given" : "Valentina", "non-dropping-particle" : "", "parse-names" : false, "suffix" : "" }, { "dropping-particle" : "", "family" : "Petroni", "given" : "Giulio", "non-dropping-particle" : "", "parse-names" : false, "suffix" : "" }, { "dropping-particle" : "", "family" : "Nowacki", "given" : "Mariusz", "non-dropping-particle" : "", "parse-names" : false, "suffix" : "" } ], "container-title" : "Cell", "id" : "ITEM-3", "issue" : "3", "issued" : { "date-parts" : [ [ "2016" ] ] }, "page" : "691-702", "publisher" : "The Author(s)", "title" : "Genetic Codes with No Dedicated Stop Codon: Context-Dependent Translation Termination", "type" : "article-journal", "volume" : "166" }, "uris" : [ "http://www.mendeley.com/documents/?uuid=1caafea4-dba4-4244-b813-f68284dfbdf3" ] } ], "mendeley" : { "formattedCitation" : "[31\u201333]", "plainTextFormattedCitation" : "[31\u201333]", "previouslyFormattedCitation" : "[31\u201333]" }, "properties" : {  }, "schema" : "https://github.com/citation-style-language/schema/raw/master/csl-citation.json" }</w:instrText>
+        <w:instrText>ADDIN CSL_CITATION { "citationItems" : [ { "id" : "ITEM-1", "itemData" : { "DOI" : "10.1002/bies.201600213", "ISSN" : "02659247", "author" : [ { "dropping-particle" : "", "family" : "Alkalaeva", "given" : "Elena", "non-dropping-particle" : "", "parse-names" : false, "suffix" : "" }, { "dropping-particle" : "", "family" : "Mikhailova", "given" : "Tatiana", "non-dropping-particle" : "", "parse-names" : false, "suffix" : "" } ], "container-title" : "BioEssays", "id" : "ITEM-1", "issue" : "3", "issued" : { "date-parts" : [ [ "2017", "3", "1" ] ] }, "page" : "1600213", "title" : "Reassigning stop codons via translation termination: How a few eukaryotes broke the dogma", "type" : "article-journal", "volume" : "39" }, "uris" : [ "http://www.mendeley.com/documents/?uuid=e3411820-f84f-3baa-a891-d454b551ba2f" ] }, { "id" : "ITEM-2", "itemData" : { "DOI" : "10.1093/molbev/msw166", "ISSN" : "0737-4038", "author" : [ { "dropping-particle" : "", "family" : "Heaphy", "given" : "Stephen M.", "non-dropping-particle" : "", "parse-names" : false, "suffix" : "" }, { "dropping-particle" : "", "family" : "Mariotti", "given" : "Marco", "non-dropping-particle" : "", "parse-names" : false, "suffix" : "" }, { "dropping-particle" : "", "family" : "Gladyshev", "given" : "Vadim N.", "non-dropping-particle" : "", "parse-names" : false, "suffix" : "" }, { "dropping-particle" : "", "family" : "Atkins", "given" : "John F.", "non-dropping-particle" : "", "parse-names" : false, "suffix" : "" }, { "dropping-particle" : "V.", "family" : "Baranov", "given" : "Pavel", "non-dropping-particle" : "", "parse-names" : false, "suffix" : "" } ], "container-title" : "Molecular Biology and Evolution", "id" : "ITEM-2", "issue" : "11", "issued" : { "date-parts" : [ [ "2016", "11", "1" ] ] }, "page" : "2885-2889", "publisher" : "Oxford University Press", "title" : "Novel Ciliate Genetic Code Variants Including the Reassignment of All Three Stop Codons to Sense Codons in &lt;i&gt;Condylostoma magnum&lt;/i&gt;", "type" : "article-journal", "volume" : "33" }, "uris" : [ "http://www.mendeley.com/documents/?uuid=85099aae-ca12-3e01-9458-3d540746e207" ] }, { "id" : "ITEM-3", "itemData" : { "DOI" : "10.1016/j.cell.2016.06.020", "ISBN" : "0008316317", "ISSN" : "10974172", "PMID" : "27426948", "abstract" : "The prevailing view of the nuclear genetic code is that it is largely frozen and unambiguous. Flexibility in the\u00a0nuclear genetic code has been demonstrated in ciliates that reassign standard stop codons to amino acids, resulting in seven variant genetic codes, including three previously undescribed ones reported here. Surprisingly, in two of these species, we find efficient translation of all 64 codons as standard amino acids and recognition of either one or all three stop codons. How, therefore, does the translation machinery interpret a \u201cstop\u201d codon? We provide evidence, based on ribosomal profiling and \u201cstop\u201d codon depletion shortly before coding sequence ends, that mRNA 3\u2032 ends may contribute to distinguishing stop from sense in a context-dependent manner. We further propose that such context-dependent termination/readthrough suppression near transcript ends enables genetic code evolution.", "author" : [ { "dropping-particle" : "", "family" : "Swart", "given" : "Estienne Carl", "non-dropping-particle" : "", "parse-names" : false, "suffix" : "" }, { "dropping-particle" : "", "family" : "Serra", "given" : "Valentina", "non-dropping-particle" : "", "parse-names" : false, "suffix" : "" }, { "dropping-particle" : "", "family" : "Petroni", "given" : "Giulio", "non-dropping-particle" : "", "parse-names" : false, "suffix" : "" }, { "dropping-particle" : "", "family" : "Nowacki", "given" : "Mariusz", "non-dropping-particle" : "", "parse-names" : false, "suffix" : "" } ], "container-title" : "Cell", "id" : "ITEM-3", "issue" : "3", "issued" : { "date-parts" : [ [ "2016" ] ] }, "page" : "691-702", "publisher" : "The Author(s)", "title" : "Genetic Codes with No Dedicated Stop Codon: Context-Dependent Translation Termination", "type" : "article-journal", "volume" : "166" }, "uris" : [ "http://www.mendeley.com/documents/?uuid=1caafea4-dba4-4244-b813-f68284dfbdf3" ] } ], "mendeley" : { "formattedCitation" : "[32\u201334]", "plainTextFormattedCitation" : "[32\u201334]", "previouslyFormattedCitation" : "[32\u201334]" }, "properties" : {  }, "schema" : "https://github.com/citation-style-language/schema/raw/master/csl-citation.json" }</w:instrText>
       </w:r>
       <w:r>
         <w:rPr>
@@ -10446,7 +11770,7 @@
           <w:rFonts w:eastAsia="Times New Roman"/>
           <w:noProof/>
         </w:rPr>
-        <w:t>[31–33]</w:t>
+        <w:t>[32–34]</w:t>
       </w:r>
       <w:r>
         <w:rPr>
@@ -10458,7 +11782,14 @@
         <w:rPr>
           <w:rFonts w:eastAsia="Times New Roman"/>
         </w:rPr>
-        <w:t>. In addition, Dino</w:t>
+        <w:t xml:space="preserve">. In addition, </w:t>
+      </w:r>
+      <w:proofErr w:type="spellStart"/>
+      <w:r>
+        <w:rPr>
+          <w:rFonts w:eastAsia="Times New Roman"/>
+        </w:rPr>
+        <w:t>Dino</w:t>
       </w:r>
       <w:r>
         <w:rPr>
@@ -10466,6 +11797,7 @@
         </w:rPr>
         <w:t>phyta</w:t>
       </w:r>
+      <w:proofErr w:type="spellEnd"/>
       <w:r>
         <w:rPr>
           <w:rFonts w:eastAsia="Times New Roman"/>
@@ -10483,7 +11815,35 @@
         <w:rPr>
           <w:rFonts w:eastAsia="Times New Roman"/>
         </w:rPr>
-        <w:t>-mers and total contigs in</w:t>
+        <w:t>-</w:t>
+      </w:r>
+      <w:proofErr w:type="spellStart"/>
+      <w:r>
+        <w:rPr>
+          <w:rFonts w:eastAsia="Times New Roman"/>
+        </w:rPr>
+        <w:t>mers</w:t>
+      </w:r>
+      <w:proofErr w:type="spellEnd"/>
+      <w:r>
+        <w:rPr>
+          <w:rFonts w:eastAsia="Times New Roman"/>
+        </w:rPr>
+        <w:t xml:space="preserve"> and total </w:t>
+      </w:r>
+      <w:proofErr w:type="spellStart"/>
+      <w:r>
+        <w:rPr>
+          <w:rFonts w:eastAsia="Times New Roman"/>
+        </w:rPr>
+        <w:t>contigs</w:t>
+      </w:r>
+      <w:proofErr w:type="spellEnd"/>
+      <w:r>
+        <w:rPr>
+          <w:rFonts w:eastAsia="Times New Roman"/>
+        </w:rPr>
+        <w:t xml:space="preserve"> in</w:t>
       </w:r>
       <w:r>
         <w:rPr>
@@ -10509,12 +11869,14 @@
         </w:rPr>
         <w:t xml:space="preserve"> large gene families are constitutively expressed in </w:t>
       </w:r>
+      <w:proofErr w:type="spellStart"/>
       <w:r>
         <w:rPr>
           <w:rFonts w:eastAsia="Times New Roman"/>
         </w:rPr>
         <w:t>Dinophyta</w:t>
       </w:r>
+      <w:proofErr w:type="spellEnd"/>
       <w:r>
         <w:rPr>
           <w:rFonts w:eastAsia="Times New Roman"/>
@@ -10532,7 +11894,7 @@
         <w:rPr>
           <w:rFonts w:eastAsia="Times New Roman"/>
         </w:rPr>
-        <w:instrText>ADDIN CSL_CITATION { "citationItems" : [ { "id" : "ITEM-1", "itemData" : { "DOI" : "10.1038/srep39734", "ISSN" : "2045-2322", "author" : [ { "dropping-particle" : "", "family" : "Aranda", "given" : "M.", "non-dropping-particle" : "", "parse-names" : false, "suffix" : "" }, { "dropping-particle" : "", "family" : "Li", "given" : "Y.", "non-dropping-particle" : "", "parse-names" : false, "suffix" : "" }, { "dropping-particle" : "", "family" : "Liew", "given" : "Y. J.", "non-dropping-particle" : "", "parse-names" : false, "suffix" : "" }, { "dropping-particle" : "", "family" : "Baumgarten", "given" : "S.", "non-dropping-particle" : "", "parse-names" : false, "suffix" : "" }, { "dropping-particle" : "", "family" : "Simakov", "given" : "O.", "non-dropping-particle" : "", "parse-names" : false, "suffix" : "" }, { "dropping-particle" : "", "family" : "Wilson", "given" : "M. C.", "non-dropping-particle" : "", "parse-names" : false, "suffix" : "" }, { "dropping-particle" : "", "family" : "Piel", "given" : "J.", "non-dropping-particle" : "", "parse-names" : false, "suffix" : "" }, { "dropping-particle" : "", "family" : "Ashoor", "given" : "H.", "non-dropping-particle" : "", "parse-names" : false, "suffix" : "" }, { "dropping-particle" : "", "family" : "Bougouffa", "given" : "S.", "non-dropping-particle" : "", "parse-names" : false, "suffix" : "" }, { "dropping-particle" : "", "family" : "Bajic", "given" : "V. B.", "non-dropping-particle" : "", "parse-names" : false, "suffix" : "" }, { "dropping-particle" : "", "family" : "Ryu", "given" : "T.", "non-dropping-particle" : "", "parse-names" : false, "suffix" : "" }, { "dropping-particle" : "", "family" : "Ravasi", "given" : "T.", "non-dropping-particle" : "", "parse-names" : false, "suffix" : "" }, { "dropping-particle" : "", "family" : "Bayer", "given" : "T.", "non-dropping-particle" : "", "parse-names" : false, "suffix" : "" }, { "dropping-particle" : "", "family" : "Micklem", "given" : "G.", "non-dropping-particle" : "", "parse-names" : false, "suffix" : "" }, { "dropping-particle" : "", "family" : "Kim", "given" : "H.", "non-dropping-particle" : "", "parse-names" : false, "suffix" : "" }, { "dropping-particle" : "", "family" : "Bhak", "given" : "J.", "non-dropping-particle" : "", "parse-names" : false, "suffix" : "" }, { "dropping-particle" : "", "family" : "LaJeunesse", "given" : "T. C.", "non-dropping-particle" : "", "parse-names" : false, "suffix" : "" }, { "dropping-particle" : "", "family" : "Voolstra", "given" : "C. R.", "non-dropping-particle" : "", "parse-names" : false, "suffix" : "" } ], "container-title" : "Scientific Reports", "id" : "ITEM-1", "issued" : { "date-parts" : [ [ "2016", "12", "22" ] ] }, "page" : "39734", "publisher" : "Nature Publishing Group", "title" : "Genomes of coral dinoflagellate symbionts highlight evolutionary adaptations conducive to a symbiotic lifestyle", "type" : "article-journal", "volume" : "6" }, "uris" : [ "http://www.mendeley.com/documents/?uuid=9efce937-f253-33cb-8a9f-569b95144d10" ] } ], "mendeley" : { "formattedCitation" : "[59]", "plainTextFormattedCitation" : "[59]", "previouslyFormattedCitation" : "[59]" }, "properties" : {  }, "schema" : "https://github.com/citation-style-language/schema/raw/master/csl-citation.json" }</w:instrText>
+        <w:instrText>ADDIN CSL_CITATION { "citationItems" : [ { "id" : "ITEM-1", "itemData" : { "DOI" : "10.1038/srep39734", "ISSN" : "2045-2322", "author" : [ { "dropping-particle" : "", "family" : "Aranda", "given" : "M.", "non-dropping-particle" : "", "parse-names" : false, "suffix" : "" }, { "dropping-particle" : "", "family" : "Li", "given" : "Y.", "non-dropping-particle" : "", "parse-names" : false, "suffix" : "" }, { "dropping-particle" : "", "family" : "Liew", "given" : "Y. J.", "non-dropping-particle" : "", "parse-names" : false, "suffix" : "" }, { "dropping-particle" : "", "family" : "Baumgarten", "given" : "S.", "non-dropping-particle" : "", "parse-names" : false, "suffix" : "" }, { "dropping-particle" : "", "family" : "Simakov", "given" : "O.", "non-dropping-particle" : "", "parse-names" : false, "suffix" : "" }, { "dropping-particle" : "", "family" : "Wilson", "given" : "M. C.", "non-dropping-particle" : "", "parse-names" : false, "suffix" : "" }, { "dropping-particle" : "", "family" : "Piel", "given" : "J.", "non-dropping-particle" : "", "parse-names" : false, "suffix" : "" }, { "dropping-particle" : "", "family" : "Ashoor", "given" : "H.", "non-dropping-particle" : "", "parse-names" : false, "suffix" : "" }, { "dropping-particle" : "", "family" : "Bougouffa", "given" : "S.", "non-dropping-particle" : "", "parse-names" : false, "suffix" : "" }, { "dropping-particle" : "", "family" : "Bajic", "given" : "V. B.", "non-dropping-particle" : "", "parse-names" : false, "suffix" : "" }, { "dropping-particle" : "", "family" : "Ryu", "given" : "T.", "non-dropping-particle" : "", "parse-names" : false, "suffix" : "" }, { "dropping-particle" : "", "family" : "Ravasi", "given" : "T.", "non-dropping-particle" : "", "parse-names" : false, "suffix" : "" }, { "dropping-particle" : "", "family" : "Bayer", "given" : "T.", "non-dropping-particle" : "", "parse-names" : false, "suffix" : "" }, { "dropping-particle" : "", "family" : "Micklem", "given" : "G.", "non-dropping-particle" : "", "parse-names" : false, "suffix" : "" }, { "dropping-particle" : "", "family" : "Kim", "given" : "H.", "non-dropping-particle" : "", "parse-names" : false, "suffix" : "" }, { "dropping-particle" : "", "family" : "Bhak", "given" : "J.", "non-dropping-particle" : "", "parse-names" : false, "suffix" : "" }, { "dropping-particle" : "", "family" : "LaJeunesse", "given" : "T. C.", "non-dropping-particle" : "", "parse-names" : false, "suffix" : "" }, { "dropping-particle" : "", "family" : "Voolstra", "given" : "C. R.", "non-dropping-particle" : "", "parse-names" : false, "suffix" : "" } ], "container-title" : "Scientific Reports", "id" : "ITEM-1", "issued" : { "date-parts" : [ [ "2016", "12", "22" ] ] }, "page" : "39734", "publisher" : "Nature Publishing Group", "title" : "Genomes of coral dinoflagellate symbionts highlight evolutionary adaptations conducive to a symbiotic lifestyle", "type" : "article-journal", "volume" : "6" }, "uris" : [ "http://www.mendeley.com/documents/?uuid=9efce937-f253-33cb-8a9f-569b95144d10" ] } ], "mendeley" : { "formattedCitation" : "[60]", "plainTextFormattedCitation" : "[60]", "previouslyFormattedCitation" : "[60]" }, "properties" : {  }, "schema" : "https://github.com/citation-style-language/schema/raw/master/csl-citation.json" }</w:instrText>
       </w:r>
       <w:r>
         <w:rPr>
@@ -10545,7 +11907,7 @@
           <w:rFonts w:eastAsia="Times New Roman"/>
           <w:noProof/>
         </w:rPr>
-        <w:t>[59]</w:t>
+        <w:t>[60]</w:t>
       </w:r>
       <w:r>
         <w:rPr>
@@ -10584,24 +11946,28 @@
         </w:rPr>
         <w:t xml:space="preserve"> trends are important to consider in the assessment of transcriptome quality, given that the assemblies from </w:t>
       </w:r>
+      <w:proofErr w:type="spellStart"/>
       <w:r>
         <w:rPr>
           <w:rFonts w:eastAsia="Times New Roman"/>
         </w:rPr>
         <w:t>Dinophyta</w:t>
       </w:r>
+      <w:proofErr w:type="spellEnd"/>
       <w:r>
         <w:rPr>
           <w:rFonts w:eastAsia="Times New Roman"/>
         </w:rPr>
         <w:t xml:space="preserve"> and </w:t>
       </w:r>
+      <w:proofErr w:type="spellStart"/>
       <w:r>
         <w:rPr>
           <w:rFonts w:eastAsia="Times New Roman"/>
         </w:rPr>
         <w:t>Ciliophora</w:t>
       </w:r>
+      <w:proofErr w:type="spellEnd"/>
       <w:r>
         <w:rPr>
           <w:rFonts w:eastAsia="Times New Roman"/>
@@ -10618,7 +11984,35 @@
         <w:rPr>
           <w:rFonts w:eastAsia="Times New Roman"/>
         </w:rPr>
-        <w:t xml:space="preserve"> Applying domain-specific knowledge, such as specialized transcriptional features in Ciliophora and Dinophyta, in combination with other evaluation metrics can help to evaluate whether a transcriptome is of good quality or “finished” enough to serve as a high quality reference to answer the biological questions of interest.</w:t>
+        <w:t xml:space="preserve"> Applying domain-specific knowledge, such as specialized transcriptional features in </w:t>
+      </w:r>
+      <w:proofErr w:type="spellStart"/>
+      <w:r>
+        <w:rPr>
+          <w:rFonts w:eastAsia="Times New Roman"/>
+        </w:rPr>
+        <w:t>Ciliophora</w:t>
+      </w:r>
+      <w:proofErr w:type="spellEnd"/>
+      <w:r>
+        <w:rPr>
+          <w:rFonts w:eastAsia="Times New Roman"/>
+        </w:rPr>
+        <w:t xml:space="preserve"> and </w:t>
+      </w:r>
+      <w:proofErr w:type="spellStart"/>
+      <w:r>
+        <w:rPr>
+          <w:rFonts w:eastAsia="Times New Roman"/>
+        </w:rPr>
+        <w:t>Dinophyta</w:t>
+      </w:r>
+      <w:proofErr w:type="spellEnd"/>
+      <w:r>
+        <w:rPr>
+          <w:rFonts w:eastAsia="Times New Roman"/>
+        </w:rPr>
+        <w:t>, in combination with other evaluation metrics can help to evaluate whether a transcriptome is of good quality or “finished” enough to serve as a high quality reference to answer the biological questions of interest.</w:t>
       </w:r>
     </w:p>
     <w:p>
@@ -11000,7 +12394,21 @@
         <w:rPr>
           <w:rFonts w:eastAsia="Times New Roman"/>
         </w:rPr>
-        <w:t>Luiz Irber and other members of the Data Intensive Bio</w:t>
+        <w:t xml:space="preserve">Luiz </w:t>
+      </w:r>
+      <w:proofErr w:type="spellStart"/>
+      <w:r>
+        <w:rPr>
+          <w:rFonts w:eastAsia="Times New Roman"/>
+        </w:rPr>
+        <w:t>Irber</w:t>
+      </w:r>
+      <w:proofErr w:type="spellEnd"/>
+      <w:r>
+        <w:rPr>
+          <w:rFonts w:eastAsia="Times New Roman"/>
+        </w:rPr>
+        <w:t xml:space="preserve"> and other members of the Data Intensive Bio</w:t>
       </w:r>
       <w:r>
         <w:rPr>
@@ -11755,7 +13163,7 @@
           <w:rFonts w:eastAsia="Times New Roman"/>
           <w:noProof/>
         </w:rPr>
-        <w:t>29. Harke MJ, Juhl AR, Haley ST, Alexander H, Dyhrman ST. Conserved Transcriptional Responses to Nutrient Stress in Bloom-Forming Algae. Front. Microbiol. [Internet]. Frontiers; 2017 [cited 2018 Mar 15];8:1279. Available from: http://journal.frontiersin.org/article/10.3389/fmicb.2017.01279/full</w:t>
+        <w:t>29. McQuaid JB, Kustka AB, Oborník M, Horák A, McCrow JP, Karas BJ, et al. Carbonate-sensitive phytotransferrin controls high-affinity iron uptake in diatoms. Nature [Internet]. Nature Publishing Group; 2018 [cited 2018 Mar 19]; Available from: http://www.nature.com/doifinder/10.1038/nature25982</w:t>
       </w:r>
     </w:p>
     <w:p>
@@ -11775,7 +13183,7 @@
           <w:rFonts w:eastAsia="Times New Roman"/>
           <w:noProof/>
         </w:rPr>
-        <w:t>30. Koid AE, Liu Z, Terrado R, Jones AC, Caron DA, Heidelberg KB. Comparative Transcriptome Analysis of Four Prymnesiophyte Algae. Xiao J, editor. PLoS One [Internet]. Public Library of Science; 2014 [cited 2017 Sep 20];9:e97801. Available from: http://dx.plos.org/10.1371/journal.pone.0097801</w:t>
+        <w:t>30. Harke MJ, Juhl AR, Haley ST, Alexander H, Dyhrman ST. Conserved Transcriptional Responses to Nutrient Stress in Bloom-Forming Algae. Front. Microbiol. [Internet]. Frontiers; 2017 [cited 2018 Mar 15];8:1279. Available from: http://journal.frontiersin.org/article/10.3389/fmicb.2017.01279/full</w:t>
       </w:r>
     </w:p>
     <w:p>
@@ -11795,7 +13203,7 @@
           <w:rFonts w:eastAsia="Times New Roman"/>
           <w:noProof/>
         </w:rPr>
-        <w:t>31. Alkalaeva E, Mikhailova T. Reassigning stop codons via translation termination: How a few eukaryotes broke the dogma. BioEssays [Internet]. 2017 [cited 2017 Sep 20];39:1600213. Available from: http://doi.wiley.com/10.1002/bies.201600213</w:t>
+        <w:t>31. Koid AE, Liu Z, Terrado R, Jones AC, Caron DA, Heidelberg KB. Comparative Transcriptome Analysis of Four Prymnesiophyte Algae. Xiao J, editor. PLoS One [Internet]. Public Library of Science; 2014 [cited 2017 Sep 20];9:e97801. Available from: http://dx.plos.org/10.1371/journal.pone.0097801</w:t>
       </w:r>
     </w:p>
     <w:p>
@@ -11815,23 +13223,7 @@
           <w:rFonts w:eastAsia="Times New Roman"/>
           <w:noProof/>
         </w:rPr>
-        <w:t xml:space="preserve">32. Heaphy SM, Mariotti M, Gladyshev VN, Atkins JF, Baranov P V. Novel Ciliate Genetic Code Variants Including the Reassignment of All Three Stop Codons to Sense Codons in </w:t>
-      </w:r>
-      <w:r>
-        <w:rPr>
-          <w:rFonts w:eastAsia="Times New Roman"/>
-          <w:i/>
-          <w:iCs/>
-          <w:noProof/>
-        </w:rPr>
-        <w:t>Condylostoma magnum</w:t>
-      </w:r>
-      <w:r>
-        <w:rPr>
-          <w:rFonts w:eastAsia="Times New Roman"/>
-          <w:noProof/>
-        </w:rPr>
-        <w:t>. Mol. Biol. Evol. [Internet]. Oxford University Press; 2016 [cited 2017 Sep 20];33:2885–9. Available from: https://academic.oup.com/mbe/article-lookup/doi/10.1093/molbev/msw166</w:t>
+        <w:t>32. Alkalaeva E, Mikhailova T. Reassigning stop codons via translation termination: How a few eukaryotes broke the dogma. BioEssays [Internet]. 2017 [cited 2017 Sep 20];39:1600213. Available from: http://doi.wiley.com/10.1002/bies.201600213</w:t>
       </w:r>
     </w:p>
     <w:p>
@@ -11851,7 +13243,23 @@
           <w:rFonts w:eastAsia="Times New Roman"/>
           <w:noProof/>
         </w:rPr>
-        <w:t>33. Swart EC, Serra V, Petroni G, Nowacki M. Genetic Codes with No Dedicated Stop Codon: Context-Dependent Translation Termination. Cell [Internet]. The Author(s); 2016;166:691–702. Available from: http://dx.doi.org/10.1016/j.cell.2016.06.020</w:t>
+        <w:t xml:space="preserve">33. Heaphy SM, Mariotti M, Gladyshev VN, Atkins JF, Baranov P V. Novel Ciliate Genetic Code Variants Including the Reassignment of All Three Stop Codons to Sense Codons in </w:t>
+      </w:r>
+      <w:r>
+        <w:rPr>
+          <w:rFonts w:eastAsia="Times New Roman"/>
+          <w:i/>
+          <w:iCs/>
+          <w:noProof/>
+        </w:rPr>
+        <w:t>Condylostoma magnum</w:t>
+      </w:r>
+      <w:r>
+        <w:rPr>
+          <w:rFonts w:eastAsia="Times New Roman"/>
+          <w:noProof/>
+        </w:rPr>
+        <w:t>. Mol. Biol. Evol. [Internet]. Oxford University Press; 2016 [cited 2017 Sep 20];33:2885–9. Available from: https://academic.oup.com/mbe/article-lookup/doi/10.1093/molbev/msw166</w:t>
       </w:r>
     </w:p>
     <w:p>
@@ -11871,7 +13279,7 @@
           <w:rFonts w:eastAsia="Times New Roman"/>
           <w:noProof/>
         </w:rPr>
-        <w:t>34. Alexander H, Jenkins BD, Rynearson TA, Dyhrman ST. Metatranscriptome analyses indicate resource partitioning between diatoms in the field. Proc. Natl. Acad. Sci. U. S. A. [Internet]. National Academy of Sciences; 2015 [cited 2017 Sep 20];112:E2182-90. Available from: http://www.ncbi.nlm.nih.gov/pubmed/25870299</w:t>
+        <w:t>34. Swart EC, Serra V, Petroni G, Nowacki M. Genetic Codes with No Dedicated Stop Codon: Context-Dependent Translation Termination. Cell [Internet]. The Author(s); 2016;166:691–702. Available from: http://dx.doi.org/10.1016/j.cell.2016.06.020</w:t>
       </w:r>
     </w:p>
     <w:p>
@@ -11891,7 +13299,7 @@
           <w:rFonts w:eastAsia="Times New Roman"/>
           <w:noProof/>
         </w:rPr>
-        <w:t>35. Alexander H, Rouco M, Haley ST, Wilson ST, Karl DM, Dyhrman ST. Functional group-specific traits drive phytoplankton dynamics in the oligotrophic ocean. Proc. Natl. Acad. Sci. U. S. A. [Internet]. National Academy of Sciences; 2015 [cited 2018 Mar 15];112:E5972-9. Available from: http://www.ncbi.nlm.nih.gov/pubmed/26460011</w:t>
+        <w:t>35. Alexander H, Jenkins BD, Rynearson TA, Dyhrman ST. Metatranscriptome analyses indicate resource partitioning between diatoms in the field. Proc. Natl. Acad. Sci. U. S. A. [Internet]. National Academy of Sciences; 2015 [cited 2017 Sep 20];112:E2182-90. Available from: http://www.ncbi.nlm.nih.gov/pubmed/25870299</w:t>
       </w:r>
     </w:p>
     <w:p>
@@ -11911,7 +13319,7 @@
           <w:rFonts w:eastAsia="Times New Roman"/>
           <w:noProof/>
         </w:rPr>
-        <w:t>36. Gong W, Browne J, Hall N, Schruth D, Paerl H, Marchetti A. Molecular insights into a dinoflagellate bloom. ISME J. [Internet]. Nature Publishing Group; 2017 [cited 2018 Mar 15];11:439–52. Available from: http://www.nature.com/articles/ismej2016129</w:t>
+        <w:t>36. Alexander H, Rouco M, Haley ST, Wilson ST, Karl DM, Dyhrman ST. Functional group-specific traits drive phytoplankton dynamics in the oligotrophic ocean. Proc. Natl. Acad. Sci. U. S. A. [Internet]. National Academy of Sciences; 2015 [cited 2018 Mar 15];112:E5972-9. Available from: http://www.ncbi.nlm.nih.gov/pubmed/26460011</w:t>
       </w:r>
     </w:p>
     <w:p>
@@ -11931,7 +13339,7 @@
           <w:rFonts w:eastAsia="Times New Roman"/>
           <w:noProof/>
         </w:rPr>
-        <w:t>37. Brown CT, Scott C, Crusoe MR, Sheneman L, Rosenthal J, Howe A. khmer-protocols 0.8.4 documentation. 2013 [cited 2017 Oct 17]; Available from: https://www.mendeley.com/import/?url=https://figshare.com/articles/khmer_protocols_0_8_3_documentation/878460</w:t>
+        <w:t>37. Gong W, Browne J, Hall N, Schruth D, Paerl H, Marchetti A. Molecular insights into a dinoflagellate bloom. ISME J. [Internet]. Nature Publishing Group; 2017 [cited 2018 Mar 15];11:439–52. Available from: http://www.nature.com/articles/ismej2016129</w:t>
       </w:r>
     </w:p>
     <w:p>
@@ -11952,7 +13360,7 @@
           <w:noProof/>
         </w:rPr>
         <w:lastRenderedPageBreak/>
-        <w:t>38. Lowe EK, Swalla BJ, Brown CT. Evaluating a lightweight transcriptome assembly pipeline on two closely related ascidian species. PeerJ Prepr. [Internet]. 2014;2:e505v1. Available from: https://dx.doi.org/10.7287/peerj.preprints.505v1</w:t>
+        <w:t>38. Brown CT, Scott C, Crusoe MR, Sheneman L, Rosenthal J, Howe A. khmer-protocols 0.8.4 documentation. 2013 [cited 2017 Oct 17]; Available from: https://www.mendeley.com/import/?url=https://figshare.com/articles/khmer_protocols_0_8_3_documentation/878460</w:t>
       </w:r>
     </w:p>
     <w:p>
@@ -11972,7 +13380,7 @@
           <w:rFonts w:eastAsia="Times New Roman"/>
           <w:noProof/>
         </w:rPr>
-        <w:t>39. Leinonen R, Sugawara H, Shumway M. The Sequence Read Archive. Nucleic Acids Res. [Internet]. Oxford University Press; 2011 [cited 2017 Oct 17];39:D19–21. Available from: https://academic.oup.com/nar/article-lookup/doi/10.1093/nar/gkq1019</w:t>
+        <w:t>39. Lowe EK, Swalla BJ, Brown CT. Evaluating a lightweight transcriptome assembly pipeline on two closely related ascidian species. PeerJ Prepr. [Internet]. 2014;2:e505v1. Available from: https://dx.doi.org/10.7287/peerj.preprints.505v1</w:t>
       </w:r>
     </w:p>
     <w:p>
@@ -11992,7 +13400,7 @@
           <w:rFonts w:eastAsia="Times New Roman"/>
           <w:noProof/>
         </w:rPr>
-        <w:t>40. Andrews S. FastQC: A quality control tool for high throughput sequence data. [Internet]. 2016. Available from: http://www.bioinformatics.babraham.ac.uk/projects/fastqc/</w:t>
+        <w:t>40. Leinonen R, Sugawara H, Shumway M. The Sequence Read Archive. Nucleic Acids Res. [Internet]. Oxford University Press; 2011 [cited 2017 Oct 17];39:D19–21. Available from: https://academic.oup.com/nar/article-lookup/doi/10.1093/nar/gkq1019</w:t>
       </w:r>
     </w:p>
     <w:p>
@@ -12012,7 +13420,7 @@
           <w:rFonts w:eastAsia="Times New Roman"/>
           <w:noProof/>
         </w:rPr>
-        <w:t>41. Ewels P, Magnusson M, Lundin S, Käller M. MultiQC: summarize analysis results for multiple tools and samples in a single report. Bioinformatics [Internet]. Oxford University Press; 2016 [cited 2017 Oct 17];32:3047–8. Available from: https://academic.oup.com/bioinformatics/article-lookup/doi/10.1093/bioinformatics/btw354</w:t>
+        <w:t>41. Andrews S. FastQC: A quality control tool for high throughput sequence data. [Internet]. 2016. Available from: http://www.bioinformatics.babraham.ac.uk/projects/fastqc/</w:t>
       </w:r>
     </w:p>
     <w:p>
@@ -12032,7 +13440,7 @@
           <w:rFonts w:eastAsia="Times New Roman"/>
           <w:noProof/>
         </w:rPr>
-        <w:t>42. Bolger AM, Lohse M, Usadel B. Trimmomatic: a flexible trimmer for Illumina sequence data. Bioinformatics [Internet]. Oxford University Press; 2014 [cited 2017 Oct 17];30:2114–20. Available from: https://academic.oup.com/bioinformatics/article-lookup/doi/10.1093/bioinformatics/btu170</w:t>
+        <w:t>42. Ewels P, Magnusson M, Lundin S, Käller M. MultiQC: summarize analysis results for multiple tools and samples in a single report. Bioinformatics [Internet]. Oxford University Press; 2016 [cited 2017 Oct 17];32:3047–8. Available from: https://academic.oup.com/bioinformatics/article-lookup/doi/10.1093/bioinformatics/btw354</w:t>
       </w:r>
     </w:p>
     <w:p>
@@ -12052,7 +13460,7 @@
           <w:rFonts w:eastAsia="Times New Roman"/>
           <w:noProof/>
         </w:rPr>
-        <w:t>43. Crusoe MR, Alameldin HF, Awad S, Boucher E, Caldwell A, Cartwright R, et al. The khmer software package: enabling efficient nucleotide sequence analysis. F1000Research [Internet]. 2015;4:900. Available from: http://f1000research.com/articles/4-900/v1</w:t>
+        <w:t>43. Bolger AM, Lohse M, Usadel B. Trimmomatic: a flexible trimmer for Illumina sequence data. Bioinformatics [Internet]. Oxford University Press; 2014 [cited 2017 Oct 17];30:2114–20. Available from: https://academic.oup.com/bioinformatics/article-lookup/doi/10.1093/bioinformatics/btu170</w:t>
       </w:r>
     </w:p>
     <w:p>
@@ -12072,7 +13480,7 @@
           <w:rFonts w:eastAsia="Times New Roman"/>
           <w:noProof/>
         </w:rPr>
-        <w:t>44. Scott C. dammit: an open and accessible de novo transcriptome annotator. in prep. [Internet]. 2016; Available from: www.camillescott.org/dammit</w:t>
+        <w:t>44. Crusoe MR, Alameldin HF, Awad S, Boucher E, Caldwell A, Cartwright R, et al. The khmer software package: enabling efficient nucleotide sequence analysis. F1000Research [Internet]. 2015;4:900. Available from: http://f1000research.com/articles/4-900/v1</w:t>
       </w:r>
     </w:p>
     <w:p>
@@ -12092,7 +13500,7 @@
           <w:rFonts w:eastAsia="Times New Roman"/>
           <w:noProof/>
         </w:rPr>
-        <w:t>45. Finn RD, Coggill P, Eberhardt RY, Eddy SR, Mistry J, Mitchell AL, et al. The Pfam protein families database: towards a more sustainable future. Nucleic Acids Res. [Internet]. Oxford University Press; 2016 [cited 2017 Oct 17];44:D279–85. Available from: https://academic.oup.com/nar/article-lookup/doi/10.1093/nar/gkv1344</w:t>
+        <w:t>45. Scott C. dammit: an open and accessible de novo transcriptome annotator. in prep. [Internet]. 2016; Available from: www.camillescott.org/dammit</w:t>
       </w:r>
     </w:p>
     <w:p>
@@ -12112,7 +13520,7 @@
           <w:rFonts w:eastAsia="Times New Roman"/>
           <w:noProof/>
         </w:rPr>
-        <w:t>46. Gardner PP, Daub J, Tate JG, Nawrocki EP, Kolbe DL, Lindgreen S, et al. Rfam: updates to the RNA families database. Nucleic Acids Res. [Internet]. Oxford University Press; 2009 [cited 2017 Oct 17];37:D136–40. Available from: https://academic.oup.com/nar/article-lookup/doi/10.1093/nar/gkn766</w:t>
+        <w:t>46. Finn RD, Coggill P, Eberhardt RY, Eddy SR, Mistry J, Mitchell AL, et al. The Pfam protein families database: towards a more sustainable future. Nucleic Acids Res. [Internet]. Oxford University Press; 2016 [cited 2017 Oct 17];44:D279–85. Available from: https://academic.oup.com/nar/article-lookup/doi/10.1093/nar/gkv1344</w:t>
       </w:r>
     </w:p>
     <w:p>
@@ -12132,7 +13540,7 @@
           <w:rFonts w:eastAsia="Times New Roman"/>
           <w:noProof/>
         </w:rPr>
-        <w:t>47. Zdobnov EM, Tegenfeldt F, Kuznetsov D, Waterhouse RM, Simão FA, Ioannidis P, et al. OrthoDB v9.1: cataloging evolutionary and functional annotations for animal, fungal, plant, archaeal, bacterial and viral orthologs. Nucleic Acids Res. [Internet]. Oxford University Press; 2017 [cited 2017 Sep 21];45:D744–9. Available from: https://academic.oup.com/nar/article-lookup/doi/10.1093/nar/gkw1119</w:t>
+        <w:t>47. Gardner PP, Daub J, Tate JG, Nawrocki EP, Kolbe DL, Lindgreen S, et al. Rfam: updates to the RNA families database. Nucleic Acids Res. [Internet]. Oxford University Press; 2009 [cited 2017 Oct 17];37:D136–40. Available from: https://academic.oup.com/nar/article-lookup/doi/10.1093/nar/gkn766</w:t>
       </w:r>
     </w:p>
     <w:p>
@@ -12152,7 +13560,7 @@
           <w:rFonts w:eastAsia="Times New Roman"/>
           <w:noProof/>
         </w:rPr>
-        <w:t>48. Smith-Unna R, Boursnell C, Patro R, Hibberd JM, Kelly S. TransRate: reference-free quality assessment of de novo transcriptome assemblies. Genome Res. [Internet]. Cold Spring Harbor Laboratory Press; 2016 [cited 2017 Oct 17];26:1134–44. Available from: http://www.ncbi.nlm.nih.gov/pubmed/27252236</w:t>
+        <w:t>48. Zdobnov EM, Tegenfeldt F, Kuznetsov D, Waterhouse RM, Simão FA, Ioannidis P, et al. OrthoDB v9.1: cataloging evolutionary and functional annotations for animal, fungal, plant, archaeal, bacterial and viral orthologs. Nucleic Acids Res. [Internet]. Oxford University Press; 2017 [cited 2017 Sep 21];45:D744–9. Available from: https://academic.oup.com/nar/article-lookup/doi/10.1093/nar/gkw1119</w:t>
       </w:r>
     </w:p>
     <w:p>
@@ -12172,7 +13580,7 @@
           <w:rFonts w:eastAsia="Times New Roman"/>
           <w:noProof/>
         </w:rPr>
-        <w:t>49. Aubry S, Kelly S, Kümpers BMC, Smith-Unna RD, Hibberd JM. Deep Evolutionary Comparison of Gene Expression Identifies Parallel Recruitment of Trans-Factors in Two Independent Origins of C4 Photosynthesis. Bomblies K, editor. PLoS Genet. [Internet]. Public Library of Science; 2014 [cited 2017 Oct 17];10:e1004365. Available from: http://dx.plos.org/10.1371/journal.pgen.1004365</w:t>
+        <w:t>49. Smith-Unna R, Boursnell C, Patro R, Hibberd JM, Kelly S. TransRate: reference-free quality assessment of de novo transcriptome assemblies. Genome Res. [Internet]. Cold Spring Harbor Laboratory Press; 2016 [cited 2017 Oct 17];26:1134–44. Available from: http://www.ncbi.nlm.nih.gov/pubmed/27252236</w:t>
       </w:r>
     </w:p>
     <w:p>
@@ -12192,7 +13600,7 @@
           <w:rFonts w:eastAsia="Times New Roman"/>
           <w:noProof/>
         </w:rPr>
-        <w:t xml:space="preserve">50. Simão FA, Waterhouse RM, Ioannidis P, Kriventseva E V., Zdobnov EM. BUSCO: assessing genome assembly and annotation completeness with single-copy orthologs. Bioinformatics [Internet]. Oxford University Press; 2015 [cited 2017 Sep 21];31:3210–2. </w:t>
+        <w:t xml:space="preserve">50. Aubry S, Kelly S, Kümpers BMC, Smith-Unna RD, Hibberd JM. Deep Evolutionary Comparison of Gene Expression Identifies Parallel Recruitment of Trans-Factors in Two Independent Origins of C4 Photosynthesis. Bomblies K, editor. PLoS Genet. [Internet]. Public Library of Science; 2014 [cited 2017 Oct 17];10:e1004365. Available from: </w:t>
       </w:r>
       <w:r>
         <w:rPr>
@@ -12200,7 +13608,7 @@
           <w:noProof/>
         </w:rPr>
         <w:lastRenderedPageBreak/>
-        <w:t>Available from: https://academic.oup.com/bioinformatics/article-lookup/doi/10.1093/bioinformatics/btv351</w:t>
+        <w:t>http://dx.plos.org/10.1371/journal.pgen.1004365</w:t>
       </w:r>
     </w:p>
     <w:p>
@@ -12220,7 +13628,7 @@
           <w:rFonts w:eastAsia="Times New Roman"/>
           <w:noProof/>
         </w:rPr>
-        <w:t>51. Irber Junior LC, Brown CT. Efficient cardinality estimation for k-mers in large DNA sequencing data sets. doi.org [Internet]. Cold Spring Harbor Laboratory; 2016 [cited 2017 Oct 17];56846. Available from: https://www.biorxiv.org/content/early/2016/06/07/056846</w:t>
+        <w:t>51. Simão FA, Waterhouse RM, Ioannidis P, Kriventseva E V., Zdobnov EM. BUSCO: assessing genome assembly and annotation completeness with single-copy orthologs. Bioinformatics [Internet]. Oxford University Press; 2015 [cited 2017 Sep 21];31:3210–2. Available from: https://academic.oup.com/bioinformatics/article-lookup/doi/10.1093/bioinformatics/btv351</w:t>
       </w:r>
     </w:p>
     <w:p>
@@ -12240,7 +13648,7 @@
           <w:rFonts w:eastAsia="Times New Roman"/>
           <w:noProof/>
         </w:rPr>
-        <w:t>52. Johnson, L; Alexander, H; Brown CT. Marine Microbial Eukaryotic Transcriptome Sequencing Project, re-assemblies [Internet]. 2017. Available from: https://doi.org/10.6084/m9.figshare.3840153.v6</w:t>
+        <w:t>52. Irber Junior LC, Brown CT. Efficient cardinality estimation for k-mers in large DNA sequencing data sets. doi.org [Internet]. Cold Spring Harbor Laboratory; 2016 [cited 2017 Oct 17];56846. Available from: https://www.biorxiv.org/content/early/2016/06/07/056846</w:t>
       </w:r>
     </w:p>
     <w:p>
@@ -12260,7 +13668,7 @@
           <w:rFonts w:eastAsia="Times New Roman"/>
           <w:noProof/>
         </w:rPr>
-        <w:t>53. Johnson LK, Alexander H, Brown CT. (all datasets) MMETSP re-assemblies. 2017 [cited 2018 Mar 19]; Available from: https://doi.org/10.5281/zenodo.257410#.Wq_8WjW-yyo.mendeley</w:t>
+        <w:t>53. Johnson, L; Alexander, H; Brown CT. Marine Microbial Eukaryotic Transcriptome Sequencing Project, re-assemblies [Internet]. 2017. Available from: https://doi.org/10.6084/m9.figshare.3840153.v6</w:t>
       </w:r>
     </w:p>
     <w:p>
@@ -12280,7 +13688,7 @@
           <w:rFonts w:eastAsia="Times New Roman"/>
           <w:noProof/>
         </w:rPr>
-        <w:t>54. Li B, Fillmore N, Bai Y, Collins M, Thomson J a., Stewart R, et al. Evaluation of de novo transcriptome assemblies from RNA-Seq data. bioRxiv [Internet]. 2014;1–21. Available from: http://biorxiv.org/content/early/2014/06/13/006338.abstract</w:t>
+        <w:t>54. Johnson LK, Alexander H, Brown CT. (all datasets) MMETSP re-assemblies. 2017 [cited 2018 Mar 19]; Available from: https://doi.org/10.5281/zenodo.257410#.Wq_8WjW-yyo.mendeley</w:t>
       </w:r>
     </w:p>
     <w:p>
@@ -12300,7 +13708,7 @@
           <w:rFonts w:eastAsia="Times New Roman"/>
           <w:noProof/>
         </w:rPr>
-        <w:t>55. O’Neil ST, Emrich SJ. Assessing De Novo transcriptome assembly metrics for consistency and utility. BMC Genomics [Internet]. BioMed Central; 2013 [cited 2017 Oct 17];14:465. Available from: http://bmcgenomics.biomedcentral.com/articles/10.1186/1471-2164-14-465</w:t>
+        <w:t>55. Li B, Fillmore N, Bai Y, Collins M, Thomson J a., Stewart R, et al. Evaluation of de novo transcriptome assemblies from RNA-Seq data. bioRxiv [Internet]. 2014;1–21. Available from: http://biorxiv.org/content/early/2014/06/13/006338.abstract</w:t>
       </w:r>
     </w:p>
     <w:p>
@@ -12320,7 +13728,7 @@
           <w:rFonts w:eastAsia="Times New Roman"/>
           <w:noProof/>
         </w:rPr>
-        <w:t>56. Bradnam KR, Fass JN, Alexandrov A, Baranay P, Bechner M, Birol I, et al. Assemblathon 2: evaluating de novo methods of genome assembly in three vertebrate species. Gigascience [Internet]. Oxford University Press; 2013 [cited 2017 Oct 17];2:10. Available from: https://academic.oup.com/gigascience/article-lookup/doi/10.1186/2047-217X-2-10</w:t>
+        <w:t>56. O’Neil ST, Emrich SJ. Assessing De Novo transcriptome assembly metrics for consistency and utility. BMC Genomics [Internet]. BioMed Central; 2013 [cited 2017 Oct 17];14:465. Available from: http://bmcgenomics.biomedcentral.com/articles/10.1186/1471-2164-14-465</w:t>
       </w:r>
     </w:p>
     <w:p>
@@ -12340,7 +13748,7 @@
           <w:rFonts w:eastAsia="Times New Roman"/>
           <w:noProof/>
         </w:rPr>
-        <w:t>57. MacManes MD. The Oyster River Protocol: A Multi Assembler and Kmer Approach For de novo Transcriptome Assembly. doi.org [Internet]. Cold Spring Harbor Laboratory; 2017 [cited 2017 Sep 21];177253. Available from: https://www.biorxiv.org/content/early/2017/08/16/177253</w:t>
+        <w:t>57. Bradnam KR, Fass JN, Alexandrov A, Baranay P, Bechner M, Birol I, et al. Assemblathon 2: evaluating de novo methods of genome assembly in three vertebrate species. Gigascience [Internet]. Oxford University Press; 2013 [cited 2017 Oct 17];2:10. Available from: https://academic.oup.com/gigascience/article-lookup/doi/10.1186/2047-217X-2-10</w:t>
       </w:r>
     </w:p>
     <w:p>
@@ -12360,7 +13768,7 @@
           <w:rFonts w:eastAsia="Times New Roman"/>
           <w:noProof/>
         </w:rPr>
-        <w:t>58. Li B, Fillmore N, Bai Y, Collins M, Thomson JA, Stewart R, et al. Evaluation of de novo transcriptome assemblies from RNA-Seq data. Genome Biol. [Internet]. BioMed Central; 2014 [cited 2017 Oct 17];15:553. Available from: http://genomebiology.biomedcentral.com/articles/10.1186/s13059-014-0553-5</w:t>
+        <w:t>58. MacManes MD. The Oyster River Protocol: A Multi Assembler and Kmer Approach For de novo Transcriptome Assembly. doi.org [Internet]. Cold Spring Harbor Laboratory; 2017 [cited 2017 Sep 21];177253. Available from: https://www.biorxiv.org/content/early/2017/08/16/177253</w:t>
       </w:r>
     </w:p>
     <w:p>
@@ -12371,15 +13779,35 @@
         <w:adjustRightInd w:val="0"/>
         <w:spacing w:line="240" w:lineRule="auto"/>
         <w:rPr>
-          <w:noProof/>
-        </w:rPr>
-      </w:pPr>
-      <w:r>
-        <w:rPr>
-          <w:rFonts w:eastAsia="Times New Roman"/>
-          <w:noProof/>
-        </w:rPr>
-        <w:t>59. Aranda M, Li Y, Liew YJ, Baumgarten S, Simakov O, Wilson MC, et al. Genomes of coral dinoflagellate symbionts highlight evolutionary adaptations conducive to a symbiotic lifestyle. Sci. Rep. [Internet]. Nature Publishing Group; 2016 [cited 2017 Feb 28];6:39734. Available from: http://www.nature.com/articles/srep39734</w:t>
+          <w:rFonts w:eastAsia="Times New Roman"/>
+          <w:noProof/>
+        </w:rPr>
+      </w:pPr>
+      <w:r>
+        <w:rPr>
+          <w:rFonts w:eastAsia="Times New Roman"/>
+          <w:noProof/>
+        </w:rPr>
+        <w:t>59. Li B, Fillmore N, Bai Y, Collins M, Thomson JA, Stewart R, et al. Evaluation of de novo transcriptome assemblies from RNA-Seq data. Genome Biol. [Internet]. BioMed Central; 2014 [cited 2017 Oct 17];15:553. Available from: http://genomebiology.biomedcentral.com/articles/10.1186/s13059-014-0553-5</w:t>
+      </w:r>
+    </w:p>
+    <w:p>
+      <w:pPr>
+        <w:widowControl w:val="0"/>
+        <w:autoSpaceDE w:val="0"/>
+        <w:autoSpaceDN w:val="0"/>
+        <w:adjustRightInd w:val="0"/>
+        <w:spacing w:line="240" w:lineRule="auto"/>
+        <w:rPr>
+          <w:noProof/>
+        </w:rPr>
+      </w:pPr>
+      <w:r>
+        <w:rPr>
+          <w:rFonts w:eastAsia="Times New Roman"/>
+          <w:noProof/>
+        </w:rPr>
+        <w:t>60. Aranda M, Li Y, Liew YJ, Baumgarten S, Simakov O, Wilson MC, et al. Genomes of coral dinoflagellate symbionts highlight evolutionary adaptations conducive to a symbiotic lifestyle. Sci. Rep. [Internet]. Nature Publishing Group; 2016 [cited 2017 Feb 28];6:39734. Available from: http://www.nature.com/articles/srep39734</w:t>
       </w:r>
     </w:p>
     <w:p>
@@ -14089,7 +15517,7 @@
 </file>
 
 <file path=customXml/itemProps1.xml><?xml version="1.0" encoding="utf-8"?>
-<ds:datastoreItem xmlns:ds="http://schemas.openxmlformats.org/officeDocument/2006/customXml" ds:itemID="{9580D6F9-D3AC-BC44-BD96-3191250297E3}">
+<ds:datastoreItem xmlns:ds="http://schemas.openxmlformats.org/officeDocument/2006/customXml" ds:itemID="{B512FA63-558B-8F47-8D88-B8AA80D46EEE}">
   <ds:schemaRefs>
     <ds:schemaRef ds:uri="http://schemas.openxmlformats.org/officeDocument/2006/bibliography"/>
   </ds:schemaRefs>
@@ -14097,7 +15525,7 @@
 </file>
 
 <file path=customXml/itemProps2.xml><?xml version="1.0" encoding="utf-8"?>
-<ds:datastoreItem xmlns:ds="http://schemas.openxmlformats.org/officeDocument/2006/customXml" ds:itemID="{C0DD6580-A0E7-8E42-959B-FBF8DD036E79}">
+<ds:datastoreItem xmlns:ds="http://schemas.openxmlformats.org/officeDocument/2006/customXml" ds:itemID="{F04F59C3-447F-D749-AA3A-8C66392EF77F}">
   <ds:schemaRefs>
     <ds:schemaRef ds:uri="http://schemas.openxmlformats.org/officeDocument/2006/bibliography"/>
   </ds:schemaRefs>

</xml_diff>